<commit_message>
Update docx and pdf
</commit_message>
<xml_diff>
--- a/Template/template.docx
+++ b/Template/template.docx
@@ -4,35 +4,40 @@
   <w:body>
     <w:p>
       <w:pPr>
-        <w:pStyle w:val="a8"/>
-        <w:numPr>
-          <w:ilvl w:val="0"/>
-          <w:numId w:val="37"/>
-        </w:numPr>
         <w:spacing w:line="360" w:lineRule="auto"/>
-        <w:ind w:left="284"/>
-        <w:rPr>
-          <w:lang w:val="en-US"/>
-        </w:rPr>
-      </w:pPr>
-      <w:r>
-        <w:rPr>
+        <w:ind w:left="284" w:hanging="360"/>
+        <w:jc w:val="both"/>
+        <w:rPr>
+          <w:rFonts w:ascii="Roboto" w:hAnsi="Roboto"/>
+          <w:b/>
+          <w:bCs/>
+          <w:sz w:val="36"/>
+          <w:szCs w:val="36"/>
+        </w:rPr>
+      </w:pPr>
+      <w:r>
+        <w:rPr>
+          <w:rFonts w:ascii="Roboto" w:hAnsi="Roboto"/>
+          <w:b/>
+          <w:bCs/>
           <w:noProof/>
+          <w:sz w:val="36"/>
+          <w:szCs w:val="36"/>
           <w:lang w:eastAsia="uk-UA"/>
         </w:rPr>
         <mc:AlternateContent>
           <mc:Choice Requires="wps">
             <w:drawing>
-              <wp:anchor distT="45720" distB="45720" distL="114300" distR="114300" simplePos="0" relativeHeight="251659264" behindDoc="1" locked="0" layoutInCell="1" allowOverlap="1" wp14:anchorId="66ED50F6" wp14:editId="6ED75E58">
+              <wp:anchor distT="45720" distB="45720" distL="114300" distR="114300" simplePos="0" relativeHeight="251659264" behindDoc="1" locked="0" layoutInCell="1" allowOverlap="1" wp14:anchorId="0342A5F9" wp14:editId="2EE6026C">
                 <wp:simplePos x="0" y="0"/>
                 <wp:positionH relativeFrom="column">
-                  <wp:posOffset>2943225</wp:posOffset>
+                  <wp:posOffset>3011557</wp:posOffset>
                 </wp:positionH>
                 <wp:positionV relativeFrom="paragraph">
-                  <wp:posOffset>75565</wp:posOffset>
+                  <wp:posOffset>-58862</wp:posOffset>
                 </wp:positionV>
-                <wp:extent cx="3021965" cy="2933700"/>
-                <wp:effectExtent l="0" t="0" r="26035" b="19050"/>
+                <wp:extent cx="3188334" cy="3787139"/>
+                <wp:effectExtent l="0" t="0" r="12700" b="23495"/>
                 <wp:wrapNone/>
                 <wp:docPr id="217" name="Надпись 2"/>
                 <wp:cNvGraphicFramePr>
@@ -47,7 +52,7 @@
                       <wps:spPr bwMode="auto">
                         <a:xfrm>
                           <a:off x="0" y="0"/>
-                          <a:ext cx="3021965" cy="2933700"/>
+                          <a:ext cx="3188334" cy="3787139"/>
                         </a:xfrm>
                         <a:prstGeom prst="rect">
                           <a:avLst/>
@@ -99,11 +104,11 @@
           </mc:Choice>
           <mc:Fallback>
             <w:pict>
-              <v:shapetype w14:anchorId="66ED50F6" id="_x0000_t202" coordsize="21600,21600" o:spt="202" path="m,l,21600r21600,l21600,xe">
+              <v:shapetype w14:anchorId="0342A5F9" id="_x0000_t202" coordsize="21600,21600" o:spt="202" path="m,l,21600r21600,l21600,xe">
                 <v:stroke joinstyle="miter"/>
                 <v:path gradientshapeok="t" o:connecttype="rect"/>
               </v:shapetype>
-              <v:shape id="Надпись 2" o:spid="_x0000_s1026" type="#_x0000_t202" style="position:absolute;left:0;text-align:left;margin-left:231.75pt;margin-top:5.95pt;width:237.95pt;height:231pt;z-index:-251657216;visibility:visible;mso-wrap-style:square;mso-width-percent:0;mso-height-percent:0;mso-wrap-distance-left:9pt;mso-wrap-distance-top:3.6pt;mso-wrap-distance-right:9pt;mso-wrap-distance-bottom:3.6pt;mso-position-horizontal:absolute;mso-position-horizontal-relative:text;mso-position-vertical:absolute;mso-position-vertical-relative:text;mso-width-percent:0;mso-height-percent:0;mso-width-relative:margin;mso-height-relative:margin;v-text-anchor:top" o:gfxdata="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" strokecolor="white [3212]">
+              <v:shape id="Надпись 2" o:spid="_x0000_s1026" type="#_x0000_t202" style="position:absolute;left:0;text-align:left;margin-left:237.15pt;margin-top:-4.65pt;width:251.05pt;height:298.2pt;z-index:-251657216;visibility:visible;mso-wrap-style:square;mso-width-percent:0;mso-height-percent:0;mso-wrap-distance-left:9pt;mso-wrap-distance-top:3.6pt;mso-wrap-distance-right:9pt;mso-wrap-distance-bottom:3.6pt;mso-position-horizontal:absolute;mso-position-horizontal-relative:text;mso-position-vertical:absolute;mso-position-vertical-relative:text;mso-width-percent:0;mso-height-percent:0;mso-width-relative:margin;mso-height-relative:margin;v-text-anchor:top" o:gfxdata="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" strokecolor="white [3212]">
                 <v:textbox>
                   <w:txbxContent>
                     <w:p>
@@ -127,33 +132,110 @@
           </mc:Fallback>
         </mc:AlternateContent>
       </w:r>
+      <w:r>
+        <w:rPr>
+          <w:rFonts w:ascii="Roboto" w:hAnsi="Roboto"/>
+          <w:b/>
+          <w:bCs/>
+          <w:sz w:val="36"/>
+          <w:szCs w:val="36"/>
+          <w:lang w:val="en-US"/>
+        </w:rPr>
+        <w:t>{</w:t>
+      </w:r>
       <w:proofErr w:type="spellStart"/>
       <w:r>
         <w:rPr>
-          <w:rFonts w:cs="Segoe UI"/>
+          <w:rFonts w:ascii="Roboto" w:hAnsi="Roboto"/>
+          <w:b/>
+          <w:bCs/>
+          <w:sz w:val="36"/>
+          <w:szCs w:val="36"/>
+          <w:lang w:val="en-US"/>
+        </w:rPr>
+        <w:t>first_name</w:t>
+      </w:r>
+      <w:proofErr w:type="spellEnd"/>
+      <w:r>
+        <w:rPr>
+          <w:rFonts w:ascii="Roboto" w:hAnsi="Roboto"/>
+          <w:b/>
+          <w:bCs/>
+          <w:sz w:val="36"/>
+          <w:szCs w:val="36"/>
+          <w:lang w:val="en-US"/>
+        </w:rPr>
+        <w:t>} {</w:t>
+      </w:r>
+      <w:proofErr w:type="spellStart"/>
+      <w:r>
+        <w:rPr>
+          <w:rFonts w:ascii="Roboto" w:hAnsi="Roboto"/>
+          <w:b/>
+          <w:bCs/>
+          <w:sz w:val="36"/>
+          <w:szCs w:val="36"/>
+          <w:lang w:val="en-US"/>
+        </w:rPr>
+        <w:t>last_name</w:t>
+      </w:r>
+      <w:proofErr w:type="spellEnd"/>
+      <w:r>
+        <w:rPr>
+          <w:rFonts w:ascii="Roboto" w:hAnsi="Roboto"/>
+          <w:b/>
+          <w:bCs/>
+          <w:sz w:val="36"/>
+          <w:szCs w:val="36"/>
+          <w:lang w:val="en-US"/>
+        </w:rPr>
+        <w:t>}</w:t>
+      </w:r>
+    </w:p>
+    <w:p>
+      <w:pPr>
+        <w:pStyle w:val="a8"/>
+        <w:numPr>
+          <w:ilvl w:val="0"/>
+          <w:numId w:val="37"/>
+        </w:numPr>
+        <w:spacing w:line="360" w:lineRule="auto"/>
+        <w:ind w:left="284"/>
+        <w:jc w:val="both"/>
+        <w:rPr>
+          <w:rFonts w:ascii="Roboto" w:hAnsi="Roboto"/>
+          <w:sz w:val="28"/>
+          <w:szCs w:val="28"/>
+          <w:lang w:val="en-US"/>
+        </w:rPr>
+      </w:pPr>
+      <w:proofErr w:type="spellStart"/>
+      <w:r>
+        <w:rPr>
+          <w:rFonts w:ascii="Roboto" w:hAnsi="Roboto" w:cs="Segoe UI"/>
           <w:color w:val="000000"/>
-          <w:sz w:val="29"/>
-          <w:szCs w:val="29"/>
+          <w:sz w:val="28"/>
+          <w:szCs w:val="28"/>
         </w:rPr>
         <w:t>Контанктая</w:t>
       </w:r>
       <w:proofErr w:type="spellEnd"/>
       <w:r>
         <w:rPr>
-          <w:rFonts w:cs="Segoe UI"/>
+          <w:rFonts w:ascii="Roboto" w:hAnsi="Roboto" w:cs="Segoe UI"/>
           <w:color w:val="000000"/>
-          <w:sz w:val="29"/>
-          <w:szCs w:val="29"/>
+          <w:sz w:val="28"/>
+          <w:szCs w:val="28"/>
         </w:rPr>
         <w:t xml:space="preserve"> </w:t>
       </w:r>
       <w:proofErr w:type="spellStart"/>
       <w:r>
         <w:rPr>
-          <w:rFonts w:cs="Segoe UI"/>
+          <w:rFonts w:ascii="Roboto" w:hAnsi="Roboto" w:cs="Segoe UI"/>
           <w:color w:val="000000"/>
-          <w:sz w:val="29"/>
-          <w:szCs w:val="29"/>
+          <w:sz w:val="28"/>
+          <w:szCs w:val="28"/>
         </w:rPr>
         <w:t>информация</w:t>
       </w:r>
@@ -163,209 +245,100 @@
       <w:pPr>
         <w:spacing w:after="0" w:line="360" w:lineRule="auto"/>
         <w:ind w:firstLine="142"/>
-        <w:rPr>
-          <w:sz w:val="26"/>
-          <w:szCs w:val="26"/>
-          <w:lang w:val="en-US"/>
-        </w:rPr>
-      </w:pPr>
-      <w:r>
-        <w:rPr>
-          <w:sz w:val="26"/>
-          <w:szCs w:val="26"/>
-        </w:rPr>
-        <w:t>Имя</w:t>
-      </w:r>
-      <w:r>
-        <w:rPr>
-          <w:sz w:val="26"/>
-          <w:szCs w:val="26"/>
-        </w:rPr>
-        <w:t xml:space="preserve">: </w:t>
-      </w:r>
-      <w:r>
-        <w:rPr>
-          <w:sz w:val="26"/>
-          <w:szCs w:val="26"/>
-          <w:lang w:val="en-US"/>
-        </w:rPr>
-        <w:t>{</w:t>
-      </w:r>
-      <w:proofErr w:type="spellStart"/>
-      <w:r>
-        <w:rPr>
-          <w:sz w:val="26"/>
-          <w:szCs w:val="26"/>
-          <w:lang w:val="en-US"/>
-        </w:rPr>
-        <w:t>first_name</w:t>
-      </w:r>
-      <w:proofErr w:type="spellEnd"/>
-      <w:r>
-        <w:rPr>
-          <w:sz w:val="26"/>
-          <w:szCs w:val="26"/>
-          <w:lang w:val="en-US"/>
-        </w:rPr>
-        <w:t>}</w:t>
+        <w:jc w:val="both"/>
+        <w:rPr>
+          <w:rFonts w:ascii="Roboto" w:hAnsi="Roboto"/>
+          <w:sz w:val="28"/>
+          <w:szCs w:val="28"/>
+          <w:lang w:val="en-US"/>
+        </w:rPr>
+      </w:pPr>
+      <w:r>
+        <w:rPr>
+          <w:rFonts w:ascii="Roboto" w:hAnsi="Roboto"/>
+          <w:sz w:val="28"/>
+          <w:szCs w:val="28"/>
+          <w:lang w:val="en-US"/>
+        </w:rPr>
+        <w:t>Email: {email}</w:t>
       </w:r>
     </w:p>
     <w:p>
       <w:pPr>
         <w:spacing w:after="0" w:line="360" w:lineRule="auto"/>
-        <w:ind w:firstLine="142"/>
-        <w:rPr>
-          <w:sz w:val="26"/>
-          <w:szCs w:val="26"/>
-          <w:lang w:val="en-US"/>
-        </w:rPr>
-      </w:pPr>
-      <w:proofErr w:type="spellStart"/>
-      <w:r>
-        <w:rPr>
-          <w:sz w:val="26"/>
-          <w:szCs w:val="26"/>
-        </w:rPr>
-        <w:t>Фамилия</w:t>
-      </w:r>
-      <w:proofErr w:type="spellEnd"/>
-      <w:r>
-        <w:rPr>
-          <w:sz w:val="26"/>
-          <w:szCs w:val="26"/>
-        </w:rPr>
-        <w:t>:</w:t>
-      </w:r>
-      <w:r>
-        <w:rPr>
-          <w:sz w:val="26"/>
-          <w:szCs w:val="26"/>
-          <w:lang w:val="en-US"/>
-        </w:rPr>
-        <w:t xml:space="preserve"> {</w:t>
-      </w:r>
-      <w:proofErr w:type="spellStart"/>
-      <w:r>
-        <w:rPr>
-          <w:sz w:val="26"/>
-          <w:szCs w:val="26"/>
-          <w:lang w:val="en-US"/>
-        </w:rPr>
-        <w:t>last_name</w:t>
-      </w:r>
-      <w:proofErr w:type="spellEnd"/>
-      <w:r>
-        <w:rPr>
-          <w:sz w:val="26"/>
-          <w:szCs w:val="26"/>
-          <w:lang w:val="en-US"/>
-        </w:rPr>
-        <w:t xml:space="preserve">} </w:t>
+        <w:ind w:right="95" w:firstLine="142"/>
+        <w:jc w:val="both"/>
+        <w:rPr>
+          <w:rFonts w:ascii="Roboto" w:hAnsi="Roboto"/>
+          <w:sz w:val="28"/>
+          <w:szCs w:val="28"/>
+        </w:rPr>
+      </w:pPr>
+      <w:r>
+        <w:rPr>
+          <w:rFonts w:ascii="Roboto" w:hAnsi="Roboto"/>
+          <w:sz w:val="28"/>
+          <w:szCs w:val="28"/>
+        </w:rPr>
+        <w:t>Телефон:</w:t>
+      </w:r>
+      <w:r>
+        <w:rPr>
+          <w:rFonts w:ascii="Roboto" w:hAnsi="Roboto"/>
+          <w:sz w:val="28"/>
+          <w:szCs w:val="28"/>
+          <w:lang w:val="ru-RU"/>
+        </w:rPr>
+        <w:t xml:space="preserve"> </w:t>
+      </w:r>
+      <w:r>
+        <w:rPr>
+          <w:rFonts w:ascii="Roboto" w:hAnsi="Roboto"/>
+          <w:sz w:val="28"/>
+          <w:szCs w:val="28"/>
+          <w:lang w:val="en-US"/>
+        </w:rPr>
+        <w:t>{phone}</w:t>
       </w:r>
     </w:p>
     <w:p>
       <w:pPr>
         <w:spacing w:after="0" w:line="360" w:lineRule="auto"/>
-        <w:ind w:firstLine="142"/>
-        <w:rPr>
-          <w:sz w:val="26"/>
-          <w:szCs w:val="26"/>
-          <w:lang w:val="en-US"/>
-        </w:rPr>
-      </w:pPr>
-      <w:r>
-        <w:rPr>
-          <w:sz w:val="26"/>
-          <w:szCs w:val="26"/>
-          <w:lang w:val="en-US"/>
-        </w:rPr>
-        <w:t>Email: {email}</w:t>
-      </w:r>
-    </w:p>
-    <w:p>
-      <w:pPr>
-        <w:spacing w:after="0" w:line="360" w:lineRule="auto"/>
         <w:ind w:right="95" w:firstLine="142"/>
-        <w:rPr>
-          <w:sz w:val="26"/>
-          <w:szCs w:val="26"/>
-        </w:rPr>
-      </w:pPr>
-      <w:r>
-        <w:rPr>
-          <w:sz w:val="26"/>
-          <w:szCs w:val="26"/>
-        </w:rPr>
-        <w:t>Телефон:</w:t>
-      </w:r>
-      <w:r>
-        <w:rPr>
-          <w:sz w:val="26"/>
-          <w:szCs w:val="26"/>
+        <w:jc w:val="both"/>
+        <w:rPr>
+          <w:rFonts w:ascii="Roboto" w:hAnsi="Roboto"/>
+          <w:sz w:val="28"/>
+          <w:szCs w:val="28"/>
+          <w:lang w:val="en-US"/>
+        </w:rPr>
+      </w:pPr>
+      <w:r>
+        <w:rPr>
+          <w:rFonts w:ascii="Roboto" w:hAnsi="Roboto"/>
+          <w:sz w:val="28"/>
+          <w:szCs w:val="28"/>
           <w:lang w:val="ru-RU"/>
         </w:rPr>
+        <w:t>Социальные сети:</w:t>
+      </w:r>
+      <w:r>
+        <w:rPr>
+          <w:rFonts w:ascii="Roboto" w:hAnsi="Roboto"/>
+          <w:sz w:val="28"/>
+          <w:szCs w:val="28"/>
+          <w:lang w:val="ru-RU"/>
+        </w:rPr>
         <w:t xml:space="preserve"> </w:t>
       </w:r>
       <w:r>
         <w:rPr>
-          <w:sz w:val="26"/>
-          <w:szCs w:val="26"/>
-          <w:lang w:val="en-US"/>
-        </w:rPr>
-        <w:t>{phone}</w:t>
-      </w:r>
-    </w:p>
-    <w:p>
-      <w:pPr>
-        <w:spacing w:after="0" w:line="360" w:lineRule="auto"/>
-        <w:ind w:right="95" w:firstLine="142"/>
-        <w:rPr>
-          <w:sz w:val="26"/>
-          <w:szCs w:val="26"/>
-          <w:lang w:val="en-US"/>
-        </w:rPr>
-      </w:pPr>
-      <w:r>
-        <w:rPr>
-          <w:sz w:val="26"/>
-          <w:szCs w:val="26"/>
-          <w:lang w:val="ru-RU"/>
-        </w:rPr>
-        <w:t xml:space="preserve">Социальные </w:t>
-      </w:r>
-      <w:proofErr w:type="gramStart"/>
-      <w:r>
-        <w:rPr>
-          <w:sz w:val="26"/>
-          <w:szCs w:val="26"/>
-          <w:lang w:val="ru-RU"/>
-        </w:rPr>
-        <w:t>сети:</w:t>
-      </w:r>
-      <w:r>
-        <w:rPr>
-          <w:sz w:val="26"/>
-          <w:szCs w:val="26"/>
-          <w:lang w:val="en-US"/>
-        </w:rPr>
-        <w:t>{</w:t>
-      </w:r>
-      <w:proofErr w:type="gramEnd"/>
-      <w:r>
-        <w:rPr>
-          <w:sz w:val="26"/>
-          <w:szCs w:val="26"/>
-          <w:lang w:val="en-US"/>
-        </w:rPr>
-        <w:t>#</w:t>
-      </w:r>
-      <w:r>
-        <w:rPr>
-          <w:sz w:val="26"/>
-          <w:szCs w:val="26"/>
-          <w:lang w:val="en-US"/>
-        </w:rPr>
-        <w:t>social}</w:t>
+          <w:rFonts w:ascii="Roboto" w:hAnsi="Roboto"/>
+          <w:sz w:val="28"/>
+          <w:szCs w:val="28"/>
+          <w:lang w:val="en-US"/>
+        </w:rPr>
+        <w:t>{#social}</w:t>
       </w:r>
     </w:p>
     <w:p>
@@ -377,58 +350,58 @@
         </w:numPr>
         <w:spacing w:line="360" w:lineRule="auto"/>
         <w:ind w:right="95"/>
-        <w:rPr>
-          <w:sz w:val="26"/>
-          <w:szCs w:val="26"/>
-          <w:lang w:val="en-US"/>
-        </w:rPr>
-      </w:pPr>
-      <w:r>
-        <w:rPr>
-          <w:sz w:val="26"/>
-          <w:szCs w:val="26"/>
-          <w:lang w:val="en-US"/>
-        </w:rPr>
-        <w:t>{.}{/</w:t>
-      </w:r>
-      <w:r>
-        <w:rPr>
-          <w:sz w:val="26"/>
-          <w:szCs w:val="26"/>
-          <w:lang w:val="en-US"/>
-        </w:rPr>
-        <w:t>social}</w:t>
+        <w:jc w:val="both"/>
+        <w:rPr>
+          <w:rFonts w:ascii="Roboto" w:hAnsi="Roboto"/>
+          <w:sz w:val="28"/>
+          <w:szCs w:val="28"/>
+          <w:lang w:val="en-US"/>
+        </w:rPr>
+      </w:pPr>
+      <w:r>
+        <w:rPr>
+          <w:rFonts w:ascii="Roboto" w:hAnsi="Roboto"/>
+          <w:sz w:val="28"/>
+          <w:szCs w:val="28"/>
+          <w:lang w:val="en-US"/>
+        </w:rPr>
+        <w:t>{platform}: {link}{/social}</w:t>
       </w:r>
     </w:p>
     <w:p>
       <w:pPr>
         <w:spacing w:after="0" w:line="360" w:lineRule="auto"/>
         <w:ind w:firstLine="142"/>
-        <w:rPr>
-          <w:sz w:val="26"/>
-          <w:szCs w:val="26"/>
-          <w:lang w:val="en-US"/>
-        </w:rPr>
-      </w:pPr>
-      <w:r>
-        <w:rPr>
-          <w:sz w:val="26"/>
-          <w:szCs w:val="26"/>
+        <w:jc w:val="both"/>
+        <w:rPr>
+          <w:rFonts w:ascii="Roboto" w:hAnsi="Roboto"/>
+          <w:sz w:val="28"/>
+          <w:szCs w:val="28"/>
+          <w:lang w:val="en-US"/>
+        </w:rPr>
+      </w:pPr>
+      <w:r>
+        <w:rPr>
+          <w:rFonts w:ascii="Roboto" w:hAnsi="Roboto"/>
+          <w:sz w:val="28"/>
+          <w:szCs w:val="28"/>
           <w:lang w:val="ru-RU"/>
         </w:rPr>
         <w:t>Страна проживания</w:t>
       </w:r>
       <w:r>
         <w:rPr>
-          <w:sz w:val="26"/>
-          <w:szCs w:val="26"/>
+          <w:rFonts w:ascii="Roboto" w:hAnsi="Roboto"/>
+          <w:sz w:val="28"/>
+          <w:szCs w:val="28"/>
         </w:rPr>
         <w:t xml:space="preserve">: </w:t>
       </w:r>
       <w:r>
         <w:rPr>
-          <w:sz w:val="26"/>
-          <w:szCs w:val="26"/>
+          <w:rFonts w:ascii="Roboto" w:hAnsi="Roboto"/>
+          <w:sz w:val="28"/>
+          <w:szCs w:val="28"/>
           <w:lang w:val="en-US"/>
         </w:rPr>
         <w:t>{country}</w:t>
@@ -439,35 +412,162 @@
         <w:spacing w:after="0" w:line="360" w:lineRule="auto"/>
         <w:ind w:firstLine="142"/>
         <w:rPr>
-          <w:sz w:val="26"/>
-          <w:szCs w:val="26"/>
-          <w:lang w:val="en-US"/>
+          <w:rFonts w:ascii="Roboto" w:hAnsi="Roboto"/>
+          <w:sz w:val="28"/>
+          <w:szCs w:val="28"/>
         </w:rPr>
       </w:pPr>
       <w:proofErr w:type="spellStart"/>
       <w:r>
         <w:rPr>
-          <w:sz w:val="26"/>
-          <w:szCs w:val="26"/>
+          <w:rFonts w:ascii="Roboto" w:hAnsi="Roboto"/>
+          <w:sz w:val="28"/>
+          <w:szCs w:val="28"/>
         </w:rPr>
         <w:t>Возраст</w:t>
       </w:r>
       <w:proofErr w:type="spellEnd"/>
       <w:r>
         <w:rPr>
-          <w:sz w:val="26"/>
-          <w:szCs w:val="26"/>
+          <w:rFonts w:ascii="Roboto" w:hAnsi="Roboto"/>
+          <w:sz w:val="28"/>
+          <w:szCs w:val="28"/>
         </w:rPr>
         <w:t xml:space="preserve">: </w:t>
       </w:r>
       <w:r>
         <w:rPr>
-          <w:sz w:val="26"/>
-          <w:szCs w:val="26"/>
+          <w:rFonts w:ascii="Roboto" w:hAnsi="Roboto"/>
+          <w:sz w:val="28"/>
+          <w:szCs w:val="28"/>
           <w:lang w:val="en-US"/>
         </w:rPr>
         <w:t>{age}</w:t>
       </w:r>
+      <w:r>
+        <w:rPr>
+          <w:rFonts w:ascii="Roboto" w:hAnsi="Roboto"/>
+          <w:sz w:val="28"/>
+          <w:szCs w:val="28"/>
+          <w:lang w:val="en-US"/>
+        </w:rPr>
+        <w:t>{#</w:t>
+      </w:r>
+      <w:proofErr w:type="spellStart"/>
+      <w:r>
+        <w:rPr>
+          <w:rFonts w:ascii="Roboto" w:hAnsi="Roboto"/>
+          <w:sz w:val="28"/>
+          <w:szCs w:val="28"/>
+          <w:lang w:val="en-US"/>
+        </w:rPr>
+        <w:t>has_dl</w:t>
+      </w:r>
+      <w:proofErr w:type="spellEnd"/>
+      <w:r>
+        <w:rPr>
+          <w:rFonts w:ascii="Roboto" w:hAnsi="Roboto"/>
+          <w:sz w:val="28"/>
+          <w:szCs w:val="28"/>
+          <w:lang w:val="en-US"/>
+        </w:rPr>
+        <w:t>}</w:t>
+      </w:r>
+    </w:p>
+    <w:p>
+      <w:pPr>
+        <w:spacing w:after="0" w:line="360" w:lineRule="auto"/>
+        <w:ind w:firstLine="142"/>
+        <w:rPr>
+          <w:rFonts w:ascii="Roboto" w:hAnsi="Roboto"/>
+          <w:sz w:val="28"/>
+          <w:szCs w:val="28"/>
+        </w:rPr>
+      </w:pPr>
+      <w:proofErr w:type="spellStart"/>
+      <w:r>
+        <w:rPr>
+          <w:rFonts w:ascii="Roboto" w:hAnsi="Roboto"/>
+          <w:sz w:val="28"/>
+          <w:szCs w:val="28"/>
+        </w:rPr>
+        <w:t>Водительские</w:t>
+      </w:r>
+      <w:proofErr w:type="spellEnd"/>
+      <w:r>
+        <w:rPr>
+          <w:rFonts w:ascii="Roboto" w:hAnsi="Roboto"/>
+          <w:sz w:val="28"/>
+          <w:szCs w:val="28"/>
+        </w:rPr>
+        <w:t xml:space="preserve"> права: {</w:t>
+      </w:r>
+      <w:r>
+        <w:rPr>
+          <w:rFonts w:ascii="Roboto" w:hAnsi="Roboto"/>
+          <w:sz w:val="28"/>
+          <w:szCs w:val="28"/>
+          <w:lang w:val="en-US"/>
+        </w:rPr>
+        <w:t>driver</w:t>
+      </w:r>
+      <w:r>
+        <w:rPr>
+          <w:rFonts w:ascii="Roboto" w:hAnsi="Roboto"/>
+          <w:sz w:val="28"/>
+          <w:szCs w:val="28"/>
+        </w:rPr>
+        <w:t>}</w:t>
+      </w:r>
+      <w:r>
+        <w:rPr>
+          <w:rFonts w:ascii="Roboto" w:hAnsi="Roboto"/>
+          <w:sz w:val="28"/>
+          <w:szCs w:val="28"/>
+          <w:lang w:val="en-US"/>
+        </w:rPr>
+        <w:t>{/</w:t>
+      </w:r>
+      <w:proofErr w:type="spellStart"/>
+      <w:r>
+        <w:rPr>
+          <w:rFonts w:ascii="Roboto" w:hAnsi="Roboto"/>
+          <w:sz w:val="28"/>
+          <w:szCs w:val="28"/>
+          <w:lang w:val="en-US"/>
+        </w:rPr>
+        <w:t>has_dl</w:t>
+      </w:r>
+      <w:proofErr w:type="spellEnd"/>
+      <w:r>
+        <w:rPr>
+          <w:rFonts w:ascii="Roboto" w:hAnsi="Roboto"/>
+          <w:sz w:val="28"/>
+          <w:szCs w:val="28"/>
+          <w:lang w:val="en-US"/>
+        </w:rPr>
+        <w:t>}</w:t>
+      </w:r>
+      <w:r>
+        <w:rPr>
+          <w:rFonts w:ascii="Roboto" w:hAnsi="Roboto"/>
+          <w:sz w:val="28"/>
+          <w:szCs w:val="28"/>
+        </w:rPr>
+        <w:t xml:space="preserve"> </w:t>
+      </w:r>
+    </w:p>
+    <w:p>
+      <w:pPr>
+        <w:spacing w:after="0" w:line="360" w:lineRule="auto"/>
+        <w:ind w:firstLine="142"/>
+        <w:rPr>
+          <w:rFonts w:ascii="Roboto" w:hAnsi="Roboto"/>
+          <w:sz w:val="28"/>
+          <w:szCs w:val="28"/>
+          <w:lang w:val="en-US"/>
+        </w:rPr>
+      </w:pPr>
     </w:p>
     <w:p>
       <w:pPr>
@@ -478,37 +578,41 @@
         </w:numPr>
         <w:spacing w:line="360" w:lineRule="auto"/>
         <w:ind w:left="284"/>
-        <w:rPr>
+        <w:jc w:val="both"/>
+        <w:rPr>
+          <w:rFonts w:ascii="Roboto" w:hAnsi="Roboto"/>
+          <w:sz w:val="28"/>
+          <w:szCs w:val="28"/>
           <w:lang w:val="en-US"/>
         </w:rPr>
       </w:pPr>
       <w:proofErr w:type="spellStart"/>
       <w:r>
         <w:rPr>
-          <w:rFonts w:cs="Segoe UI"/>
+          <w:rFonts w:ascii="Roboto" w:hAnsi="Roboto" w:cs="Segoe UI"/>
           <w:color w:val="000000"/>
-          <w:sz w:val="29"/>
-          <w:szCs w:val="29"/>
+          <w:sz w:val="28"/>
+          <w:szCs w:val="28"/>
         </w:rPr>
         <w:t>Основная</w:t>
       </w:r>
       <w:proofErr w:type="spellEnd"/>
       <w:r>
         <w:rPr>
-          <w:rFonts w:cs="Segoe UI"/>
+          <w:rFonts w:ascii="Roboto" w:hAnsi="Roboto" w:cs="Segoe UI"/>
           <w:color w:val="000000"/>
-          <w:sz w:val="29"/>
-          <w:szCs w:val="29"/>
+          <w:sz w:val="28"/>
+          <w:szCs w:val="28"/>
         </w:rPr>
         <w:t xml:space="preserve"> </w:t>
       </w:r>
       <w:proofErr w:type="spellStart"/>
       <w:r>
         <w:rPr>
-          <w:rFonts w:cs="Segoe UI"/>
+          <w:rFonts w:ascii="Roboto" w:hAnsi="Roboto" w:cs="Segoe UI"/>
           <w:color w:val="000000"/>
-          <w:sz w:val="29"/>
-          <w:szCs w:val="29"/>
+          <w:sz w:val="28"/>
+          <w:szCs w:val="28"/>
         </w:rPr>
         <w:t>информация</w:t>
       </w:r>
@@ -518,67 +622,58 @@
       <w:pPr>
         <w:spacing w:after="0" w:line="360" w:lineRule="auto"/>
         <w:ind w:firstLine="142"/>
-        <w:rPr>
-          <w:sz w:val="26"/>
-          <w:szCs w:val="26"/>
+        <w:jc w:val="both"/>
+        <w:rPr>
+          <w:rFonts w:ascii="Roboto" w:hAnsi="Roboto"/>
+          <w:sz w:val="28"/>
+          <w:szCs w:val="28"/>
           <w:lang w:val="en-US"/>
         </w:rPr>
       </w:pPr>
       <w:proofErr w:type="spellStart"/>
       <w:r>
         <w:rPr>
-          <w:sz w:val="26"/>
-          <w:szCs w:val="26"/>
+          <w:rFonts w:ascii="Roboto" w:hAnsi="Roboto"/>
+          <w:sz w:val="28"/>
+          <w:szCs w:val="28"/>
         </w:rPr>
         <w:t>Желаемая</w:t>
       </w:r>
       <w:proofErr w:type="spellEnd"/>
       <w:r>
         <w:rPr>
-          <w:sz w:val="26"/>
-          <w:szCs w:val="26"/>
+          <w:rFonts w:ascii="Roboto" w:hAnsi="Roboto"/>
+          <w:sz w:val="28"/>
+          <w:szCs w:val="28"/>
         </w:rPr>
         <w:t xml:space="preserve"> </w:t>
       </w:r>
       <w:proofErr w:type="spellStart"/>
       <w:r>
         <w:rPr>
-          <w:sz w:val="26"/>
-          <w:szCs w:val="26"/>
+          <w:rFonts w:ascii="Roboto" w:hAnsi="Roboto"/>
+          <w:sz w:val="28"/>
+          <w:szCs w:val="28"/>
         </w:rPr>
         <w:t>должность</w:t>
       </w:r>
       <w:proofErr w:type="spellEnd"/>
       <w:r>
         <w:rPr>
-          <w:sz w:val="26"/>
-          <w:szCs w:val="26"/>
+          <w:rFonts w:ascii="Roboto" w:hAnsi="Roboto"/>
+          <w:sz w:val="28"/>
+          <w:szCs w:val="28"/>
         </w:rPr>
         <w:t>:</w:t>
       </w:r>
       <w:r>
         <w:rPr>
-          <w:sz w:val="26"/>
-          <w:szCs w:val="26"/>
-          <w:lang w:val="en-US"/>
-        </w:rPr>
-        <w:t xml:space="preserve"> {</w:t>
-      </w:r>
-      <w:r>
-        <w:rPr>
-          <w:sz w:val="26"/>
-          <w:szCs w:val="26"/>
-          <w:lang w:val="en-US"/>
-        </w:rPr>
-        <w:t>#</w:t>
-      </w:r>
-      <w:r>
-        <w:rPr>
-          <w:sz w:val="26"/>
-          <w:szCs w:val="26"/>
-          <w:lang w:val="en-US"/>
-        </w:rPr>
-        <w:t>position}</w:t>
+          <w:rFonts w:ascii="Roboto" w:hAnsi="Roboto"/>
+          <w:sz w:val="28"/>
+          <w:szCs w:val="28"/>
+          <w:lang w:val="en-US"/>
+        </w:rPr>
+        <w:t xml:space="preserve"> {#position}</w:t>
       </w:r>
     </w:p>
     <w:p>
@@ -589,74 +684,67 @@
           <w:numId w:val="46"/>
         </w:numPr>
         <w:spacing w:line="360" w:lineRule="auto"/>
-        <w:rPr>
-          <w:sz w:val="26"/>
-          <w:szCs w:val="26"/>
-          <w:lang w:val="en-US"/>
-        </w:rPr>
-      </w:pPr>
-      <w:r>
-        <w:rPr>
-          <w:sz w:val="26"/>
-          <w:szCs w:val="26"/>
-          <w:lang w:val="en-US"/>
-        </w:rPr>
-        <w:t>{.}</w:t>
-      </w:r>
-      <w:r>
-        <w:rPr>
-          <w:sz w:val="26"/>
-          <w:szCs w:val="26"/>
-          <w:lang w:val="en-US"/>
-        </w:rPr>
-        <w:t>{/position}</w:t>
+        <w:jc w:val="both"/>
+        <w:rPr>
+          <w:rFonts w:ascii="Roboto" w:hAnsi="Roboto"/>
+          <w:sz w:val="28"/>
+          <w:szCs w:val="28"/>
+          <w:lang w:val="en-US"/>
+        </w:rPr>
+      </w:pPr>
+      <w:r>
+        <w:rPr>
+          <w:rFonts w:ascii="Roboto" w:hAnsi="Roboto"/>
+          <w:sz w:val="28"/>
+          <w:szCs w:val="28"/>
+          <w:lang w:val="en-US"/>
+        </w:rPr>
+        <w:t>{.}{/position}</w:t>
       </w:r>
     </w:p>
     <w:p>
       <w:pPr>
         <w:spacing w:after="0" w:line="360" w:lineRule="auto"/>
         <w:ind w:firstLine="142"/>
-        <w:rPr>
-          <w:sz w:val="26"/>
-          <w:szCs w:val="26"/>
-          <w:lang w:val="en-US"/>
-        </w:rPr>
-      </w:pPr>
-      <w:r>
-        <w:rPr>
-          <w:sz w:val="26"/>
-          <w:szCs w:val="26"/>
+        <w:jc w:val="both"/>
+        <w:rPr>
+          <w:rFonts w:ascii="Roboto" w:hAnsi="Roboto"/>
+          <w:sz w:val="28"/>
+          <w:szCs w:val="28"/>
+          <w:lang w:val="en-US"/>
+        </w:rPr>
+      </w:pPr>
+      <w:r>
+        <w:rPr>
+          <w:rFonts w:ascii="Roboto" w:hAnsi="Roboto"/>
+          <w:sz w:val="28"/>
+          <w:szCs w:val="28"/>
           <w:lang w:val="ru-RU"/>
         </w:rPr>
         <w:t>Желаемый город роботы</w:t>
       </w:r>
       <w:r>
         <w:rPr>
-          <w:sz w:val="26"/>
-          <w:szCs w:val="26"/>
+          <w:rFonts w:ascii="Roboto" w:hAnsi="Roboto"/>
+          <w:sz w:val="28"/>
+          <w:szCs w:val="28"/>
         </w:rPr>
         <w:t>:</w:t>
       </w:r>
       <w:r>
         <w:rPr>
-          <w:sz w:val="26"/>
-          <w:szCs w:val="26"/>
+          <w:rFonts w:ascii="Roboto" w:hAnsi="Roboto"/>
+          <w:sz w:val="28"/>
+          <w:szCs w:val="28"/>
           <w:lang w:val="en-US"/>
         </w:rPr>
         <w:t xml:space="preserve"> {</w:t>
       </w:r>
       <w:r>
         <w:rPr>
-          <w:sz w:val="26"/>
-          <w:szCs w:val="26"/>
-          <w:lang w:val="en-US"/>
-        </w:rPr>
-        <w:t>#</w:t>
-      </w:r>
-      <w:r>
-        <w:rPr>
-          <w:sz w:val="26"/>
-          <w:szCs w:val="26"/>
+          <w:rFonts w:ascii="Roboto" w:hAnsi="Roboto"/>
+          <w:sz w:val="28"/>
+          <w:szCs w:val="28"/>
           <w:lang w:val="en-US"/>
         </w:rPr>
         <w:t>city}</w:t>
@@ -664,138 +752,232 @@
     </w:p>
     <w:p>
       <w:pPr>
-        <w:pStyle w:val="a8"/>
-        <w:numPr>
-          <w:ilvl w:val="0"/>
-          <w:numId w:val="45"/>
-        </w:numPr>
-        <w:spacing w:line="360" w:lineRule="auto"/>
-        <w:rPr>
-          <w:sz w:val="26"/>
-          <w:szCs w:val="26"/>
-          <w:lang w:val="en-US"/>
-        </w:rPr>
-      </w:pPr>
-      <w:r>
-        <w:rPr>
-          <w:sz w:val="26"/>
-          <w:szCs w:val="26"/>
-          <w:lang w:val="en-US"/>
-        </w:rPr>
-        <w:t>{.}</w:t>
-      </w:r>
-      <w:r>
-        <w:rPr>
-          <w:sz w:val="26"/>
-          <w:szCs w:val="26"/>
+        <w:spacing w:after="0" w:line="360" w:lineRule="auto"/>
+        <w:ind w:firstLine="142"/>
+        <w:jc w:val="both"/>
+        <w:rPr>
+          <w:rFonts w:ascii="Roboto" w:hAnsi="Roboto"/>
+          <w:sz w:val="28"/>
+          <w:szCs w:val="28"/>
+          <w:lang w:val="en-US"/>
+        </w:rPr>
+      </w:pPr>
+      <w:r>
+        <w:rPr>
+          <w:rFonts w:ascii="Roboto" w:hAnsi="Roboto"/>
+          <w:sz w:val="28"/>
+          <w:szCs w:val="28"/>
+          <w:lang w:val="ru-RU"/>
+        </w:rPr>
+        <w:t>Желаемая</w:t>
+      </w:r>
+      <w:r>
+        <w:rPr>
+          <w:rFonts w:ascii="Roboto" w:hAnsi="Roboto"/>
+          <w:sz w:val="28"/>
+          <w:szCs w:val="28"/>
+          <w:lang w:val="en-US"/>
+        </w:rPr>
+        <w:t xml:space="preserve"> </w:t>
+      </w:r>
+      <w:r>
+        <w:rPr>
+          <w:rFonts w:ascii="Roboto" w:hAnsi="Roboto"/>
+          <w:sz w:val="28"/>
+          <w:szCs w:val="28"/>
+          <w:lang w:val="ru-RU"/>
+        </w:rPr>
+        <w:t>з</w:t>
+      </w:r>
+      <w:proofErr w:type="spellStart"/>
+      <w:r>
+        <w:rPr>
+          <w:rFonts w:ascii="Roboto" w:hAnsi="Roboto"/>
+          <w:sz w:val="28"/>
+          <w:szCs w:val="28"/>
+        </w:rPr>
+        <w:t>арплата</w:t>
+      </w:r>
+      <w:proofErr w:type="spellEnd"/>
+      <w:r>
+        <w:rPr>
+          <w:rFonts w:ascii="Roboto" w:hAnsi="Roboto"/>
+          <w:sz w:val="28"/>
+          <w:szCs w:val="28"/>
+        </w:rPr>
+        <w:t>:</w:t>
+      </w:r>
+      <w:r>
+        <w:rPr>
+          <w:rFonts w:ascii="Roboto" w:hAnsi="Roboto"/>
+          <w:sz w:val="28"/>
+          <w:szCs w:val="28"/>
+          <w:lang w:val="en-US"/>
+        </w:rPr>
+        <w:t xml:space="preserve"> {salary}{#</w:t>
+      </w:r>
+      <w:proofErr w:type="spellStart"/>
+      <w:proofErr w:type="gramStart"/>
+      <w:r>
+        <w:rPr>
+          <w:rFonts w:ascii="Roboto" w:hAnsi="Roboto"/>
+          <w:sz w:val="28"/>
+          <w:szCs w:val="28"/>
+          <w:lang w:val="en-US"/>
+        </w:rPr>
+        <w:t>fixedSalary</w:t>
+      </w:r>
+      <w:proofErr w:type="spellEnd"/>
+      <w:r>
+        <w:rPr>
+          <w:rFonts w:ascii="Roboto" w:hAnsi="Roboto"/>
+          <w:sz w:val="28"/>
+          <w:szCs w:val="28"/>
+          <w:lang w:val="en-US"/>
+        </w:rPr>
+        <w:t>}</w:t>
+      </w:r>
+      <w:proofErr w:type="spellStart"/>
+      <w:r>
+        <w:rPr>
+          <w:rFonts w:ascii="Roboto" w:hAnsi="Roboto"/>
+          <w:sz w:val="28"/>
+          <w:szCs w:val="28"/>
+          <w:lang w:val="ru-RU"/>
+        </w:rPr>
+        <w:t>Договорна</w:t>
+      </w:r>
+      <w:proofErr w:type="spellEnd"/>
+      <w:proofErr w:type="gramEnd"/>
+      <w:r>
+        <w:rPr>
+          <w:rFonts w:ascii="Roboto" w:hAnsi="Roboto"/>
+          <w:sz w:val="28"/>
+          <w:szCs w:val="28"/>
           <w:lang w:val="en-US"/>
         </w:rPr>
         <w:t>{/</w:t>
       </w:r>
-      <w:r>
-        <w:rPr>
-          <w:sz w:val="26"/>
-          <w:szCs w:val="26"/>
-          <w:lang w:val="en-US"/>
-        </w:rPr>
-        <w:t>city}</w:t>
+      <w:proofErr w:type="spellStart"/>
+      <w:r>
+        <w:rPr>
+          <w:rFonts w:ascii="Roboto" w:hAnsi="Roboto"/>
+          <w:sz w:val="28"/>
+          <w:szCs w:val="28"/>
+          <w:lang w:val="en-US"/>
+        </w:rPr>
+        <w:t>fixedSalary</w:t>
+      </w:r>
+      <w:proofErr w:type="spellEnd"/>
+      <w:r>
+        <w:rPr>
+          <w:rFonts w:ascii="Roboto" w:hAnsi="Roboto"/>
+          <w:sz w:val="28"/>
+          <w:szCs w:val="28"/>
+          <w:lang w:val="en-US"/>
+        </w:rPr>
+        <w:t>}</w:t>
       </w:r>
     </w:p>
     <w:p>
       <w:pPr>
         <w:spacing w:after="0" w:line="360" w:lineRule="auto"/>
         <w:ind w:firstLine="142"/>
-        <w:rPr>
-          <w:sz w:val="26"/>
-          <w:szCs w:val="26"/>
-          <w:lang w:val="en-US"/>
-        </w:rPr>
-      </w:pPr>
-      <w:r>
-        <w:rPr>
-          <w:sz w:val="26"/>
-          <w:szCs w:val="26"/>
+        <w:jc w:val="both"/>
+        <w:rPr>
+          <w:rFonts w:ascii="Roboto" w:hAnsi="Roboto"/>
+          <w:sz w:val="28"/>
+          <w:szCs w:val="28"/>
           <w:lang w:val="ru-RU"/>
         </w:rPr>
-        <w:t>Желаемая з</w:t>
-      </w:r>
+      </w:pPr>
       <w:proofErr w:type="spellStart"/>
       <w:r>
         <w:rPr>
-          <w:sz w:val="26"/>
-          <w:szCs w:val="26"/>
-        </w:rPr>
-        <w:t>арплата</w:t>
+          <w:rFonts w:ascii="Roboto" w:hAnsi="Roboto"/>
+          <w:sz w:val="28"/>
+          <w:szCs w:val="28"/>
+        </w:rPr>
+        <w:t>Категор</w:t>
       </w:r>
       <w:proofErr w:type="spellEnd"/>
       <w:r>
         <w:rPr>
-          <w:sz w:val="26"/>
-          <w:szCs w:val="26"/>
+          <w:rFonts w:ascii="Roboto" w:hAnsi="Roboto"/>
+          <w:sz w:val="28"/>
+          <w:szCs w:val="28"/>
+          <w:lang w:val="ru-RU"/>
+        </w:rPr>
+        <w:t>и</w:t>
+      </w:r>
+      <w:r>
+        <w:rPr>
+          <w:rFonts w:ascii="Roboto" w:hAnsi="Roboto"/>
+          <w:sz w:val="28"/>
+          <w:szCs w:val="28"/>
+        </w:rPr>
+        <w:t xml:space="preserve">я </w:t>
+      </w:r>
+      <w:proofErr w:type="spellStart"/>
+      <w:r>
+        <w:rPr>
+          <w:rFonts w:ascii="Roboto" w:hAnsi="Roboto"/>
+          <w:sz w:val="28"/>
+          <w:szCs w:val="28"/>
+        </w:rPr>
+        <w:t>работы</w:t>
+      </w:r>
+      <w:proofErr w:type="spellEnd"/>
+      <w:r>
+        <w:rPr>
+          <w:rFonts w:ascii="Roboto" w:hAnsi="Roboto"/>
+          <w:sz w:val="28"/>
+          <w:szCs w:val="28"/>
         </w:rPr>
         <w:t>:</w:t>
       </w:r>
       <w:r>
         <w:rPr>
-          <w:sz w:val="26"/>
-          <w:szCs w:val="26"/>
-          <w:lang w:val="en-US"/>
-        </w:rPr>
-        <w:t xml:space="preserve"> {salary}{#</w:t>
-      </w:r>
-      <w:proofErr w:type="spellStart"/>
-      <w:proofErr w:type="gramStart"/>
-      <w:r>
-        <w:rPr>
-          <w:sz w:val="26"/>
-          <w:szCs w:val="26"/>
-          <w:lang w:val="en-US"/>
-        </w:rPr>
-        <w:t>fixedSalary</w:t>
-      </w:r>
-      <w:proofErr w:type="spellEnd"/>
-      <w:r>
-        <w:rPr>
-          <w:sz w:val="26"/>
-          <w:szCs w:val="26"/>
-          <w:lang w:val="en-US"/>
-        </w:rPr>
-        <w:t>}</w:t>
-      </w:r>
-      <w:proofErr w:type="spellStart"/>
-      <w:r>
-        <w:rPr>
-          <w:sz w:val="26"/>
-          <w:szCs w:val="26"/>
+          <w:rFonts w:ascii="Roboto" w:hAnsi="Roboto"/>
+          <w:sz w:val="28"/>
+          <w:szCs w:val="28"/>
           <w:lang w:val="ru-RU"/>
         </w:rPr>
-        <w:t>Договорна</w:t>
-      </w:r>
-      <w:proofErr w:type="spellEnd"/>
-      <w:proofErr w:type="gramEnd"/>
-      <w:r>
-        <w:rPr>
-          <w:sz w:val="26"/>
-          <w:szCs w:val="26"/>
-          <w:lang w:val="en-US"/>
-        </w:rPr>
-        <w:t>{/</w:t>
-      </w:r>
-      <w:proofErr w:type="spellStart"/>
-      <w:r>
-        <w:rPr>
-          <w:sz w:val="26"/>
-          <w:szCs w:val="26"/>
-          <w:lang w:val="en-US"/>
-        </w:rPr>
-        <w:t>fixedSalary</w:t>
-      </w:r>
-      <w:proofErr w:type="spellEnd"/>
-      <w:r>
-        <w:rPr>
-          <w:sz w:val="26"/>
-          <w:szCs w:val="26"/>
-          <w:lang w:val="en-US"/>
+        <w:t xml:space="preserve"> {</w:t>
+      </w:r>
+      <w:r>
+        <w:rPr>
+          <w:rFonts w:ascii="Roboto" w:hAnsi="Roboto"/>
+          <w:sz w:val="28"/>
+          <w:szCs w:val="28"/>
+          <w:lang w:val="en-US"/>
+        </w:rPr>
+        <w:t>job</w:t>
+      </w:r>
+      <w:r>
+        <w:rPr>
+          <w:rFonts w:ascii="Roboto" w:hAnsi="Roboto"/>
+          <w:sz w:val="28"/>
+          <w:szCs w:val="28"/>
+          <w:lang w:val="ru-RU"/>
+        </w:rPr>
+        <w:t>_</w:t>
+      </w:r>
+      <w:r>
+        <w:rPr>
+          <w:rFonts w:ascii="Roboto" w:hAnsi="Roboto"/>
+          <w:sz w:val="28"/>
+          <w:szCs w:val="28"/>
+          <w:lang w:val="en-US"/>
+        </w:rPr>
+        <w:t>cat</w:t>
+      </w:r>
+      <w:r>
+        <w:rPr>
+          <w:rFonts w:ascii="Roboto" w:hAnsi="Roboto"/>
+          <w:sz w:val="28"/>
+          <w:szCs w:val="28"/>
+          <w:lang w:val="ru-RU"/>
         </w:rPr>
         <w:t>}</w:t>
       </w:r>
@@ -804,134 +986,57 @@
       <w:pPr>
         <w:spacing w:after="0" w:line="360" w:lineRule="auto"/>
         <w:ind w:firstLine="142"/>
-        <w:rPr>
-          <w:sz w:val="26"/>
-          <w:szCs w:val="26"/>
-          <w:lang w:val="en-US"/>
-        </w:rPr>
-      </w:pPr>
+        <w:jc w:val="both"/>
+        <w:rPr>
+          <w:rFonts w:ascii="Roboto" w:hAnsi="Roboto"/>
+          <w:sz w:val="28"/>
+          <w:szCs w:val="28"/>
+          <w:lang w:val="ru-RU"/>
+        </w:rPr>
+      </w:pPr>
+      <w:r>
+        <w:rPr>
+          <w:rFonts w:ascii="Roboto" w:hAnsi="Roboto"/>
+          <w:sz w:val="28"/>
+          <w:szCs w:val="28"/>
+          <w:lang w:val="ru-RU"/>
+        </w:rPr>
+        <w:t>Владение языками</w:t>
+      </w:r>
+      <w:r>
+        <w:rPr>
+          <w:rFonts w:ascii="Roboto" w:hAnsi="Roboto"/>
+          <w:sz w:val="28"/>
+          <w:szCs w:val="28"/>
+        </w:rPr>
+        <w:t>:</w:t>
+      </w:r>
+      <w:r>
+        <w:rPr>
+          <w:rFonts w:ascii="Roboto" w:hAnsi="Roboto"/>
+          <w:sz w:val="28"/>
+          <w:szCs w:val="28"/>
+          <w:lang w:val="ru-RU"/>
+        </w:rPr>
+        <w:t xml:space="preserve"> {#</w:t>
+      </w:r>
       <w:proofErr w:type="spellStart"/>
       <w:r>
         <w:rPr>
-          <w:sz w:val="26"/>
-          <w:szCs w:val="26"/>
-        </w:rPr>
-        <w:t>Категор</w:t>
+          <w:rFonts w:ascii="Roboto" w:hAnsi="Roboto"/>
+          <w:sz w:val="28"/>
+          <w:szCs w:val="28"/>
+          <w:lang w:val="en-US"/>
+        </w:rPr>
+        <w:t>langs</w:t>
       </w:r>
       <w:proofErr w:type="spellEnd"/>
       <w:r>
         <w:rPr>
-          <w:sz w:val="26"/>
-          <w:szCs w:val="26"/>
+          <w:rFonts w:ascii="Roboto" w:hAnsi="Roboto"/>
+          <w:sz w:val="28"/>
+          <w:szCs w:val="28"/>
           <w:lang w:val="ru-RU"/>
-        </w:rPr>
-        <w:t>и</w:t>
-      </w:r>
-      <w:r>
-        <w:rPr>
-          <w:sz w:val="26"/>
-          <w:szCs w:val="26"/>
-        </w:rPr>
-        <w:t>я</w:t>
-      </w:r>
-      <w:r>
-        <w:rPr>
-          <w:sz w:val="26"/>
-          <w:szCs w:val="26"/>
-        </w:rPr>
-        <w:t xml:space="preserve"> </w:t>
-      </w:r>
-      <w:proofErr w:type="spellStart"/>
-      <w:r>
-        <w:rPr>
-          <w:sz w:val="26"/>
-          <w:szCs w:val="26"/>
-        </w:rPr>
-        <w:t>работы</w:t>
-      </w:r>
-      <w:proofErr w:type="spellEnd"/>
-      <w:r>
-        <w:rPr>
-          <w:sz w:val="26"/>
-          <w:szCs w:val="26"/>
-        </w:rPr>
-        <w:t>:</w:t>
-      </w:r>
-      <w:r>
-        <w:rPr>
-          <w:sz w:val="26"/>
-          <w:szCs w:val="26"/>
-          <w:lang w:val="en-US"/>
-        </w:rPr>
-        <w:t xml:space="preserve"> {</w:t>
-      </w:r>
-      <w:proofErr w:type="spellStart"/>
-      <w:r>
-        <w:rPr>
-          <w:sz w:val="26"/>
-          <w:szCs w:val="26"/>
-          <w:lang w:val="en-US"/>
-        </w:rPr>
-        <w:t>job_cat</w:t>
-      </w:r>
-      <w:proofErr w:type="spellEnd"/>
-      <w:r>
-        <w:rPr>
-          <w:sz w:val="26"/>
-          <w:szCs w:val="26"/>
-          <w:lang w:val="en-US"/>
-        </w:rPr>
-        <w:t>}</w:t>
-      </w:r>
-    </w:p>
-    <w:p>
-      <w:pPr>
-        <w:spacing w:after="0" w:line="360" w:lineRule="auto"/>
-        <w:ind w:firstLine="142"/>
-        <w:rPr>
-          <w:sz w:val="26"/>
-          <w:szCs w:val="26"/>
-          <w:lang w:val="en-US"/>
-        </w:rPr>
-      </w:pPr>
-      <w:r>
-        <w:rPr>
-          <w:sz w:val="26"/>
-          <w:szCs w:val="26"/>
-          <w:lang w:val="ru-RU"/>
-        </w:rPr>
-        <w:t>Владение языками</w:t>
-      </w:r>
-      <w:r>
-        <w:rPr>
-          <w:sz w:val="26"/>
-          <w:szCs w:val="26"/>
-        </w:rPr>
-        <w:t>:</w:t>
-      </w:r>
-      <w:r>
-        <w:rPr>
-          <w:sz w:val="26"/>
-          <w:szCs w:val="26"/>
-          <w:lang w:val="en-US"/>
-        </w:rPr>
-        <w:t xml:space="preserve"> {#</w:t>
-      </w:r>
-      <w:proofErr w:type="spellStart"/>
-      <w:r>
-        <w:rPr>
-          <w:sz w:val="26"/>
-          <w:szCs w:val="26"/>
-          <w:lang w:val="en-US"/>
-        </w:rPr>
-        <w:t>langs</w:t>
-      </w:r>
-      <w:proofErr w:type="spellEnd"/>
-      <w:r>
-        <w:rPr>
-          <w:sz w:val="26"/>
-          <w:szCs w:val="26"/>
-          <w:lang w:val="en-US"/>
         </w:rPr>
         <w:t>}</w:t>
       </w:r>
@@ -945,14 +1050,19 @@
         </w:numPr>
         <w:spacing w:line="360" w:lineRule="auto"/>
         <w:ind w:left="851"/>
-        <w:rPr>
-          <w:lang w:val="en-US"/>
-        </w:rPr>
-      </w:pPr>
-      <w:r>
-        <w:rPr>
-          <w:sz w:val="26"/>
-          <w:szCs w:val="26"/>
+        <w:jc w:val="both"/>
+        <w:rPr>
+          <w:rFonts w:ascii="Roboto" w:hAnsi="Roboto"/>
+          <w:sz w:val="28"/>
+          <w:szCs w:val="28"/>
+          <w:lang w:val="en-US"/>
+        </w:rPr>
+      </w:pPr>
+      <w:r>
+        <w:rPr>
+          <w:rFonts w:ascii="Roboto" w:hAnsi="Roboto"/>
+          <w:sz w:val="28"/>
+          <w:szCs w:val="28"/>
           <w:lang w:val="en-US"/>
         </w:rPr>
         <w:t>{</w:t>
@@ -960,8 +1070,9 @@
       <w:proofErr w:type="spellStart"/>
       <w:r>
         <w:rPr>
-          <w:sz w:val="26"/>
-          <w:szCs w:val="26"/>
+          <w:rFonts w:ascii="Roboto" w:hAnsi="Roboto"/>
+          <w:sz w:val="28"/>
+          <w:szCs w:val="28"/>
           <w:lang w:val="en-US"/>
         </w:rPr>
         <w:t>lang</w:t>
@@ -969,106 +1080,78 @@
       <w:proofErr w:type="spellEnd"/>
       <w:r>
         <w:rPr>
-          <w:sz w:val="26"/>
-          <w:szCs w:val="26"/>
-          <w:lang w:val="en-US"/>
-        </w:rPr>
-        <w:t xml:space="preserve">} </w:t>
-      </w:r>
-      <w:r>
-        <w:rPr>
-          <w:sz w:val="26"/>
-          <w:szCs w:val="26"/>
-          <w:lang w:val="ru-RU"/>
-        </w:rPr>
-        <w:t>(</w:t>
-      </w:r>
-      <w:r>
-        <w:rPr>
-          <w:sz w:val="26"/>
-          <w:szCs w:val="26"/>
-          <w:lang w:val="en-US"/>
-        </w:rPr>
-        <w:t>{skill</w:t>
-      </w:r>
+          <w:rFonts w:ascii="Roboto" w:hAnsi="Roboto"/>
+          <w:sz w:val="28"/>
+          <w:szCs w:val="28"/>
+          <w:lang w:val="en-US"/>
+        </w:rPr>
+        <w:t>} {skill}{/</w:t>
+      </w:r>
+      <w:proofErr w:type="spellStart"/>
       <w:proofErr w:type="gramStart"/>
       <w:r>
         <w:rPr>
-          <w:sz w:val="26"/>
-          <w:szCs w:val="26"/>
+          <w:rFonts w:ascii="Roboto" w:hAnsi="Roboto"/>
+          <w:sz w:val="28"/>
+          <w:szCs w:val="28"/>
+          <w:lang w:val="en-US"/>
+        </w:rPr>
+        <w:t>langs</w:t>
+      </w:r>
+      <w:proofErr w:type="spellEnd"/>
+      <w:r>
+        <w:rPr>
+          <w:rFonts w:ascii="Roboto" w:hAnsi="Roboto"/>
+          <w:sz w:val="28"/>
+          <w:szCs w:val="28"/>
+          <w:lang w:val="en-US"/>
+        </w:rPr>
+        <w:t>}{</w:t>
+      </w:r>
+      <w:proofErr w:type="gramEnd"/>
+      <w:r>
+        <w:rPr>
+          <w:rFonts w:ascii="Roboto" w:hAnsi="Roboto"/>
+          <w:sz w:val="28"/>
+          <w:szCs w:val="28"/>
+          <w:lang w:val="en-US"/>
+        </w:rPr>
+        <w:t>#</w:t>
+      </w:r>
+      <w:proofErr w:type="spellStart"/>
+      <w:r>
+        <w:rPr>
+          <w:rFonts w:ascii="Roboto" w:hAnsi="Roboto"/>
+          <w:sz w:val="28"/>
+          <w:szCs w:val="28"/>
+          <w:lang w:val="en-US"/>
+        </w:rPr>
+        <w:t>hasDoc</w:t>
+      </w:r>
+      <w:proofErr w:type="spellEnd"/>
+      <w:r>
+        <w:rPr>
+          <w:rFonts w:ascii="Roboto" w:hAnsi="Roboto"/>
+          <w:sz w:val="28"/>
+          <w:szCs w:val="28"/>
           <w:lang w:val="en-US"/>
         </w:rPr>
         <w:t>}</w:t>
       </w:r>
-      <w:r>
-        <w:rPr>
-          <w:sz w:val="26"/>
-          <w:szCs w:val="26"/>
-          <w:lang w:val="ru-RU"/>
-        </w:rPr>
-        <w:t>)</w:t>
-      </w:r>
-      <w:r>
-        <w:rPr>
-          <w:sz w:val="26"/>
-          <w:szCs w:val="26"/>
-          <w:lang w:val="en-US"/>
-        </w:rPr>
-        <w:t>{</w:t>
-      </w:r>
-      <w:proofErr w:type="gramEnd"/>
-      <w:r>
-        <w:rPr>
-          <w:sz w:val="26"/>
-          <w:szCs w:val="26"/>
-          <w:lang w:val="en-US"/>
-        </w:rPr>
-        <w:t>/</w:t>
-      </w:r>
-      <w:proofErr w:type="spellStart"/>
-      <w:r>
-        <w:rPr>
-          <w:sz w:val="26"/>
-          <w:szCs w:val="26"/>
-          <w:lang w:val="en-US"/>
-        </w:rPr>
-        <w:t>langs</w:t>
-      </w:r>
-      <w:proofErr w:type="spellEnd"/>
-      <w:r>
-        <w:rPr>
-          <w:sz w:val="26"/>
-          <w:szCs w:val="26"/>
-          <w:lang w:val="en-US"/>
-        </w:rPr>
-        <w:t>}</w:t>
-      </w:r>
-      <w:r>
-        <w:rPr>
-          <w:sz w:val="26"/>
-          <w:szCs w:val="26"/>
-          <w:lang w:val="en-US"/>
-        </w:rPr>
-        <w:t>{#</w:t>
-      </w:r>
-      <w:proofErr w:type="spellStart"/>
-      <w:r>
-        <w:rPr>
-          <w:sz w:val="26"/>
-          <w:szCs w:val="26"/>
-          <w:lang w:val="en-US"/>
-        </w:rPr>
-        <w:t>hasDoc</w:t>
-      </w:r>
-      <w:proofErr w:type="spellEnd"/>
-      <w:r>
-        <w:rPr>
-          <w:sz w:val="26"/>
-          <w:szCs w:val="26"/>
-          <w:lang w:val="en-US"/>
-        </w:rPr>
-        <w:t>}</w:t>
-      </w:r>
+    </w:p>
+    <w:p>
+      <w:pPr>
+        <w:pStyle w:val="a8"/>
+        <w:spacing w:line="360" w:lineRule="auto"/>
+        <w:ind w:left="851"/>
+        <w:jc w:val="both"/>
+        <w:rPr>
+          <w:rFonts w:ascii="Roboto" w:hAnsi="Roboto"/>
+          <w:sz w:val="28"/>
+          <w:szCs w:val="28"/>
+          <w:lang w:val="en-US"/>
+        </w:rPr>
+      </w:pPr>
     </w:p>
     <w:p>
       <w:pPr>
@@ -1079,23 +1162,30 @@
         </w:numPr>
         <w:spacing w:before="240" w:line="360" w:lineRule="auto"/>
         <w:ind w:left="426" w:hanging="426"/>
-        <w:rPr>
+        <w:jc w:val="both"/>
+        <w:rPr>
+          <w:rFonts w:ascii="Roboto" w:hAnsi="Roboto"/>
+          <w:sz w:val="28"/>
+          <w:szCs w:val="28"/>
           <w:lang w:val="en-US"/>
         </w:rPr>
       </w:pPr>
       <w:proofErr w:type="spellStart"/>
       <w:r>
         <w:rPr>
-          <w:rFonts w:cs="Segoe UI"/>
+          <w:rFonts w:ascii="Roboto" w:hAnsi="Roboto" w:cs="Segoe UI"/>
           <w:color w:val="000000"/>
-          <w:sz w:val="29"/>
-          <w:szCs w:val="29"/>
+          <w:sz w:val="28"/>
+          <w:szCs w:val="28"/>
         </w:rPr>
         <w:t>Документы</w:t>
       </w:r>
       <w:proofErr w:type="spellEnd"/>
       <w:r>
         <w:rPr>
+          <w:rFonts w:ascii="Roboto" w:hAnsi="Roboto"/>
+          <w:sz w:val="28"/>
+          <w:szCs w:val="28"/>
           <w:lang w:val="en-US"/>
         </w:rPr>
         <w:t>{#bio}</w:t>
@@ -1110,23 +1200,27 @@
         </w:numPr>
         <w:spacing w:line="360" w:lineRule="auto"/>
         <w:ind w:left="851"/>
-        <w:rPr>
-          <w:sz w:val="26"/>
-          <w:szCs w:val="26"/>
-          <w:lang w:val="en-US"/>
-        </w:rPr>
-      </w:pPr>
-      <w:r>
-        <w:rPr>
-          <w:sz w:val="26"/>
-          <w:szCs w:val="26"/>
+        <w:jc w:val="both"/>
+        <w:rPr>
+          <w:rFonts w:ascii="Roboto" w:hAnsi="Roboto"/>
+          <w:sz w:val="28"/>
+          <w:szCs w:val="28"/>
+          <w:lang w:val="en-US"/>
+        </w:rPr>
+      </w:pPr>
+      <w:r>
+        <w:rPr>
+          <w:rFonts w:ascii="Roboto" w:hAnsi="Roboto"/>
+          <w:sz w:val="28"/>
+          <w:szCs w:val="28"/>
         </w:rPr>
         <w:t>Б</w:t>
       </w:r>
       <w:r>
         <w:rPr>
-          <w:sz w:val="26"/>
-          <w:szCs w:val="26"/>
+          <w:rFonts w:ascii="Roboto" w:hAnsi="Roboto"/>
+          <w:sz w:val="28"/>
+          <w:szCs w:val="28"/>
           <w:lang w:val="ru-RU"/>
         </w:rPr>
         <w:t>и</w:t>
@@ -1134,31 +1228,35 @@
       <w:proofErr w:type="spellStart"/>
       <w:r>
         <w:rPr>
-          <w:sz w:val="26"/>
-          <w:szCs w:val="26"/>
+          <w:rFonts w:ascii="Roboto" w:hAnsi="Roboto"/>
+          <w:sz w:val="28"/>
+          <w:szCs w:val="28"/>
         </w:rPr>
         <w:t>ометр</w:t>
       </w:r>
       <w:proofErr w:type="spellEnd"/>
       <w:r>
         <w:rPr>
-          <w:sz w:val="26"/>
-          <w:szCs w:val="26"/>
+          <w:rFonts w:ascii="Roboto" w:hAnsi="Roboto"/>
+          <w:sz w:val="28"/>
+          <w:szCs w:val="28"/>
           <w:lang w:val="ru-RU"/>
         </w:rPr>
         <w:t>и</w:t>
       </w:r>
       <w:r>
         <w:rPr>
-          <w:sz w:val="26"/>
-          <w:szCs w:val="26"/>
+          <w:rFonts w:ascii="Roboto" w:hAnsi="Roboto"/>
+          <w:sz w:val="28"/>
+          <w:szCs w:val="28"/>
         </w:rPr>
         <w:t>я</w:t>
       </w:r>
       <w:r>
         <w:rPr>
-          <w:sz w:val="26"/>
-          <w:szCs w:val="26"/>
+          <w:rFonts w:ascii="Roboto" w:hAnsi="Roboto"/>
+          <w:sz w:val="28"/>
+          <w:szCs w:val="28"/>
           <w:lang w:val="en-US"/>
         </w:rPr>
         <w:t>{/bio}{#visa}</w:t>
@@ -1173,45 +1271,44 @@
         </w:numPr>
         <w:spacing w:line="360" w:lineRule="auto"/>
         <w:ind w:left="851"/>
-        <w:rPr>
-          <w:sz w:val="26"/>
-          <w:szCs w:val="26"/>
-          <w:lang w:val="en-US"/>
-        </w:rPr>
-      </w:pPr>
-      <w:r>
-        <w:rPr>
-          <w:sz w:val="26"/>
-          <w:szCs w:val="26"/>
+        <w:jc w:val="both"/>
+        <w:rPr>
+          <w:rFonts w:ascii="Roboto" w:hAnsi="Roboto"/>
+          <w:sz w:val="28"/>
+          <w:szCs w:val="28"/>
+          <w:lang w:val="en-US"/>
+        </w:rPr>
+      </w:pPr>
+      <w:r>
+        <w:rPr>
+          <w:rFonts w:ascii="Roboto" w:hAnsi="Roboto"/>
+          <w:sz w:val="28"/>
+          <w:szCs w:val="28"/>
         </w:rPr>
         <w:t>Робоча</w:t>
       </w:r>
       <w:r>
         <w:rPr>
-          <w:sz w:val="26"/>
-          <w:szCs w:val="26"/>
+          <w:rFonts w:ascii="Roboto" w:hAnsi="Roboto"/>
+          <w:sz w:val="28"/>
+          <w:szCs w:val="28"/>
           <w:lang w:val="ru-RU"/>
         </w:rPr>
         <w:t>я</w:t>
       </w:r>
       <w:r>
         <w:rPr>
-          <w:sz w:val="26"/>
-          <w:szCs w:val="26"/>
-        </w:rPr>
-        <w:t xml:space="preserve"> ви</w:t>
-      </w:r>
-      <w:r>
-        <w:rPr>
-          <w:sz w:val="26"/>
-          <w:szCs w:val="26"/>
-        </w:rPr>
-        <w:t>за</w:t>
-      </w:r>
-      <w:r>
-        <w:rPr>
-          <w:sz w:val="26"/>
-          <w:szCs w:val="26"/>
+          <w:rFonts w:ascii="Roboto" w:hAnsi="Roboto"/>
+          <w:sz w:val="28"/>
+          <w:szCs w:val="28"/>
+        </w:rPr>
+        <w:t xml:space="preserve"> виза</w:t>
+      </w:r>
+      <w:r>
+        <w:rPr>
+          <w:rFonts w:ascii="Roboto" w:hAnsi="Roboto"/>
+          <w:sz w:val="28"/>
+          <w:szCs w:val="28"/>
           <w:lang w:val="en-US"/>
         </w:rPr>
         <w:t>{/visa}{#</w:t>
@@ -1219,8 +1316,9 @@
       <w:proofErr w:type="spellStart"/>
       <w:r>
         <w:rPr>
-          <w:sz w:val="26"/>
-          <w:szCs w:val="26"/>
+          <w:rFonts w:ascii="Roboto" w:hAnsi="Roboto"/>
+          <w:sz w:val="28"/>
+          <w:szCs w:val="28"/>
           <w:lang w:val="en-US"/>
         </w:rPr>
         <w:t>green_cart</w:t>
@@ -1228,8 +1326,9 @@
       <w:proofErr w:type="spellEnd"/>
       <w:r>
         <w:rPr>
-          <w:sz w:val="26"/>
-          <w:szCs w:val="26"/>
+          <w:rFonts w:ascii="Roboto" w:hAnsi="Roboto"/>
+          <w:sz w:val="28"/>
+          <w:szCs w:val="28"/>
           <w:lang w:val="en-US"/>
         </w:rPr>
         <w:t>}</w:t>
@@ -1244,16 +1343,19 @@
         </w:numPr>
         <w:spacing w:line="360" w:lineRule="auto"/>
         <w:ind w:left="851"/>
-        <w:rPr>
-          <w:sz w:val="26"/>
-          <w:szCs w:val="26"/>
-          <w:lang w:val="en-US"/>
-        </w:rPr>
-      </w:pPr>
-      <w:r>
-        <w:rPr>
-          <w:sz w:val="26"/>
-          <w:szCs w:val="26"/>
+        <w:jc w:val="both"/>
+        <w:rPr>
+          <w:rFonts w:ascii="Roboto" w:hAnsi="Roboto"/>
+          <w:sz w:val="28"/>
+          <w:szCs w:val="28"/>
+          <w:lang w:val="en-US"/>
+        </w:rPr>
+      </w:pPr>
+      <w:r>
+        <w:rPr>
+          <w:rFonts w:ascii="Roboto" w:hAnsi="Roboto"/>
+          <w:sz w:val="28"/>
+          <w:szCs w:val="28"/>
           <w:lang w:val="en-US"/>
         </w:rPr>
         <w:t>Green card{/</w:t>
@@ -1261,8 +1363,9 @@
       <w:proofErr w:type="spellStart"/>
       <w:r>
         <w:rPr>
-          <w:sz w:val="26"/>
-          <w:szCs w:val="26"/>
+          <w:rFonts w:ascii="Roboto" w:hAnsi="Roboto"/>
+          <w:sz w:val="28"/>
+          <w:szCs w:val="28"/>
           <w:lang w:val="en-US"/>
         </w:rPr>
         <w:t>green_</w:t>
@@ -1270,8 +1373,9 @@
       <w:proofErr w:type="gramStart"/>
       <w:r>
         <w:rPr>
-          <w:sz w:val="26"/>
-          <w:szCs w:val="26"/>
+          <w:rFonts w:ascii="Roboto" w:hAnsi="Roboto"/>
+          <w:sz w:val="28"/>
+          <w:szCs w:val="28"/>
           <w:lang w:val="en-US"/>
         </w:rPr>
         <w:t>cart</w:t>
@@ -1279,65 +1383,77 @@
       <w:proofErr w:type="spellEnd"/>
       <w:r>
         <w:rPr>
-          <w:sz w:val="26"/>
-          <w:szCs w:val="26"/>
+          <w:rFonts w:ascii="Roboto" w:hAnsi="Roboto"/>
+          <w:sz w:val="28"/>
+          <w:szCs w:val="28"/>
+          <w:lang w:val="en-US"/>
+        </w:rPr>
+        <w:t>}{</w:t>
+      </w:r>
+      <w:proofErr w:type="gramEnd"/>
+      <w:r>
+        <w:rPr>
+          <w:rFonts w:ascii="Roboto" w:hAnsi="Roboto"/>
+          <w:sz w:val="28"/>
+          <w:szCs w:val="28"/>
+          <w:lang w:val="en-US"/>
+        </w:rPr>
+        <w:t>/</w:t>
+      </w:r>
+      <w:proofErr w:type="spellStart"/>
+      <w:r>
+        <w:rPr>
+          <w:rFonts w:ascii="Roboto" w:hAnsi="Roboto"/>
+          <w:sz w:val="28"/>
+          <w:szCs w:val="28"/>
+          <w:lang w:val="en-US"/>
+        </w:rPr>
+        <w:t>hasDoc</w:t>
+      </w:r>
+      <w:proofErr w:type="spellEnd"/>
+      <w:r>
+        <w:rPr>
+          <w:rFonts w:ascii="Roboto" w:hAnsi="Roboto"/>
+          <w:sz w:val="28"/>
+          <w:szCs w:val="28"/>
+          <w:lang w:val="en-US"/>
+        </w:rPr>
+        <w:t>}{#</w:t>
+      </w:r>
+      <w:proofErr w:type="spellStart"/>
+      <w:r>
+        <w:rPr>
+          <w:rFonts w:ascii="Roboto" w:hAnsi="Roboto"/>
+          <w:sz w:val="28"/>
+          <w:szCs w:val="28"/>
+          <w:lang w:val="en-US"/>
+        </w:rPr>
+        <w:t>hasAdt</w:t>
+      </w:r>
+      <w:proofErr w:type="spellEnd"/>
+      <w:r>
+        <w:rPr>
+          <w:rFonts w:ascii="Roboto" w:hAnsi="Roboto"/>
+          <w:sz w:val="28"/>
+          <w:szCs w:val="28"/>
           <w:lang w:val="en-US"/>
         </w:rPr>
         <w:t>}</w:t>
       </w:r>
-      <w:r>
-        <w:rPr>
-          <w:sz w:val="26"/>
-          <w:szCs w:val="26"/>
-          <w:lang w:val="en-US"/>
-        </w:rPr>
-        <w:t>{</w:t>
-      </w:r>
-      <w:proofErr w:type="gramEnd"/>
-      <w:r>
-        <w:rPr>
-          <w:sz w:val="26"/>
-          <w:szCs w:val="26"/>
-          <w:lang w:val="en-US"/>
-        </w:rPr>
-        <w:t>/</w:t>
-      </w:r>
-      <w:proofErr w:type="spellStart"/>
-      <w:r>
-        <w:rPr>
-          <w:sz w:val="26"/>
-          <w:szCs w:val="26"/>
-          <w:lang w:val="en-US"/>
-        </w:rPr>
-        <w:t>hasDoc</w:t>
-      </w:r>
-      <w:proofErr w:type="spellEnd"/>
-      <w:r>
-        <w:rPr>
-          <w:sz w:val="26"/>
-          <w:szCs w:val="26"/>
-          <w:lang w:val="en-US"/>
-        </w:rPr>
-        <w:t>}{#</w:t>
-      </w:r>
-      <w:proofErr w:type="spellStart"/>
-      <w:r>
-        <w:rPr>
-          <w:sz w:val="26"/>
-          <w:szCs w:val="26"/>
-          <w:lang w:val="en-US"/>
-        </w:rPr>
-        <w:t>hasAdt</w:t>
-      </w:r>
-      <w:proofErr w:type="spellEnd"/>
-      <w:r>
-        <w:rPr>
-          <w:sz w:val="26"/>
-          <w:szCs w:val="26"/>
-          <w:lang w:val="en-US"/>
-        </w:rPr>
-        <w:t>}</w:t>
-      </w:r>
+    </w:p>
+    <w:p>
+      <w:pPr>
+        <w:pStyle w:val="a8"/>
+        <w:spacing w:line="360" w:lineRule="auto"/>
+        <w:ind w:left="851"/>
+        <w:jc w:val="both"/>
+        <w:rPr>
+          <w:rFonts w:ascii="Roboto" w:hAnsi="Roboto"/>
+          <w:sz w:val="28"/>
+          <w:szCs w:val="28"/>
+          <w:lang w:val="en-US"/>
+        </w:rPr>
+      </w:pPr>
     </w:p>
     <w:p>
       <w:pPr>
@@ -1351,45 +1467,50 @@
         </w:tabs>
         <w:spacing w:line="360" w:lineRule="auto"/>
         <w:ind w:left="426" w:hanging="426"/>
-        <w:rPr>
+        <w:jc w:val="both"/>
+        <w:rPr>
+          <w:rFonts w:ascii="Roboto" w:hAnsi="Roboto"/>
+          <w:sz w:val="28"/>
+          <w:szCs w:val="28"/>
           <w:lang w:val="en-US"/>
         </w:rPr>
       </w:pPr>
       <w:proofErr w:type="spellStart"/>
       <w:r>
         <w:rPr>
-          <w:rFonts w:cs="Segoe UI"/>
+          <w:rFonts w:ascii="Roboto" w:hAnsi="Roboto" w:cs="Segoe UI"/>
           <w:color w:val="000000"/>
-          <w:sz w:val="29"/>
-          <w:szCs w:val="29"/>
+          <w:sz w:val="28"/>
+          <w:szCs w:val="28"/>
         </w:rPr>
         <w:t>Дополнительная</w:t>
       </w:r>
       <w:proofErr w:type="spellEnd"/>
       <w:r>
         <w:rPr>
-          <w:rFonts w:cs="Segoe UI"/>
+          <w:rFonts w:ascii="Roboto" w:hAnsi="Roboto" w:cs="Segoe UI"/>
           <w:color w:val="000000"/>
-          <w:sz w:val="29"/>
-          <w:szCs w:val="29"/>
+          <w:sz w:val="28"/>
+          <w:szCs w:val="28"/>
         </w:rPr>
         <w:t xml:space="preserve"> </w:t>
       </w:r>
       <w:proofErr w:type="spellStart"/>
       <w:r>
         <w:rPr>
-          <w:rFonts w:cs="Segoe UI"/>
+          <w:rFonts w:ascii="Roboto" w:hAnsi="Roboto" w:cs="Segoe UI"/>
           <w:color w:val="000000"/>
-          <w:sz w:val="29"/>
-          <w:szCs w:val="29"/>
+          <w:sz w:val="28"/>
+          <w:szCs w:val="28"/>
         </w:rPr>
         <w:t>информация</w:t>
       </w:r>
       <w:proofErr w:type="spellEnd"/>
       <w:r>
         <w:rPr>
-          <w:sz w:val="26"/>
-          <w:szCs w:val="26"/>
+          <w:rFonts w:ascii="Roboto" w:hAnsi="Roboto"/>
+          <w:sz w:val="28"/>
+          <w:szCs w:val="28"/>
           <w:lang w:val="en-US"/>
         </w:rPr>
         <w:t>{#</w:t>
@@ -1397,8 +1518,9 @@
       <w:proofErr w:type="spellStart"/>
       <w:r>
         <w:rPr>
-          <w:sz w:val="26"/>
-          <w:szCs w:val="26"/>
+          <w:rFonts w:ascii="Roboto" w:hAnsi="Roboto"/>
+          <w:sz w:val="28"/>
+          <w:szCs w:val="28"/>
           <w:lang w:val="en-US"/>
         </w:rPr>
         <w:t>no_lang</w:t>
@@ -1406,8 +1528,9 @@
       <w:proofErr w:type="spellEnd"/>
       <w:r>
         <w:rPr>
-          <w:sz w:val="26"/>
-          <w:szCs w:val="26"/>
+          <w:rFonts w:ascii="Roboto" w:hAnsi="Roboto"/>
+          <w:sz w:val="28"/>
+          <w:szCs w:val="28"/>
           <w:lang w:val="en-US"/>
         </w:rPr>
         <w:t>}</w:t>
@@ -1425,123 +1548,149 @@
         </w:tabs>
         <w:spacing w:line="360" w:lineRule="auto"/>
         <w:ind w:left="851"/>
-        <w:rPr>
-          <w:sz w:val="26"/>
-          <w:szCs w:val="26"/>
-          <w:lang w:val="en-US"/>
-        </w:rPr>
-      </w:pPr>
-      <w:r>
-        <w:rPr>
-          <w:sz w:val="26"/>
-          <w:szCs w:val="26"/>
+        <w:jc w:val="both"/>
+        <w:rPr>
+          <w:rFonts w:ascii="Roboto" w:hAnsi="Roboto"/>
+          <w:sz w:val="28"/>
+          <w:szCs w:val="28"/>
+          <w:lang w:val="ru-RU"/>
+        </w:rPr>
+      </w:pPr>
+      <w:r>
+        <w:rPr>
+          <w:rFonts w:ascii="Roboto" w:hAnsi="Roboto"/>
+          <w:sz w:val="28"/>
+          <w:szCs w:val="28"/>
         </w:rPr>
         <w:t xml:space="preserve">Без </w:t>
       </w:r>
       <w:proofErr w:type="spellStart"/>
       <w:r>
         <w:rPr>
-          <w:sz w:val="26"/>
-          <w:szCs w:val="26"/>
-        </w:rPr>
-        <w:t>знани</w:t>
-      </w:r>
-      <w:r>
-        <w:rPr>
-          <w:sz w:val="26"/>
-          <w:szCs w:val="26"/>
-        </w:rPr>
-        <w:t>я</w:t>
+          <w:rFonts w:ascii="Roboto" w:hAnsi="Roboto"/>
+          <w:sz w:val="28"/>
+          <w:szCs w:val="28"/>
+        </w:rPr>
+        <w:t>знания</w:t>
       </w:r>
       <w:proofErr w:type="spellEnd"/>
       <w:r>
         <w:rPr>
-          <w:sz w:val="26"/>
-          <w:szCs w:val="26"/>
+          <w:rFonts w:ascii="Roboto" w:hAnsi="Roboto"/>
+          <w:sz w:val="28"/>
+          <w:szCs w:val="28"/>
         </w:rPr>
         <w:t xml:space="preserve"> </w:t>
       </w:r>
       <w:proofErr w:type="spellStart"/>
       <w:r>
         <w:rPr>
-          <w:sz w:val="26"/>
-          <w:szCs w:val="26"/>
+          <w:rFonts w:ascii="Roboto" w:hAnsi="Roboto"/>
+          <w:sz w:val="28"/>
+          <w:szCs w:val="28"/>
         </w:rPr>
         <w:t>яз</w:t>
       </w:r>
       <w:proofErr w:type="spellEnd"/>
       <w:r>
         <w:rPr>
-          <w:sz w:val="26"/>
-          <w:szCs w:val="26"/>
+          <w:rFonts w:ascii="Roboto" w:hAnsi="Roboto"/>
+          <w:sz w:val="28"/>
+          <w:szCs w:val="28"/>
           <w:lang w:val="ru-RU"/>
         </w:rPr>
         <w:t>ы</w:t>
       </w:r>
       <w:r>
         <w:rPr>
-          <w:sz w:val="26"/>
-          <w:szCs w:val="26"/>
+          <w:rFonts w:ascii="Roboto" w:hAnsi="Roboto"/>
+          <w:sz w:val="28"/>
+          <w:szCs w:val="28"/>
         </w:rPr>
         <w:t>ка</w:t>
       </w:r>
       <w:r>
         <w:rPr>
-          <w:sz w:val="26"/>
-          <w:szCs w:val="26"/>
-          <w:lang w:val="en-US"/>
+          <w:rFonts w:ascii="Roboto" w:hAnsi="Roboto"/>
+          <w:sz w:val="28"/>
+          <w:szCs w:val="28"/>
+          <w:lang w:val="ru-RU"/>
         </w:rPr>
         <w:t>{/</w:t>
       </w:r>
+      <w:r>
+        <w:rPr>
+          <w:rFonts w:ascii="Roboto" w:hAnsi="Roboto"/>
+          <w:sz w:val="28"/>
+          <w:szCs w:val="28"/>
+          <w:lang w:val="en-US"/>
+        </w:rPr>
+        <w:t>no</w:t>
+      </w:r>
+      <w:r>
+        <w:rPr>
+          <w:rFonts w:ascii="Roboto" w:hAnsi="Roboto"/>
+          <w:sz w:val="28"/>
+          <w:szCs w:val="28"/>
+          <w:lang w:val="ru-RU"/>
+        </w:rPr>
+        <w:t>_</w:t>
+      </w:r>
       <w:proofErr w:type="spellStart"/>
       <w:r>
         <w:rPr>
-          <w:sz w:val="26"/>
-          <w:szCs w:val="26"/>
-          <w:lang w:val="en-US"/>
-        </w:rPr>
-        <w:t>no_lang</w:t>
+          <w:rFonts w:ascii="Roboto" w:hAnsi="Roboto"/>
+          <w:sz w:val="28"/>
+          <w:szCs w:val="28"/>
+          <w:lang w:val="en-US"/>
+        </w:rPr>
+        <w:t>lang</w:t>
       </w:r>
       <w:proofErr w:type="spellEnd"/>
       <w:r>
         <w:rPr>
-          <w:sz w:val="26"/>
-          <w:szCs w:val="26"/>
-          <w:lang w:val="en-US"/>
-        </w:rPr>
-        <w:t>}</w:t>
-      </w:r>
-      <w:r>
-        <w:rPr>
-          <w:sz w:val="26"/>
-          <w:szCs w:val="26"/>
-          <w:lang w:val="en-US"/>
-        </w:rPr>
-        <w:t>{</w:t>
-      </w:r>
-      <w:r>
-        <w:rPr>
-          <w:sz w:val="26"/>
-          <w:szCs w:val="26"/>
-          <w:lang w:val="en-US"/>
-        </w:rPr>
-        <w:t>#</w:t>
+          <w:rFonts w:ascii="Roboto" w:hAnsi="Roboto"/>
+          <w:sz w:val="28"/>
+          <w:szCs w:val="28"/>
+          <w:lang w:val="ru-RU"/>
+        </w:rPr>
+        <w:t>}{#</w:t>
+      </w:r>
+      <w:r>
+        <w:rPr>
+          <w:rFonts w:ascii="Roboto" w:hAnsi="Roboto"/>
+          <w:sz w:val="28"/>
+          <w:szCs w:val="28"/>
+          <w:lang w:val="en-US"/>
+        </w:rPr>
+        <w:t>no</w:t>
+      </w:r>
+      <w:r>
+        <w:rPr>
+          <w:rFonts w:ascii="Roboto" w:hAnsi="Roboto"/>
+          <w:sz w:val="28"/>
+          <w:szCs w:val="28"/>
+          <w:lang w:val="ru-RU"/>
+        </w:rPr>
+        <w:t>_</w:t>
       </w:r>
       <w:proofErr w:type="spellStart"/>
       <w:r>
         <w:rPr>
-          <w:sz w:val="26"/>
-          <w:szCs w:val="26"/>
-          <w:lang w:val="en-US"/>
-        </w:rPr>
-        <w:t>no_edc</w:t>
+          <w:rFonts w:ascii="Roboto" w:hAnsi="Roboto"/>
+          <w:sz w:val="28"/>
+          <w:szCs w:val="28"/>
+          <w:lang w:val="en-US"/>
+        </w:rPr>
+        <w:t>edc</w:t>
       </w:r>
       <w:proofErr w:type="spellEnd"/>
       <w:r>
         <w:rPr>
-          <w:sz w:val="26"/>
-          <w:szCs w:val="26"/>
-          <w:lang w:val="en-US"/>
+          <w:rFonts w:ascii="Roboto" w:hAnsi="Roboto"/>
+          <w:sz w:val="28"/>
+          <w:szCs w:val="28"/>
+          <w:lang w:val="ru-RU"/>
         </w:rPr>
         <w:t>}</w:t>
       </w:r>
@@ -1558,69 +1707,115 @@
         </w:tabs>
         <w:spacing w:line="360" w:lineRule="auto"/>
         <w:ind w:left="851"/>
-        <w:rPr>
-          <w:sz w:val="26"/>
-          <w:szCs w:val="26"/>
-          <w:lang w:val="en-US"/>
-        </w:rPr>
-      </w:pPr>
-      <w:r>
-        <w:rPr>
-          <w:sz w:val="26"/>
-          <w:szCs w:val="26"/>
-        </w:rPr>
+        <w:jc w:val="both"/>
+        <w:rPr>
+          <w:rFonts w:ascii="Roboto" w:hAnsi="Roboto"/>
+          <w:sz w:val="28"/>
+          <w:szCs w:val="28"/>
+          <w:lang w:val="ru-RU"/>
+        </w:rPr>
+      </w:pPr>
+      <w:r>
+        <w:rPr>
+          <w:rFonts w:ascii="Roboto" w:hAnsi="Roboto"/>
+          <w:sz w:val="28"/>
+          <w:szCs w:val="28"/>
+        </w:rPr>
+        <w:lastRenderedPageBreak/>
         <w:t xml:space="preserve">Без </w:t>
       </w:r>
       <w:proofErr w:type="spellStart"/>
       <w:r>
         <w:rPr>
-          <w:sz w:val="26"/>
-          <w:szCs w:val="26"/>
+          <w:rFonts w:ascii="Roboto" w:hAnsi="Roboto"/>
+          <w:sz w:val="28"/>
+          <w:szCs w:val="28"/>
         </w:rPr>
         <w:t>образования</w:t>
       </w:r>
       <w:proofErr w:type="spellEnd"/>
       <w:r>
         <w:rPr>
-          <w:sz w:val="26"/>
-          <w:szCs w:val="26"/>
-          <w:lang w:val="en-US"/>
+          <w:rFonts w:ascii="Roboto" w:hAnsi="Roboto"/>
+          <w:sz w:val="28"/>
+          <w:szCs w:val="28"/>
+          <w:lang w:val="ru-RU"/>
         </w:rPr>
         <w:t>{/</w:t>
       </w:r>
+      <w:r>
+        <w:rPr>
+          <w:rFonts w:ascii="Roboto" w:hAnsi="Roboto"/>
+          <w:sz w:val="28"/>
+          <w:szCs w:val="28"/>
+          <w:lang w:val="en-US"/>
+        </w:rPr>
+        <w:t>no</w:t>
+      </w:r>
+      <w:r>
+        <w:rPr>
+          <w:rFonts w:ascii="Roboto" w:hAnsi="Roboto"/>
+          <w:sz w:val="28"/>
+          <w:szCs w:val="28"/>
+          <w:lang w:val="ru-RU"/>
+        </w:rPr>
+        <w:t>_</w:t>
+      </w:r>
       <w:proofErr w:type="spellStart"/>
       <w:r>
         <w:rPr>
-          <w:sz w:val="26"/>
-          <w:szCs w:val="26"/>
-          <w:lang w:val="en-US"/>
-        </w:rPr>
-        <w:t>no_edc</w:t>
+          <w:rFonts w:ascii="Roboto" w:hAnsi="Roboto"/>
+          <w:sz w:val="28"/>
+          <w:szCs w:val="28"/>
+          <w:lang w:val="en-US"/>
+        </w:rPr>
+        <w:t>edc</w:t>
       </w:r>
       <w:proofErr w:type="spellEnd"/>
       <w:r>
         <w:rPr>
-          <w:sz w:val="26"/>
-          <w:szCs w:val="26"/>
-          <w:lang w:val="en-US"/>
+          <w:rFonts w:ascii="Roboto" w:hAnsi="Roboto"/>
+          <w:sz w:val="28"/>
+          <w:szCs w:val="28"/>
+          <w:lang w:val="ru-RU"/>
         </w:rPr>
         <w:t>}{#</w:t>
       </w:r>
+      <w:r>
+        <w:rPr>
+          <w:rFonts w:ascii="Roboto" w:hAnsi="Roboto"/>
+          <w:sz w:val="28"/>
+          <w:szCs w:val="28"/>
+          <w:lang w:val="en-US"/>
+        </w:rPr>
+        <w:t>no</w:t>
+      </w:r>
+      <w:r>
+        <w:rPr>
+          <w:rFonts w:ascii="Roboto" w:hAnsi="Roboto"/>
+          <w:sz w:val="28"/>
+          <w:szCs w:val="28"/>
+          <w:lang w:val="ru-RU"/>
+        </w:rPr>
+        <w:t>_</w:t>
+      </w:r>
       <w:proofErr w:type="spellStart"/>
       <w:r>
         <w:rPr>
-          <w:sz w:val="26"/>
-          <w:szCs w:val="26"/>
-          <w:lang w:val="en-US"/>
-        </w:rPr>
-        <w:t>no_exp</w:t>
+          <w:rFonts w:ascii="Roboto" w:hAnsi="Roboto"/>
+          <w:sz w:val="28"/>
+          <w:szCs w:val="28"/>
+          <w:lang w:val="en-US"/>
+        </w:rPr>
+        <w:t>exp</w:t>
       </w:r>
       <w:proofErr w:type="spellEnd"/>
       <w:r>
         <w:rPr>
-          <w:sz w:val="26"/>
-          <w:szCs w:val="26"/>
-          <w:lang w:val="en-US"/>
+          <w:rFonts w:ascii="Roboto" w:hAnsi="Roboto"/>
+          <w:sz w:val="28"/>
+          <w:szCs w:val="28"/>
+          <w:lang w:val="ru-RU"/>
         </w:rPr>
         <w:t>}</w:t>
       </w:r>
@@ -1637,31 +1832,36 @@
         </w:tabs>
         <w:spacing w:line="360" w:lineRule="auto"/>
         <w:ind w:left="851"/>
-        <w:rPr>
-          <w:sz w:val="26"/>
-          <w:szCs w:val="26"/>
-        </w:rPr>
-      </w:pPr>
-      <w:r>
-        <w:rPr>
-          <w:sz w:val="26"/>
-          <w:szCs w:val="26"/>
+        <w:jc w:val="both"/>
+        <w:rPr>
+          <w:rFonts w:ascii="Roboto" w:hAnsi="Roboto"/>
+          <w:sz w:val="28"/>
+          <w:szCs w:val="28"/>
+        </w:rPr>
+      </w:pPr>
+      <w:r>
+        <w:rPr>
+          <w:rFonts w:ascii="Roboto" w:hAnsi="Roboto"/>
+          <w:sz w:val="28"/>
+          <w:szCs w:val="28"/>
         </w:rPr>
         <w:t xml:space="preserve">Без </w:t>
       </w:r>
       <w:proofErr w:type="spellStart"/>
       <w:r>
         <w:rPr>
-          <w:sz w:val="26"/>
-          <w:szCs w:val="26"/>
+          <w:rFonts w:ascii="Roboto" w:hAnsi="Roboto"/>
+          <w:sz w:val="28"/>
+          <w:szCs w:val="28"/>
         </w:rPr>
         <w:t>опыта</w:t>
       </w:r>
       <w:proofErr w:type="spellEnd"/>
       <w:r>
         <w:rPr>
-          <w:sz w:val="26"/>
-          <w:szCs w:val="26"/>
+          <w:rFonts w:ascii="Roboto" w:hAnsi="Roboto"/>
+          <w:sz w:val="28"/>
+          <w:szCs w:val="28"/>
           <w:lang w:val="en-US"/>
         </w:rPr>
         <w:t>{/</w:t>
@@ -1669,8 +1869,9 @@
       <w:proofErr w:type="spellStart"/>
       <w:r>
         <w:rPr>
-          <w:sz w:val="26"/>
-          <w:szCs w:val="26"/>
+          <w:rFonts w:ascii="Roboto" w:hAnsi="Roboto"/>
+          <w:sz w:val="28"/>
+          <w:szCs w:val="28"/>
           <w:lang w:val="en-US"/>
         </w:rPr>
         <w:t>no_exp</w:t>
@@ -1678,108 +1879,186 @@
       <w:proofErr w:type="spellEnd"/>
       <w:r>
         <w:rPr>
-          <w:sz w:val="26"/>
-          <w:szCs w:val="26"/>
+          <w:rFonts w:ascii="Roboto" w:hAnsi="Roboto"/>
+          <w:sz w:val="28"/>
+          <w:szCs w:val="28"/>
+          <w:lang w:val="en-US"/>
+        </w:rPr>
+        <w:t>}{/</w:t>
+      </w:r>
+      <w:proofErr w:type="spellStart"/>
+      <w:r>
+        <w:rPr>
+          <w:rFonts w:ascii="Roboto" w:hAnsi="Roboto"/>
+          <w:sz w:val="28"/>
+          <w:szCs w:val="28"/>
+          <w:lang w:val="en-US"/>
+        </w:rPr>
+        <w:t>hasAdt</w:t>
+      </w:r>
+      <w:proofErr w:type="spellEnd"/>
+      <w:r>
+        <w:rPr>
+          <w:rFonts w:ascii="Roboto" w:hAnsi="Roboto"/>
+          <w:sz w:val="28"/>
+          <w:szCs w:val="28"/>
           <w:lang w:val="en-US"/>
         </w:rPr>
         <w:t>}</w:t>
       </w:r>
-      <w:r>
-        <w:rPr>
-          <w:sz w:val="26"/>
-          <w:szCs w:val="26"/>
-          <w:lang w:val="en-US"/>
-        </w:rPr>
-        <w:t>{/hasAdt}</w:t>
-      </w:r>
+    </w:p>
+    <w:p>
+      <w:pPr>
+        <w:spacing w:after="0" w:line="360" w:lineRule="auto"/>
+        <w:ind w:firstLine="142"/>
+        <w:jc w:val="both"/>
+        <w:rPr>
+          <w:rFonts w:ascii="Roboto" w:hAnsi="Roboto"/>
+          <w:sz w:val="28"/>
+          <w:szCs w:val="28"/>
+        </w:rPr>
+      </w:pPr>
+      <w:r>
+        <w:rPr>
+          <w:rFonts w:ascii="Roboto" w:hAnsi="Roboto"/>
+          <w:sz w:val="28"/>
+          <w:szCs w:val="28"/>
+        </w:rPr>
+        <w:t xml:space="preserve">Тип </w:t>
+      </w:r>
+      <w:proofErr w:type="spellStart"/>
+      <w:r>
+        <w:rPr>
+          <w:rFonts w:ascii="Roboto" w:hAnsi="Roboto"/>
+          <w:sz w:val="28"/>
+          <w:szCs w:val="28"/>
+        </w:rPr>
+        <w:t>занятости</w:t>
+      </w:r>
+      <w:proofErr w:type="spellEnd"/>
+      <w:r>
+        <w:rPr>
+          <w:rFonts w:ascii="Roboto" w:hAnsi="Roboto"/>
+          <w:sz w:val="28"/>
+          <w:szCs w:val="28"/>
+        </w:rPr>
+        <w:t>:</w:t>
+      </w:r>
+      <w:r>
+        <w:rPr>
+          <w:rFonts w:ascii="Roboto" w:hAnsi="Roboto"/>
+          <w:sz w:val="28"/>
+          <w:szCs w:val="28"/>
+        </w:rPr>
+        <w:t xml:space="preserve"> {</w:t>
+      </w:r>
+      <w:proofErr w:type="spellStart"/>
+      <w:r>
+        <w:rPr>
+          <w:rFonts w:ascii="Roboto" w:hAnsi="Roboto"/>
+          <w:sz w:val="28"/>
+          <w:szCs w:val="28"/>
+          <w:lang w:val="en-US"/>
+        </w:rPr>
+        <w:t>emp</w:t>
+      </w:r>
+      <w:proofErr w:type="spellEnd"/>
+      <w:r>
+        <w:rPr>
+          <w:rFonts w:ascii="Roboto" w:hAnsi="Roboto"/>
+          <w:sz w:val="28"/>
+          <w:szCs w:val="28"/>
+        </w:rPr>
+        <w:t>_</w:t>
+      </w:r>
+      <w:r>
+        <w:rPr>
+          <w:rFonts w:ascii="Roboto" w:hAnsi="Roboto"/>
+          <w:sz w:val="28"/>
+          <w:szCs w:val="28"/>
+          <w:lang w:val="en-US"/>
+        </w:rPr>
+        <w:t>type</w:t>
+      </w:r>
+      <w:r>
+        <w:rPr>
+          <w:rFonts w:ascii="Roboto" w:hAnsi="Roboto"/>
+          <w:sz w:val="28"/>
+          <w:szCs w:val="28"/>
+        </w:rPr>
+        <w:t>}</w:t>
+      </w:r>
+    </w:p>
+    <w:p>
+      <w:pPr>
+        <w:spacing w:line="360" w:lineRule="auto"/>
+        <w:jc w:val="both"/>
+        <w:rPr>
+          <w:rFonts w:ascii="Roboto" w:hAnsi="Roboto"/>
+          <w:sz w:val="28"/>
+          <w:szCs w:val="28"/>
+        </w:rPr>
+      </w:pPr>
       <w:bookmarkStart w:id="0" w:name="_GoBack"/>
       <w:bookmarkEnd w:id="0"/>
     </w:p>
     <w:p>
       <w:pPr>
-        <w:spacing w:after="0" w:line="360" w:lineRule="auto"/>
-        <w:ind w:firstLine="142"/>
-      </w:pPr>
-      <w:r>
-        <w:rPr>
-          <w:sz w:val="26"/>
-          <w:szCs w:val="26"/>
-        </w:rPr>
-        <w:t xml:space="preserve">Тип </w:t>
-      </w:r>
-      <w:proofErr w:type="spellStart"/>
-      <w:r>
-        <w:rPr>
-          <w:sz w:val="26"/>
-          <w:szCs w:val="26"/>
-        </w:rPr>
-        <w:t>занятости</w:t>
-      </w:r>
-      <w:proofErr w:type="spellEnd"/>
-      <w:r>
-        <w:rPr>
-          <w:sz w:val="26"/>
-          <w:szCs w:val="26"/>
-        </w:rPr>
-        <w:t>:</w:t>
-      </w:r>
-      <w:r>
-        <w:rPr>
-          <w:sz w:val="26"/>
-          <w:szCs w:val="26"/>
-          <w:lang w:val="en-US"/>
-        </w:rPr>
-        <w:t xml:space="preserve"> {</w:t>
-      </w:r>
-      <w:proofErr w:type="spellStart"/>
-      <w:r>
-        <w:rPr>
-          <w:sz w:val="26"/>
-          <w:szCs w:val="26"/>
-          <w:lang w:val="en-US"/>
-        </w:rPr>
-        <w:t>emp_type</w:t>
-      </w:r>
-      <w:proofErr w:type="spellEnd"/>
-      <w:r>
-        <w:rPr>
-          <w:sz w:val="26"/>
-          <w:szCs w:val="26"/>
-          <w:lang w:val="en-US"/>
-        </w:rPr>
-        <w:t>}</w:t>
+        <w:pStyle w:val="a8"/>
+        <w:numPr>
+          <w:ilvl w:val="0"/>
+          <w:numId w:val="47"/>
+        </w:numPr>
+        <w:spacing w:line="360" w:lineRule="auto"/>
+        <w:ind w:left="426" w:hanging="426"/>
+        <w:jc w:val="both"/>
+        <w:rPr>
+          <w:rFonts w:ascii="Roboto" w:hAnsi="Roboto"/>
+          <w:sz w:val="28"/>
+          <w:szCs w:val="28"/>
+        </w:rPr>
+      </w:pPr>
+      <w:r>
+        <w:rPr>
+          <w:rFonts w:ascii="Roboto" w:hAnsi="Roboto"/>
+          <w:sz w:val="28"/>
+          <w:szCs w:val="28"/>
+        </w:rPr>
+        <w:t xml:space="preserve">Описание </w:t>
       </w:r>
     </w:p>
     <w:p>
       <w:pPr>
-        <w:spacing w:after="0" w:line="360" w:lineRule="auto"/>
-        <w:ind w:firstLine="142"/>
+        <w:spacing w:line="360" w:lineRule="auto"/>
         <w:jc w:val="both"/>
-      </w:pPr>
-      <w:r>
-        <w:rPr>
-          <w:sz w:val="26"/>
-          <w:szCs w:val="26"/>
-          <w:lang w:val="ru-RU"/>
-        </w:rPr>
-        <w:lastRenderedPageBreak/>
-        <w:t>Описание</w:t>
-      </w:r>
-      <w:r>
-        <w:rPr>
-          <w:sz w:val="26"/>
-          <w:szCs w:val="26"/>
-        </w:rPr>
-        <w:t>:</w:t>
-      </w:r>
-      <w:r>
-        <w:rPr>
-          <w:sz w:val="26"/>
-          <w:szCs w:val="26"/>
-          <w:lang w:val="en-US"/>
-        </w:rPr>
-        <w:t xml:space="preserve"> {description}</w:t>
-      </w:r>
+        <w:rPr>
+          <w:rFonts w:ascii="Roboto" w:hAnsi="Roboto"/>
+          <w:sz w:val="28"/>
+          <w:szCs w:val="28"/>
+        </w:rPr>
+      </w:pPr>
+      <w:r>
+        <w:rPr>
+          <w:rFonts w:ascii="Roboto" w:hAnsi="Roboto"/>
+          <w:sz w:val="28"/>
+          <w:szCs w:val="28"/>
+        </w:rPr>
+        <w:t>{</w:t>
+      </w:r>
+      <w:r>
+        <w:rPr>
+          <w:rFonts w:ascii="Roboto" w:hAnsi="Roboto"/>
+          <w:sz w:val="28"/>
+          <w:szCs w:val="28"/>
+          <w:lang w:val="en-US"/>
+        </w:rPr>
+        <w:t>description}</w:t>
+      </w:r>
+    </w:p>
+    <w:p>
+      <w:pPr>
+        <w:spacing w:line="360" w:lineRule="auto"/>
+      </w:pPr>
     </w:p>
     <w:sectPr>
       <w:headerReference w:type="default" r:id="rId8"/>
@@ -2142,7 +2421,7 @@
         <v:path o:extrusionok="f" gradientshapeok="t" o:connecttype="rect"/>
         <o:lock v:ext="edit" aspectratio="t"/>
       </v:shapetype>
-      <v:shape id="_x0000_i1027" type="#_x0000_t75" style="width:11.25pt;height:11.25pt" o:bullet="t">
+      <v:shape id="_x0000_i1035" type="#_x0000_t75" style="width:10.95pt;height:10.95pt" o:bullet="t">
         <v:imagedata r:id="rId1" o:title="msoB56A"/>
       </v:shape>
     </w:pict>
@@ -4165,6 +4444,120 @@
     </w:lvl>
   </w:abstractNum>
   <w:abstractNum w:abstractNumId="18" w15:restartNumberingAfterBreak="0">
+    <w:nsid w:val="4EA00B0D"/>
+    <w:multiLevelType w:val="hybridMultilevel"/>
+    <w:tmpl w:val="CA0CE83E"/>
+    <w:lvl w:ilvl="0" w:tplc="C9F8A36E">
+      <w:start w:val="1"/>
+      <w:numFmt w:val="bullet"/>
+      <w:lvlText w:val=""/>
+      <w:lvlJc w:val="left"/>
+      <w:pPr>
+        <w:ind w:left="720" w:hanging="360"/>
+      </w:pPr>
+      <w:rPr>
+        <w:rFonts w:ascii="Wingdings" w:hAnsi="Wingdings" w:hint="default"/>
+        <w:color w:val="538135" w:themeColor="accent6" w:themeShade="BF"/>
+      </w:rPr>
+    </w:lvl>
+    <w:lvl w:ilvl="1" w:tplc="04220003" w:tentative="1">
+      <w:start w:val="1"/>
+      <w:numFmt w:val="bullet"/>
+      <w:lvlText w:val="o"/>
+      <w:lvlJc w:val="left"/>
+      <w:pPr>
+        <w:ind w:left="1440" w:hanging="360"/>
+      </w:pPr>
+      <w:rPr>
+        <w:rFonts w:ascii="Courier New" w:hAnsi="Courier New" w:cs="Courier New" w:hint="default"/>
+      </w:rPr>
+    </w:lvl>
+    <w:lvl w:ilvl="2" w:tplc="04220005" w:tentative="1">
+      <w:start w:val="1"/>
+      <w:numFmt w:val="bullet"/>
+      <w:lvlText w:val=""/>
+      <w:lvlJc w:val="left"/>
+      <w:pPr>
+        <w:ind w:left="2160" w:hanging="360"/>
+      </w:pPr>
+      <w:rPr>
+        <w:rFonts w:ascii="Wingdings" w:hAnsi="Wingdings" w:hint="default"/>
+      </w:rPr>
+    </w:lvl>
+    <w:lvl w:ilvl="3" w:tplc="04220001" w:tentative="1">
+      <w:start w:val="1"/>
+      <w:numFmt w:val="bullet"/>
+      <w:lvlText w:val=""/>
+      <w:lvlJc w:val="left"/>
+      <w:pPr>
+        <w:ind w:left="2880" w:hanging="360"/>
+      </w:pPr>
+      <w:rPr>
+        <w:rFonts w:ascii="Symbol" w:hAnsi="Symbol" w:hint="default"/>
+      </w:rPr>
+    </w:lvl>
+    <w:lvl w:ilvl="4" w:tplc="04220003" w:tentative="1">
+      <w:start w:val="1"/>
+      <w:numFmt w:val="bullet"/>
+      <w:lvlText w:val="o"/>
+      <w:lvlJc w:val="left"/>
+      <w:pPr>
+        <w:ind w:left="3600" w:hanging="360"/>
+      </w:pPr>
+      <w:rPr>
+        <w:rFonts w:ascii="Courier New" w:hAnsi="Courier New" w:cs="Courier New" w:hint="default"/>
+      </w:rPr>
+    </w:lvl>
+    <w:lvl w:ilvl="5" w:tplc="04220005" w:tentative="1">
+      <w:start w:val="1"/>
+      <w:numFmt w:val="bullet"/>
+      <w:lvlText w:val=""/>
+      <w:lvlJc w:val="left"/>
+      <w:pPr>
+        <w:ind w:left="4320" w:hanging="360"/>
+      </w:pPr>
+      <w:rPr>
+        <w:rFonts w:ascii="Wingdings" w:hAnsi="Wingdings" w:hint="default"/>
+      </w:rPr>
+    </w:lvl>
+    <w:lvl w:ilvl="6" w:tplc="04220001" w:tentative="1">
+      <w:start w:val="1"/>
+      <w:numFmt w:val="bullet"/>
+      <w:lvlText w:val=""/>
+      <w:lvlJc w:val="left"/>
+      <w:pPr>
+        <w:ind w:left="5040" w:hanging="360"/>
+      </w:pPr>
+      <w:rPr>
+        <w:rFonts w:ascii="Symbol" w:hAnsi="Symbol" w:hint="default"/>
+      </w:rPr>
+    </w:lvl>
+    <w:lvl w:ilvl="7" w:tplc="04220003" w:tentative="1">
+      <w:start w:val="1"/>
+      <w:numFmt w:val="bullet"/>
+      <w:lvlText w:val="o"/>
+      <w:lvlJc w:val="left"/>
+      <w:pPr>
+        <w:ind w:left="5760" w:hanging="360"/>
+      </w:pPr>
+      <w:rPr>
+        <w:rFonts w:ascii="Courier New" w:hAnsi="Courier New" w:cs="Courier New" w:hint="default"/>
+      </w:rPr>
+    </w:lvl>
+    <w:lvl w:ilvl="8" w:tplc="04220005" w:tentative="1">
+      <w:start w:val="1"/>
+      <w:numFmt w:val="bullet"/>
+      <w:lvlText w:val=""/>
+      <w:lvlJc w:val="left"/>
+      <w:pPr>
+        <w:ind w:left="6480" w:hanging="360"/>
+      </w:pPr>
+      <w:rPr>
+        <w:rFonts w:ascii="Wingdings" w:hAnsi="Wingdings" w:hint="default"/>
+      </w:rPr>
+    </w:lvl>
+  </w:abstractNum>
+  <w:abstractNum w:abstractNumId="19" w15:restartNumberingAfterBreak="0">
     <w:nsid w:val="5AEE2C18"/>
     <w:multiLevelType w:val="multilevel"/>
     <w:tmpl w:val="818A15A0"/>
@@ -4277,7 +4670,7 @@
       </w:pPr>
     </w:lvl>
   </w:abstractNum>
-  <w:abstractNum w:abstractNumId="19" w15:restartNumberingAfterBreak="0">
+  <w:abstractNum w:abstractNumId="20" w15:restartNumberingAfterBreak="0">
     <w:nsid w:val="5CAE57FF"/>
     <w:multiLevelType w:val="hybridMultilevel"/>
     <w:tmpl w:val="03ECDB76"/>
@@ -4391,7 +4784,7 @@
       </w:rPr>
     </w:lvl>
   </w:abstractNum>
-  <w:abstractNum w:abstractNumId="20" w15:restartNumberingAfterBreak="0">
+  <w:abstractNum w:abstractNumId="21" w15:restartNumberingAfterBreak="0">
     <w:nsid w:val="66AC22C2"/>
     <w:multiLevelType w:val="multilevel"/>
     <w:tmpl w:val="313C4370"/>
@@ -4504,7 +4897,7 @@
       </w:pPr>
     </w:lvl>
   </w:abstractNum>
-  <w:abstractNum w:abstractNumId="21" w15:restartNumberingAfterBreak="0">
+  <w:abstractNum w:abstractNumId="22" w15:restartNumberingAfterBreak="0">
     <w:nsid w:val="68986BC7"/>
     <w:multiLevelType w:val="hybridMultilevel"/>
     <w:tmpl w:val="22A2028C"/>
@@ -4618,7 +5011,7 @@
       </w:rPr>
     </w:lvl>
   </w:abstractNum>
-  <w:abstractNum w:abstractNumId="22" w15:restartNumberingAfterBreak="0">
+  <w:abstractNum w:abstractNumId="23" w15:restartNumberingAfterBreak="0">
     <w:nsid w:val="6A8C386A"/>
     <w:multiLevelType w:val="multilevel"/>
     <w:tmpl w:val="059A5FAE"/>
@@ -4732,7 +5125,7 @@
       </w:pPr>
     </w:lvl>
   </w:abstractNum>
-  <w:abstractNum w:abstractNumId="23" w15:restartNumberingAfterBreak="0">
+  <w:abstractNum w:abstractNumId="24" w15:restartNumberingAfterBreak="0">
     <w:nsid w:val="6F9F03D4"/>
     <w:multiLevelType w:val="multilevel"/>
     <w:tmpl w:val="378EC692"/>
@@ -4845,7 +5238,7 @@
       </w:pPr>
     </w:lvl>
   </w:abstractNum>
-  <w:abstractNum w:abstractNumId="24" w15:restartNumberingAfterBreak="0">
+  <w:abstractNum w:abstractNumId="25" w15:restartNumberingAfterBreak="0">
     <w:nsid w:val="7572572B"/>
     <w:multiLevelType w:val="multilevel"/>
     <w:tmpl w:val="BEE83D80"/>
@@ -4958,7 +5351,7 @@
       </w:pPr>
     </w:lvl>
   </w:abstractNum>
-  <w:abstractNum w:abstractNumId="25" w15:restartNumberingAfterBreak="0">
+  <w:abstractNum w:abstractNumId="26" w15:restartNumberingAfterBreak="0">
     <w:nsid w:val="78477E1C"/>
     <w:multiLevelType w:val="hybridMultilevel"/>
     <w:tmpl w:val="DF705DA2"/>
@@ -5072,7 +5465,7 @@
       </w:rPr>
     </w:lvl>
   </w:abstractNum>
-  <w:abstractNum w:abstractNumId="26" w15:restartNumberingAfterBreak="0">
+  <w:abstractNum w:abstractNumId="27" w15:restartNumberingAfterBreak="0">
     <w:nsid w:val="7B7F7DB0"/>
     <w:multiLevelType w:val="multilevel"/>
     <w:tmpl w:val="3DECDB9E"/>
@@ -5192,7 +5585,7 @@
     <w:abstractNumId w:val="16"/>
   </w:num>
   <w:num w:numId="3">
-    <w:abstractNumId w:val="22"/>
+    <w:abstractNumId w:val="23"/>
   </w:num>
   <w:num w:numId="4">
     <w:abstractNumId w:val="3"/>
@@ -5201,7 +5594,7 @@
     <w:abstractNumId w:val="9"/>
   </w:num>
   <w:num w:numId="6">
-    <w:abstractNumId w:val="22"/>
+    <w:abstractNumId w:val="23"/>
     <w:lvlOverride w:ilvl="0">
       <w:startOverride w:val="1"/>
     </w:lvlOverride>
@@ -5231,9 +5624,69 @@
     </w:lvlOverride>
   </w:num>
   <w:num w:numId="7">
-    <w:abstractNumId w:val="26"/>
+    <w:abstractNumId w:val="27"/>
   </w:num>
   <w:num w:numId="8">
+    <w:abstractNumId w:val="25"/>
+    <w:lvlOverride w:ilvl="0">
+      <w:lvl w:ilvl="0">
+        <w:numFmt w:val="decimal"/>
+        <w:lvlText w:val="%1."/>
+        <w:lvlJc w:val="left"/>
+      </w:lvl>
+    </w:lvlOverride>
+  </w:num>
+  <w:num w:numId="9">
+    <w:abstractNumId w:val="25"/>
+    <w:lvlOverride w:ilvl="0">
+      <w:lvl w:ilvl="0">
+        <w:numFmt w:val="decimal"/>
+        <w:lvlText w:val="%1."/>
+        <w:lvlJc w:val="left"/>
+      </w:lvl>
+    </w:lvlOverride>
+  </w:num>
+  <w:num w:numId="10">
+    <w:abstractNumId w:val="25"/>
+    <w:lvlOverride w:ilvl="0">
+      <w:lvl w:ilvl="0">
+        <w:numFmt w:val="decimal"/>
+        <w:lvlText w:val="%1."/>
+        <w:lvlJc w:val="left"/>
+      </w:lvl>
+    </w:lvlOverride>
+  </w:num>
+  <w:num w:numId="11">
+    <w:abstractNumId w:val="19"/>
+    <w:lvlOverride w:ilvl="0">
+      <w:lvl w:ilvl="0">
+        <w:numFmt w:val="decimal"/>
+        <w:lvlText w:val="%1."/>
+        <w:lvlJc w:val="left"/>
+      </w:lvl>
+    </w:lvlOverride>
+  </w:num>
+  <w:num w:numId="12">
+    <w:abstractNumId w:val="19"/>
+    <w:lvlOverride w:ilvl="0">
+      <w:lvl w:ilvl="0">
+        <w:numFmt w:val="decimal"/>
+        <w:lvlText w:val="%1."/>
+        <w:lvlJc w:val="left"/>
+      </w:lvl>
+    </w:lvlOverride>
+  </w:num>
+  <w:num w:numId="13">
+    <w:abstractNumId w:val="19"/>
+    <w:lvlOverride w:ilvl="0">
+      <w:lvl w:ilvl="0">
+        <w:numFmt w:val="decimal"/>
+        <w:lvlText w:val="%1."/>
+        <w:lvlJc w:val="left"/>
+      </w:lvl>
+    </w:lvlOverride>
+  </w:num>
+  <w:num w:numId="14">
     <w:abstractNumId w:val="24"/>
     <w:lvlOverride w:ilvl="0">
       <w:lvl w:ilvl="0">
@@ -5243,7 +5696,7 @@
       </w:lvl>
     </w:lvlOverride>
   </w:num>
-  <w:num w:numId="9">
+  <w:num w:numId="15">
     <w:abstractNumId w:val="24"/>
     <w:lvlOverride w:ilvl="0">
       <w:lvl w:ilvl="0">
@@ -5253,7 +5706,7 @@
       </w:lvl>
     </w:lvlOverride>
   </w:num>
-  <w:num w:numId="10">
+  <w:num w:numId="16">
     <w:abstractNumId w:val="24"/>
     <w:lvlOverride w:ilvl="0">
       <w:lvl w:ilvl="0">
@@ -5263,68 +5716,8 @@
       </w:lvl>
     </w:lvlOverride>
   </w:num>
-  <w:num w:numId="11">
-    <w:abstractNumId w:val="18"/>
-    <w:lvlOverride w:ilvl="0">
-      <w:lvl w:ilvl="0">
-        <w:numFmt w:val="decimal"/>
-        <w:lvlText w:val="%1."/>
-        <w:lvlJc w:val="left"/>
-      </w:lvl>
-    </w:lvlOverride>
-  </w:num>
-  <w:num w:numId="12">
-    <w:abstractNumId w:val="18"/>
-    <w:lvlOverride w:ilvl="0">
-      <w:lvl w:ilvl="0">
-        <w:numFmt w:val="decimal"/>
-        <w:lvlText w:val="%1."/>
-        <w:lvlJc w:val="left"/>
-      </w:lvl>
-    </w:lvlOverride>
-  </w:num>
-  <w:num w:numId="13">
-    <w:abstractNumId w:val="18"/>
-    <w:lvlOverride w:ilvl="0">
-      <w:lvl w:ilvl="0">
-        <w:numFmt w:val="decimal"/>
-        <w:lvlText w:val="%1."/>
-        <w:lvlJc w:val="left"/>
-      </w:lvl>
-    </w:lvlOverride>
-  </w:num>
-  <w:num w:numId="14">
-    <w:abstractNumId w:val="23"/>
-    <w:lvlOverride w:ilvl="0">
-      <w:lvl w:ilvl="0">
-        <w:numFmt w:val="decimal"/>
-        <w:lvlText w:val="%1."/>
-        <w:lvlJc w:val="left"/>
-      </w:lvl>
-    </w:lvlOverride>
-  </w:num>
-  <w:num w:numId="15">
-    <w:abstractNumId w:val="23"/>
-    <w:lvlOverride w:ilvl="0">
-      <w:lvl w:ilvl="0">
-        <w:numFmt w:val="decimal"/>
-        <w:lvlText w:val="%1."/>
-        <w:lvlJc w:val="left"/>
-      </w:lvl>
-    </w:lvlOverride>
-  </w:num>
-  <w:num w:numId="16">
-    <w:abstractNumId w:val="23"/>
-    <w:lvlOverride w:ilvl="0">
-      <w:lvl w:ilvl="0">
-        <w:numFmt w:val="decimal"/>
-        <w:lvlText w:val="%1."/>
-        <w:lvlJc w:val="left"/>
-      </w:lvl>
-    </w:lvlOverride>
-  </w:num>
   <w:num w:numId="17">
-    <w:abstractNumId w:val="23"/>
+    <w:abstractNumId w:val="24"/>
     <w:lvlOverride w:ilvl="0">
       <w:lvl w:ilvl="0">
         <w:numFmt w:val="decimal"/>
@@ -5334,7 +5727,7 @@
     </w:lvlOverride>
   </w:num>
   <w:num w:numId="18">
-    <w:abstractNumId w:val="23"/>
+    <w:abstractNumId w:val="24"/>
     <w:lvlOverride w:ilvl="0">
       <w:lvl w:ilvl="0">
         <w:numFmt w:val="decimal"/>
@@ -5474,7 +5867,7 @@
     </w:lvlOverride>
   </w:num>
   <w:num w:numId="32">
-    <w:abstractNumId w:val="20"/>
+    <w:abstractNumId w:val="21"/>
   </w:num>
   <w:num w:numId="33">
     <w:abstractNumId w:val="11"/>
@@ -5489,10 +5882,10 @@
     <w:abstractNumId w:val="1"/>
   </w:num>
   <w:num w:numId="37">
-    <w:abstractNumId w:val="19"/>
+    <w:abstractNumId w:val="20"/>
   </w:num>
   <w:num w:numId="38">
-    <w:abstractNumId w:val="21"/>
+    <w:abstractNumId w:val="22"/>
   </w:num>
   <w:num w:numId="39">
     <w:abstractNumId w:val="15"/>
@@ -5516,7 +5909,10 @@
     <w:abstractNumId w:val="14"/>
   </w:num>
   <w:num w:numId="46">
-    <w:abstractNumId w:val="25"/>
+    <w:abstractNumId w:val="26"/>
+  </w:num>
+  <w:num w:numId="47">
+    <w:abstractNumId w:val="18"/>
   </w:num>
 </w:numbering>
 </file>
@@ -5910,7 +6306,7 @@
   <w:style w:type="paragraph" w:default="1" w:styleId="a">
     <w:name w:val="Normal"/>
     <w:qFormat/>
-    <w:rsid w:val="007C3F3C"/>
+    <w:rsid w:val="00847060"/>
     <w:pPr>
       <w:spacing w:after="160" w:line="259" w:lineRule="auto"/>
     </w:pPr>
@@ -6387,7 +6783,7 @@
 </file>
 
 <file path=customXml/itemProps1.xml><?xml version="1.0" encoding="utf-8"?>
-<ds:datastoreItem xmlns:ds="http://schemas.openxmlformats.org/officeDocument/2006/customXml" ds:itemID="{8A7BA1E8-462B-4921-A3E4-F2ADDA7C5A45}">
+<ds:datastoreItem xmlns:ds="http://schemas.openxmlformats.org/officeDocument/2006/customXml" ds:itemID="{02B018F6-7C0F-4814-8597-3ABA50815ED4}">
   <ds:schemaRefs>
     <ds:schemaRef ds:uri="http://schemas.openxmlformats.org/officeDocument/2006/bibliography"/>
   </ds:schemaRefs>

</xml_diff>

<commit_message>
Minified js libs 2
</commit_message>
<xml_diff>
--- a/Template/template.docx
+++ b/Template/template.docx
@@ -177,7 +177,20 @@
           <w:szCs w:val="36"/>
           <w:lang w:val="en-US"/>
         </w:rPr>
-        <w:t>last_name</w:t>
+        <w:t>last_nam</w:t>
+      </w:r>
+      <w:bookmarkStart w:id="0" w:name="_GoBack"/>
+      <w:bookmarkEnd w:id="0"/>
+      <w:r>
+        <w:rPr>
+          <w:rFonts w:ascii="Roboto" w:hAnsi="Roboto"/>
+          <w:b/>
+          <w:bCs/>
+          <w:sz w:val="36"/>
+          <w:szCs w:val="36"/>
+          <w:lang w:val="en-US"/>
+        </w:rPr>
+        <w:t>e</w:t>
       </w:r>
       <w:proofErr w:type="spellEnd"/>
       <w:r>
@@ -1975,8 +1988,6 @@
         </w:rPr>
         <w:t xml:space="preserve"> </w:t>
       </w:r>
-      <w:bookmarkStart w:id="0" w:name="_GoBack"/>
-      <w:bookmarkEnd w:id="0"/>
     </w:p>
     <w:p>
       <w:pPr>
@@ -2243,7 +2254,7 @@
             </wp:anchor>
           </w:drawing>
         </mc:Choice>
-        <mc:Fallback xmlns:w16="http://schemas.microsoft.com/office/word/2018/wordml" xmlns:w16cid="http://schemas.microsoft.com/office/word/2016/wordml/cid" xmlns:w16cex="http://schemas.microsoft.com/office/word/2018/wordml/cex" xmlns:am3d="http://schemas.microsoft.com/office/drawing/2017/model3d" xmlns:aink="http://schemas.microsoft.com/office/drawing/2016/ink" xmlns:cx8="http://schemas.microsoft.com/office/drawing/2016/5/14/chartex" xmlns:cx7="http://schemas.microsoft.com/office/drawing/2016/5/13/chartex" xmlns:cx6="http://schemas.microsoft.com/office/drawing/2016/5/12/chartex" xmlns:cx5="http://schemas.microsoft.com/office/drawing/2016/5/11/chartex" xmlns:cx4="http://schemas.microsoft.com/office/drawing/2016/5/10/chartex" xmlns:cx3="http://schemas.microsoft.com/office/drawing/2016/5/9/chartex" xmlns:cx2="http://schemas.microsoft.com/office/drawing/2015/10/21/chartex" xmlns:cx1="http://schemas.microsoft.com/office/drawing/2015/9/8/chartex">
+        <mc:Fallback xmlns:cx1="http://schemas.microsoft.com/office/drawing/2015/9/8/chartex" xmlns:cx2="http://schemas.microsoft.com/office/drawing/2015/10/21/chartex" xmlns:cx3="http://schemas.microsoft.com/office/drawing/2016/5/9/chartex" xmlns:cx4="http://schemas.microsoft.com/office/drawing/2016/5/10/chartex" xmlns:cx5="http://schemas.microsoft.com/office/drawing/2016/5/11/chartex" xmlns:cx6="http://schemas.microsoft.com/office/drawing/2016/5/12/chartex" xmlns:cx7="http://schemas.microsoft.com/office/drawing/2016/5/13/chartex" xmlns:cx8="http://schemas.microsoft.com/office/drawing/2016/5/14/chartex" xmlns:aink="http://schemas.microsoft.com/office/drawing/2016/ink" xmlns:am3d="http://schemas.microsoft.com/office/drawing/2017/model3d" xmlns:w16cex="http://schemas.microsoft.com/office/word/2018/wordml/cex" xmlns:w16cid="http://schemas.microsoft.com/office/word/2016/wordml/cid" xmlns:w16="http://schemas.microsoft.com/office/word/2018/wordml">
           <w:pict>
             <v:line w14:anchorId="60149D53" id="Straight Connector 3" o:spid="_x0000_s1026" style="position:absolute;z-index:251659264;visibility:visible;mso-wrap-style:square;mso-height-percent:0;mso-wrap-distance-left:9pt;mso-wrap-distance-top:0;mso-wrap-distance-right:9pt;mso-wrap-distance-bottom:0;mso-position-horizontal:absolute;mso-position-horizontal-relative:text;mso-position-vertical:absolute;mso-position-vertical-relative:text;mso-height-percent:0;mso-height-relative:margin" from="0,17.6pt" to="453.85pt,17.6pt" o:gfxdata="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" strokecolor="#25283f" strokeweight="1.5pt">
               <v:stroke joinstyle="miter"/>
@@ -2454,7 +2465,7 @@
             </wp:anchor>
           </w:drawing>
         </mc:Choice>
-        <mc:Fallback xmlns:w16="http://schemas.microsoft.com/office/word/2018/wordml" xmlns:w16cid="http://schemas.microsoft.com/office/word/2016/wordml/cid" xmlns:w16cex="http://schemas.microsoft.com/office/word/2018/wordml/cex" xmlns:am3d="http://schemas.microsoft.com/office/drawing/2017/model3d" xmlns:aink="http://schemas.microsoft.com/office/drawing/2016/ink" xmlns:cx8="http://schemas.microsoft.com/office/drawing/2016/5/14/chartex" xmlns:cx7="http://schemas.microsoft.com/office/drawing/2016/5/13/chartex" xmlns:cx6="http://schemas.microsoft.com/office/drawing/2016/5/12/chartex" xmlns:cx5="http://schemas.microsoft.com/office/drawing/2016/5/11/chartex" xmlns:cx4="http://schemas.microsoft.com/office/drawing/2016/5/10/chartex" xmlns:cx3="http://schemas.microsoft.com/office/drawing/2016/5/9/chartex" xmlns:cx2="http://schemas.microsoft.com/office/drawing/2015/10/21/chartex" xmlns:cx1="http://schemas.microsoft.com/office/drawing/2015/9/8/chartex">
+        <mc:Fallback xmlns:cx1="http://schemas.microsoft.com/office/drawing/2015/9/8/chartex" xmlns:cx2="http://schemas.microsoft.com/office/drawing/2015/10/21/chartex" xmlns:cx3="http://schemas.microsoft.com/office/drawing/2016/5/9/chartex" xmlns:cx4="http://schemas.microsoft.com/office/drawing/2016/5/10/chartex" xmlns:cx5="http://schemas.microsoft.com/office/drawing/2016/5/11/chartex" xmlns:cx6="http://schemas.microsoft.com/office/drawing/2016/5/12/chartex" xmlns:cx7="http://schemas.microsoft.com/office/drawing/2016/5/13/chartex" xmlns:cx8="http://schemas.microsoft.com/office/drawing/2016/5/14/chartex" xmlns:aink="http://schemas.microsoft.com/office/drawing/2016/ink" xmlns:am3d="http://schemas.microsoft.com/office/drawing/2017/model3d" xmlns:w16cex="http://schemas.microsoft.com/office/word/2018/wordml/cex" xmlns:w16cid="http://schemas.microsoft.com/office/word/2016/wordml/cid" xmlns:w16="http://schemas.microsoft.com/office/word/2018/wordml">
           <w:pict>
             <v:line w14:anchorId="1A0A24BD" id="Straight Connector 4" o:spid="_x0000_s1026" style="position:absolute;z-index:251661312;visibility:visible;mso-wrap-style:square;mso-height-percent:0;mso-wrap-distance-left:9pt;mso-wrap-distance-top:0;mso-wrap-distance-right:9pt;mso-wrap-distance-bottom:0;mso-position-horizontal:absolute;mso-position-horizontal-relative:text;mso-position-vertical:absolute;mso-position-vertical-relative:text;mso-height-percent:0;mso-height-relative:margin" from="0,11.3pt" to="453.85pt,11.3pt" o:gfxdata="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" strokecolor="#25283f" strokeweight="1.5pt">
               <v:stroke joinstyle="miter"/>
@@ -4743,7 +4754,7 @@
 </file>
 
 <file path=customXml/itemProps1.xml><?xml version="1.0" encoding="utf-8"?>
-<ds:datastoreItem xmlns:ds="http://schemas.openxmlformats.org/officeDocument/2006/customXml" ds:itemID="{2E20BE62-583F-4893-B9B1-82DE7CA5A082}">
+<ds:datastoreItem xmlns:ds="http://schemas.openxmlformats.org/officeDocument/2006/customXml" ds:itemID="{13D4AE33-40F2-4085-B9A7-60E4F9A6A0A9}">
   <ds:schemaRefs>
     <ds:schemaRef ds:uri="http://schemas.openxmlformats.org/officeDocument/2006/bibliography"/>
   </ds:schemaRefs>

</xml_diff>

<commit_message>
Update word pdf writer
</commit_message>
<xml_diff>
--- a/Template/template.docx
+++ b/Template/template.docx
@@ -177,20 +177,7 @@
           <w:szCs w:val="36"/>
           <w:lang w:val="en-US"/>
         </w:rPr>
-        <w:t>last_nam</w:t>
-      </w:r>
-      <w:bookmarkStart w:id="0" w:name="_GoBack"/>
-      <w:bookmarkEnd w:id="0"/>
-      <w:r>
-        <w:rPr>
-          <w:rFonts w:ascii="Roboto" w:hAnsi="Roboto"/>
-          <w:b/>
-          <w:bCs/>
-          <w:sz w:val="36"/>
-          <w:szCs w:val="36"/>
-          <w:lang w:val="en-US"/>
-        </w:rPr>
-        <w:t>e</w:t>
+        <w:t>last_name</w:t>
       </w:r>
       <w:proofErr w:type="spellEnd"/>
       <w:r>
@@ -430,16 +417,16 @@
           <w:szCs w:val="28"/>
         </w:rPr>
       </w:pPr>
-      <w:proofErr w:type="spellStart"/>
-      <w:r>
-        <w:rPr>
-          <w:rFonts w:ascii="Roboto" w:hAnsi="Roboto"/>
-          <w:sz w:val="28"/>
-          <w:szCs w:val="28"/>
-        </w:rPr>
-        <w:t>Возраст</w:t>
-      </w:r>
-      <w:proofErr w:type="spellEnd"/>
+      <w:r>
+        <w:rPr>
+          <w:rFonts w:ascii="Roboto" w:hAnsi="Roboto"/>
+          <w:sz w:val="28"/>
+          <w:szCs w:val="28"/>
+        </w:rPr>
+        <w:t>Год рождения</w:t>
+      </w:r>
+      <w:bookmarkStart w:id="0" w:name="_GoBack"/>
+      <w:bookmarkEnd w:id="0"/>
       <w:r>
         <w:rPr>
           <w:rFonts w:ascii="Roboto" w:hAnsi="Roboto"/>
@@ -988,7 +975,16 @@
           <w:szCs w:val="28"/>
           <w:lang w:val="en-US"/>
         </w:rPr>
-        <w:t>{cat}: {position}{/job}</w:t>
+        <w:t>{.}</w:t>
+      </w:r>
+      <w:r>
+        <w:rPr>
+          <w:rFonts w:ascii="Roboto" w:hAnsi="Roboto"/>
+          <w:sz w:val="28"/>
+          <w:szCs w:val="28"/>
+          <w:lang w:val="en-US"/>
+        </w:rPr>
+        <w:t>{/job}</w:t>
       </w:r>
     </w:p>
     <w:p>
@@ -1010,7 +1006,7 @@
           <w:szCs w:val="28"/>
           <w:lang w:val="ru-RU"/>
         </w:rPr>
-        <w:t>Владение языками</w:t>
+        <w:t>Должность</w:t>
       </w:r>
       <w:r>
         <w:rPr>
@@ -1029,17 +1025,15 @@
         </w:rPr>
         <w:t xml:space="preserve"> {#</w:t>
       </w:r>
-      <w:proofErr w:type="spellStart"/>
-      <w:r>
-        <w:rPr>
-          <w:rFonts w:ascii="Roboto" w:hAnsi="Roboto"/>
-          <w:sz w:val="28"/>
-          <w:szCs w:val="28"/>
-          <w:lang w:val="en-US"/>
-        </w:rPr>
-        <w:t>langs</w:t>
-      </w:r>
-      <w:proofErr w:type="spellEnd"/>
+      <w:r>
+        <w:rPr>
+          <w:rFonts w:ascii="Roboto" w:hAnsi="Roboto"/>
+          <w:sz w:val="28"/>
+          <w:szCs w:val="28"/>
+          <w:lang w:val="en-US"/>
+        </w:rPr>
+        <w:t>position</w:t>
+      </w:r>
       <w:r>
         <w:rPr>
           <w:rFonts w:ascii="Roboto" w:hAnsi="Roboto"/>
@@ -1074,6 +1068,92 @@
           <w:szCs w:val="28"/>
           <w:lang w:val="en-US"/>
         </w:rPr>
+        <w:t>{.}{/position}</w:t>
+      </w:r>
+    </w:p>
+    <w:p>
+      <w:pPr>
+        <w:spacing w:after="0" w:line="360" w:lineRule="auto"/>
+        <w:ind w:firstLine="142"/>
+        <w:jc w:val="both"/>
+        <w:rPr>
+          <w:rFonts w:ascii="Roboto" w:hAnsi="Roboto"/>
+          <w:sz w:val="28"/>
+          <w:szCs w:val="28"/>
+          <w:lang w:val="ru-RU"/>
+        </w:rPr>
+      </w:pPr>
+      <w:r>
+        <w:rPr>
+          <w:rFonts w:ascii="Roboto" w:hAnsi="Roboto"/>
+          <w:sz w:val="28"/>
+          <w:szCs w:val="28"/>
+          <w:lang w:val="ru-RU"/>
+        </w:rPr>
+        <w:t>Владение языками</w:t>
+      </w:r>
+      <w:r>
+        <w:rPr>
+          <w:rFonts w:ascii="Roboto" w:hAnsi="Roboto"/>
+          <w:sz w:val="28"/>
+          <w:szCs w:val="28"/>
+        </w:rPr>
+        <w:t>:</w:t>
+      </w:r>
+      <w:r>
+        <w:rPr>
+          <w:rFonts w:ascii="Roboto" w:hAnsi="Roboto"/>
+          <w:sz w:val="28"/>
+          <w:szCs w:val="28"/>
+          <w:lang w:val="ru-RU"/>
+        </w:rPr>
+        <w:t xml:space="preserve"> {#</w:t>
+      </w:r>
+      <w:proofErr w:type="spellStart"/>
+      <w:r>
+        <w:rPr>
+          <w:rFonts w:ascii="Roboto" w:hAnsi="Roboto"/>
+          <w:sz w:val="28"/>
+          <w:szCs w:val="28"/>
+          <w:lang w:val="en-US"/>
+        </w:rPr>
+        <w:t>langs</w:t>
+      </w:r>
+      <w:proofErr w:type="spellEnd"/>
+      <w:r>
+        <w:rPr>
+          <w:rFonts w:ascii="Roboto" w:hAnsi="Roboto"/>
+          <w:sz w:val="28"/>
+          <w:szCs w:val="28"/>
+          <w:lang w:val="ru-RU"/>
+        </w:rPr>
+        <w:t>}</w:t>
+      </w:r>
+    </w:p>
+    <w:p>
+      <w:pPr>
+        <w:pStyle w:val="a8"/>
+        <w:numPr>
+          <w:ilvl w:val="0"/>
+          <w:numId w:val="3"/>
+        </w:numPr>
+        <w:spacing w:line="360" w:lineRule="auto"/>
+        <w:ind w:left="851"/>
+        <w:jc w:val="both"/>
+        <w:rPr>
+          <w:rFonts w:ascii="Roboto" w:hAnsi="Roboto"/>
+          <w:sz w:val="28"/>
+          <w:szCs w:val="28"/>
+          <w:lang w:val="en-US"/>
+        </w:rPr>
+      </w:pPr>
+      <w:r>
+        <w:rPr>
+          <w:rFonts w:ascii="Roboto" w:hAnsi="Roboto"/>
+          <w:sz w:val="28"/>
+          <w:szCs w:val="28"/>
+          <w:lang w:val="en-US"/>
+        </w:rPr>
         <w:t>{</w:t>
       </w:r>
       <w:proofErr w:type="spellStart"/>
@@ -1115,7 +1195,6 @@
         <w:t xml:space="preserve"> {skill}{/</w:t>
       </w:r>
       <w:proofErr w:type="spellStart"/>
-      <w:proofErr w:type="gramStart"/>
       <w:r>
         <w:rPr>
           <w:rFonts w:ascii="Roboto" w:hAnsi="Roboto"/>
@@ -1142,119 +1221,7 @@
           <w:szCs w:val="28"/>
           <w:lang w:val="en-US"/>
         </w:rPr>
-        <w:t>{</w:t>
-      </w:r>
-      <w:proofErr w:type="gramEnd"/>
-      <w:r>
-        <w:rPr>
-          <w:rFonts w:ascii="Roboto" w:hAnsi="Roboto"/>
-          <w:sz w:val="28"/>
-          <w:szCs w:val="28"/>
-          <w:lang w:val="en-US"/>
-        </w:rPr>
-        <w:t>#</w:t>
-      </w:r>
-      <w:proofErr w:type="spellStart"/>
-      <w:r>
-        <w:rPr>
-          <w:rFonts w:ascii="Roboto" w:hAnsi="Roboto"/>
-          <w:sz w:val="28"/>
-          <w:szCs w:val="28"/>
-          <w:lang w:val="en-US"/>
-        </w:rPr>
-        <w:t>no_lang</w:t>
-      </w:r>
-      <w:proofErr w:type="spellEnd"/>
-      <w:r>
-        <w:rPr>
-          <w:rFonts w:ascii="Roboto" w:hAnsi="Roboto"/>
-          <w:sz w:val="28"/>
-          <w:szCs w:val="28"/>
-          <w:lang w:val="en-US"/>
-        </w:rPr>
-        <w:t>}</w:t>
-      </w:r>
-      <w:r>
-        <w:rPr>
-          <w:rFonts w:ascii="Roboto" w:hAnsi="Roboto"/>
-          <w:sz w:val="28"/>
-          <w:szCs w:val="28"/>
-        </w:rPr>
-        <w:t xml:space="preserve">Без </w:t>
-      </w:r>
-      <w:proofErr w:type="spellStart"/>
-      <w:r>
-        <w:rPr>
-          <w:rFonts w:ascii="Roboto" w:hAnsi="Roboto"/>
-          <w:sz w:val="28"/>
-          <w:szCs w:val="28"/>
-        </w:rPr>
-        <w:t>знания</w:t>
-      </w:r>
-      <w:proofErr w:type="spellEnd"/>
-      <w:r>
-        <w:rPr>
-          <w:rFonts w:ascii="Roboto" w:hAnsi="Roboto"/>
-          <w:sz w:val="28"/>
-          <w:szCs w:val="28"/>
-        </w:rPr>
         <w:t xml:space="preserve"> </w:t>
-      </w:r>
-      <w:proofErr w:type="spellStart"/>
-      <w:r>
-        <w:rPr>
-          <w:rFonts w:ascii="Roboto" w:hAnsi="Roboto"/>
-          <w:sz w:val="28"/>
-          <w:szCs w:val="28"/>
-        </w:rPr>
-        <w:t>яз</w:t>
-      </w:r>
-      <w:proofErr w:type="spellEnd"/>
-      <w:r>
-        <w:rPr>
-          <w:rFonts w:ascii="Roboto" w:hAnsi="Roboto"/>
-          <w:sz w:val="28"/>
-          <w:szCs w:val="28"/>
-          <w:lang w:val="ru-RU"/>
-        </w:rPr>
-        <w:t>ы</w:t>
-      </w:r>
-      <w:r>
-        <w:rPr>
-          <w:rFonts w:ascii="Roboto" w:hAnsi="Roboto"/>
-          <w:sz w:val="28"/>
-          <w:szCs w:val="28"/>
-        </w:rPr>
-        <w:t>ка</w:t>
-      </w:r>
-      <w:r>
-        <w:rPr>
-          <w:rFonts w:ascii="Roboto" w:hAnsi="Roboto"/>
-          <w:sz w:val="28"/>
-          <w:szCs w:val="28"/>
-          <w:lang w:val="en-US"/>
-        </w:rPr>
-        <w:t>{/</w:t>
-      </w:r>
-      <w:proofErr w:type="spellStart"/>
-      <w:r>
-        <w:rPr>
-          <w:rFonts w:ascii="Roboto" w:hAnsi="Roboto"/>
-          <w:sz w:val="28"/>
-          <w:szCs w:val="28"/>
-          <w:lang w:val="en-US"/>
-        </w:rPr>
-        <w:t>no_lang</w:t>
-      </w:r>
-      <w:proofErr w:type="spellEnd"/>
-      <w:r>
-        <w:rPr>
-          <w:rFonts w:ascii="Roboto" w:hAnsi="Roboto"/>
-          <w:sz w:val="28"/>
-          <w:szCs w:val="28"/>
-          <w:lang w:val="en-US"/>
-        </w:rPr>
-        <w:t xml:space="preserve">} </w:t>
       </w:r>
     </w:p>
     <w:p>
@@ -2254,7 +2221,7 @@
             </wp:anchor>
           </w:drawing>
         </mc:Choice>
-        <mc:Fallback xmlns:cx1="http://schemas.microsoft.com/office/drawing/2015/9/8/chartex" xmlns:cx2="http://schemas.microsoft.com/office/drawing/2015/10/21/chartex" xmlns:cx3="http://schemas.microsoft.com/office/drawing/2016/5/9/chartex" xmlns:cx4="http://schemas.microsoft.com/office/drawing/2016/5/10/chartex" xmlns:cx5="http://schemas.microsoft.com/office/drawing/2016/5/11/chartex" xmlns:cx6="http://schemas.microsoft.com/office/drawing/2016/5/12/chartex" xmlns:cx7="http://schemas.microsoft.com/office/drawing/2016/5/13/chartex" xmlns:cx8="http://schemas.microsoft.com/office/drawing/2016/5/14/chartex" xmlns:aink="http://schemas.microsoft.com/office/drawing/2016/ink" xmlns:am3d="http://schemas.microsoft.com/office/drawing/2017/model3d" xmlns:w16cex="http://schemas.microsoft.com/office/word/2018/wordml/cex" xmlns:w16cid="http://schemas.microsoft.com/office/word/2016/wordml/cid" xmlns:w16="http://schemas.microsoft.com/office/word/2018/wordml">
+        <mc:Fallback xmlns:w16="http://schemas.microsoft.com/office/word/2018/wordml" xmlns:w16cid="http://schemas.microsoft.com/office/word/2016/wordml/cid" xmlns:w16cex="http://schemas.microsoft.com/office/word/2018/wordml/cex" xmlns:am3d="http://schemas.microsoft.com/office/drawing/2017/model3d" xmlns:aink="http://schemas.microsoft.com/office/drawing/2016/ink" xmlns:cx8="http://schemas.microsoft.com/office/drawing/2016/5/14/chartex" xmlns:cx7="http://schemas.microsoft.com/office/drawing/2016/5/13/chartex" xmlns:cx6="http://schemas.microsoft.com/office/drawing/2016/5/12/chartex" xmlns:cx5="http://schemas.microsoft.com/office/drawing/2016/5/11/chartex" xmlns:cx4="http://schemas.microsoft.com/office/drawing/2016/5/10/chartex" xmlns:cx3="http://schemas.microsoft.com/office/drawing/2016/5/9/chartex" xmlns:cx2="http://schemas.microsoft.com/office/drawing/2015/10/21/chartex" xmlns:cx1="http://schemas.microsoft.com/office/drawing/2015/9/8/chartex">
           <w:pict>
             <v:line w14:anchorId="60149D53" id="Straight Connector 3" o:spid="_x0000_s1026" style="position:absolute;z-index:251659264;visibility:visible;mso-wrap-style:square;mso-height-percent:0;mso-wrap-distance-left:9pt;mso-wrap-distance-top:0;mso-wrap-distance-right:9pt;mso-wrap-distance-bottom:0;mso-position-horizontal:absolute;mso-position-horizontal-relative:text;mso-position-vertical:absolute;mso-position-vertical-relative:text;mso-height-percent:0;mso-height-relative:margin" from="0,17.6pt" to="453.85pt,17.6pt" o:gfxdata="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" strokecolor="#25283f" strokeweight="1.5pt">
               <v:stroke joinstyle="miter"/>
@@ -2465,7 +2432,7 @@
             </wp:anchor>
           </w:drawing>
         </mc:Choice>
-        <mc:Fallback xmlns:cx1="http://schemas.microsoft.com/office/drawing/2015/9/8/chartex" xmlns:cx2="http://schemas.microsoft.com/office/drawing/2015/10/21/chartex" xmlns:cx3="http://schemas.microsoft.com/office/drawing/2016/5/9/chartex" xmlns:cx4="http://schemas.microsoft.com/office/drawing/2016/5/10/chartex" xmlns:cx5="http://schemas.microsoft.com/office/drawing/2016/5/11/chartex" xmlns:cx6="http://schemas.microsoft.com/office/drawing/2016/5/12/chartex" xmlns:cx7="http://schemas.microsoft.com/office/drawing/2016/5/13/chartex" xmlns:cx8="http://schemas.microsoft.com/office/drawing/2016/5/14/chartex" xmlns:aink="http://schemas.microsoft.com/office/drawing/2016/ink" xmlns:am3d="http://schemas.microsoft.com/office/drawing/2017/model3d" xmlns:w16cex="http://schemas.microsoft.com/office/word/2018/wordml/cex" xmlns:w16cid="http://schemas.microsoft.com/office/word/2016/wordml/cid" xmlns:w16="http://schemas.microsoft.com/office/word/2018/wordml">
+        <mc:Fallback xmlns:w16="http://schemas.microsoft.com/office/word/2018/wordml" xmlns:w16cid="http://schemas.microsoft.com/office/word/2016/wordml/cid" xmlns:w16cex="http://schemas.microsoft.com/office/word/2018/wordml/cex" xmlns:am3d="http://schemas.microsoft.com/office/drawing/2017/model3d" xmlns:aink="http://schemas.microsoft.com/office/drawing/2016/ink" xmlns:cx8="http://schemas.microsoft.com/office/drawing/2016/5/14/chartex" xmlns:cx7="http://schemas.microsoft.com/office/drawing/2016/5/13/chartex" xmlns:cx6="http://schemas.microsoft.com/office/drawing/2016/5/12/chartex" xmlns:cx5="http://schemas.microsoft.com/office/drawing/2016/5/11/chartex" xmlns:cx4="http://schemas.microsoft.com/office/drawing/2016/5/10/chartex" xmlns:cx3="http://schemas.microsoft.com/office/drawing/2016/5/9/chartex" xmlns:cx2="http://schemas.microsoft.com/office/drawing/2015/10/21/chartex" xmlns:cx1="http://schemas.microsoft.com/office/drawing/2015/9/8/chartex">
           <w:pict>
             <v:line w14:anchorId="1A0A24BD" id="Straight Connector 4" o:spid="_x0000_s1026" style="position:absolute;z-index:251661312;visibility:visible;mso-wrap-style:square;mso-height-percent:0;mso-wrap-distance-left:9pt;mso-wrap-distance-top:0;mso-wrap-distance-right:9pt;mso-wrap-distance-bottom:0;mso-position-horizontal:absolute;mso-position-horizontal-relative:text;mso-position-vertical:absolute;mso-position-vertical-relative:text;mso-height-percent:0;mso-height-relative:margin" from="0,11.3pt" to="453.85pt,11.3pt" o:gfxdata="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" strokecolor="#25283f" strokeweight="1.5pt">
               <v:stroke joinstyle="miter"/>
@@ -4754,7 +4721,7 @@
 </file>
 
 <file path=customXml/itemProps1.xml><?xml version="1.0" encoding="utf-8"?>
-<ds:datastoreItem xmlns:ds="http://schemas.openxmlformats.org/officeDocument/2006/customXml" ds:itemID="{13D4AE33-40F2-4085-B9A7-60E4F9A6A0A9}">
+<ds:datastoreItem xmlns:ds="http://schemas.openxmlformats.org/officeDocument/2006/customXml" ds:itemID="{A83AA9AB-0269-4777-84C4-3975A3B1664F}">
   <ds:schemaRefs>
     <ds:schemaRef ds:uri="http://schemas.openxmlformats.org/officeDocument/2006/bibliography"/>
   </ds:schemaRefs>

</xml_diff>

<commit_message>
Update pdf word v3
</commit_message>
<xml_diff>
--- a/Template/template.docx
+++ b/Template/template.docx
@@ -4,8 +4,7 @@
   <w:body>
     <w:p>
       <w:pPr>
-        <w:spacing w:line="360" w:lineRule="auto"/>
-        <w:ind w:left="284" w:hanging="360"/>
+        <w:spacing w:after="0" w:line="360" w:lineRule="auto"/>
         <w:jc w:val="both"/>
         <w:rPr>
           <w:rFonts w:ascii="Roboto" w:hAnsi="Roboto"/>
@@ -13,6 +12,7 @@
           <w:bCs/>
           <w:sz w:val="36"/>
           <w:szCs w:val="36"/>
+          <w:lang w:val="en-US"/>
         </w:rPr>
       </w:pPr>
       <w:r>
@@ -177,9 +177,9 @@
           <w:szCs w:val="36"/>
           <w:lang w:val="en-US"/>
         </w:rPr>
-        <w:t>last_name</w:t>
-      </w:r>
-      <w:proofErr w:type="spellEnd"/>
+        <w:t>last_</w:t>
+      </w:r>
+      <w:proofErr w:type="gramStart"/>
       <w:r>
         <w:rPr>
           <w:rFonts w:ascii="Roboto" w:hAnsi="Roboto"/>
@@ -187,6 +187,162 @@
           <w:bCs/>
           <w:sz w:val="36"/>
           <w:szCs w:val="36"/>
+          <w:lang w:val="en-US"/>
+        </w:rPr>
+        <w:t>name</w:t>
+      </w:r>
+      <w:proofErr w:type="spellEnd"/>
+      <w:r>
+        <w:rPr>
+          <w:rFonts w:ascii="Roboto" w:hAnsi="Roboto"/>
+          <w:b/>
+          <w:bCs/>
+          <w:sz w:val="36"/>
+          <w:szCs w:val="36"/>
+          <w:lang w:val="en-US"/>
+        </w:rPr>
+        <w:t>}</w:t>
+      </w:r>
+      <w:r>
+        <w:rPr>
+          <w:rFonts w:ascii="Roboto" w:hAnsi="Roboto"/>
+          <w:b/>
+          <w:bCs/>
+          <w:sz w:val="36"/>
+          <w:szCs w:val="36"/>
+          <w:lang w:val="en-US"/>
+        </w:rPr>
+        <w:t>{</w:t>
+      </w:r>
+      <w:proofErr w:type="gramEnd"/>
+      <w:r>
+        <w:rPr>
+          <w:rFonts w:ascii="Roboto" w:hAnsi="Roboto"/>
+          <w:b/>
+          <w:bCs/>
+          <w:sz w:val="36"/>
+          <w:szCs w:val="36"/>
+          <w:lang w:val="en-US"/>
+        </w:rPr>
+        <w:t>#</w:t>
+      </w:r>
+      <w:proofErr w:type="spellStart"/>
+      <w:r>
+        <w:rPr>
+          <w:rFonts w:ascii="Roboto" w:hAnsi="Roboto"/>
+          <w:b/>
+          <w:bCs/>
+          <w:sz w:val="36"/>
+          <w:szCs w:val="36"/>
+          <w:lang w:val="en-US"/>
+        </w:rPr>
+        <w:t>hasShDesc</w:t>
+      </w:r>
+      <w:proofErr w:type="spellEnd"/>
+      <w:r>
+        <w:rPr>
+          <w:rFonts w:ascii="Roboto" w:hAnsi="Roboto"/>
+          <w:b/>
+          <w:bCs/>
+          <w:sz w:val="36"/>
+          <w:szCs w:val="36"/>
+          <w:lang w:val="en-US"/>
+        </w:rPr>
+        <w:t>}</w:t>
+      </w:r>
+    </w:p>
+    <w:p>
+      <w:pPr>
+        <w:spacing w:line="360" w:lineRule="auto"/>
+        <w:ind w:right="3214"/>
+        <w:rPr>
+          <w:rFonts w:ascii="Roboto" w:hAnsi="Roboto"/>
+          <w:bCs/>
+          <w:sz w:val="32"/>
+          <w:szCs w:val="32"/>
+          <w:lang w:val="en-US"/>
+        </w:rPr>
+      </w:pPr>
+      <w:r>
+        <w:rPr>
+          <w:rFonts w:ascii="Roboto" w:hAnsi="Roboto"/>
+          <w:bCs/>
+          <w:sz w:val="32"/>
+          <w:szCs w:val="32"/>
+          <w:lang w:val="en-US"/>
+        </w:rPr>
+        <w:t>{</w:t>
+      </w:r>
+      <w:proofErr w:type="spellStart"/>
+      <w:r>
+        <w:rPr>
+          <w:rFonts w:ascii="Roboto" w:hAnsi="Roboto"/>
+          <w:bCs/>
+          <w:sz w:val="32"/>
+          <w:szCs w:val="32"/>
+          <w:lang w:val="en-US"/>
+        </w:rPr>
+        <w:t>s_descr</w:t>
+      </w:r>
+      <w:r>
+        <w:rPr>
+          <w:rFonts w:ascii="Roboto" w:hAnsi="Roboto"/>
+          <w:bCs/>
+          <w:sz w:val="32"/>
+          <w:szCs w:val="32"/>
+          <w:lang w:val="en-US"/>
+        </w:rPr>
+        <w:t>iptio</w:t>
+      </w:r>
+      <w:r>
+        <w:rPr>
+          <w:rFonts w:ascii="Roboto" w:hAnsi="Roboto"/>
+          <w:bCs/>
+          <w:sz w:val="32"/>
+          <w:szCs w:val="32"/>
+          <w:lang w:val="en-US"/>
+        </w:rPr>
+        <w:t>n</w:t>
+      </w:r>
+      <w:proofErr w:type="spellEnd"/>
+      <w:r>
+        <w:rPr>
+          <w:rFonts w:ascii="Roboto" w:hAnsi="Roboto"/>
+          <w:bCs/>
+          <w:sz w:val="32"/>
+          <w:szCs w:val="32"/>
+          <w:lang w:val="en-US"/>
+        </w:rPr>
+        <w:t>}</w:t>
+      </w:r>
+      <w:r>
+        <w:rPr>
+          <w:rFonts w:ascii="Roboto" w:hAnsi="Roboto"/>
+          <w:bCs/>
+          <w:sz w:val="32"/>
+          <w:szCs w:val="32"/>
+          <w:lang w:val="en-US"/>
+        </w:rPr>
+        <w:t>{/</w:t>
+      </w:r>
+      <w:proofErr w:type="spellStart"/>
+      <w:r>
+        <w:rPr>
+          <w:rFonts w:ascii="Roboto" w:hAnsi="Roboto"/>
+          <w:bCs/>
+          <w:sz w:val="32"/>
+          <w:szCs w:val="32"/>
+          <w:lang w:val="en-US"/>
+        </w:rPr>
+        <w:t>hasShDesc</w:t>
+      </w:r>
+      <w:proofErr w:type="spellEnd"/>
+      <w:r>
+        <w:rPr>
+          <w:rFonts w:ascii="Roboto" w:hAnsi="Roboto"/>
+          <w:bCs/>
+          <w:sz w:val="32"/>
+          <w:szCs w:val="32"/>
           <w:lang w:val="en-US"/>
         </w:rPr>
         <w:t>}</w:t>
@@ -240,6 +396,35 @@
         <w:t>информация</w:t>
       </w:r>
       <w:proofErr w:type="spellEnd"/>
+      <w:r>
+        <w:rPr>
+          <w:rFonts w:ascii="Roboto" w:hAnsi="Roboto"/>
+          <w:sz w:val="28"/>
+          <w:szCs w:val="28"/>
+          <w:lang w:val="en-US"/>
+        </w:rPr>
+        <w:t>{#</w:t>
+      </w:r>
+      <w:proofErr w:type="spellStart"/>
+      <w:r>
+        <w:rPr>
+          <w:rFonts w:ascii="Roboto" w:hAnsi="Roboto"/>
+          <w:sz w:val="28"/>
+          <w:szCs w:val="28"/>
+          <w:lang w:val="en-US"/>
+        </w:rPr>
+        <w:t>hasEmail</w:t>
+      </w:r>
+      <w:proofErr w:type="spellEnd"/>
+      <w:r>
+        <w:rPr>
+          <w:rFonts w:ascii="Roboto" w:hAnsi="Roboto"/>
+          <w:sz w:val="28"/>
+          <w:szCs w:val="28"/>
+          <w:lang w:val="en-US"/>
+        </w:rPr>
+        <w:t>}</w:t>
+      </w:r>
     </w:p>
     <w:p>
       <w:pPr>
@@ -262,6 +447,66 @@
         </w:rPr>
         <w:t>Email: {email}</w:t>
       </w:r>
+      <w:r>
+        <w:rPr>
+          <w:rFonts w:ascii="Roboto" w:hAnsi="Roboto"/>
+          <w:sz w:val="28"/>
+          <w:szCs w:val="28"/>
+          <w:lang w:val="en-US"/>
+        </w:rPr>
+        <w:t>{/</w:t>
+      </w:r>
+      <w:proofErr w:type="spellStart"/>
+      <w:proofErr w:type="gramStart"/>
+      <w:r>
+        <w:rPr>
+          <w:rFonts w:ascii="Roboto" w:hAnsi="Roboto"/>
+          <w:sz w:val="28"/>
+          <w:szCs w:val="28"/>
+          <w:lang w:val="en-US"/>
+        </w:rPr>
+        <w:t>hasEmail</w:t>
+      </w:r>
+      <w:proofErr w:type="spellEnd"/>
+      <w:r>
+        <w:rPr>
+          <w:rFonts w:ascii="Roboto" w:hAnsi="Roboto"/>
+          <w:sz w:val="28"/>
+          <w:szCs w:val="28"/>
+          <w:lang w:val="en-US"/>
+        </w:rPr>
+        <w:t>}{</w:t>
+      </w:r>
+      <w:proofErr w:type="gramEnd"/>
+      <w:r>
+        <w:rPr>
+          <w:rFonts w:ascii="Roboto" w:hAnsi="Roboto"/>
+          <w:sz w:val="28"/>
+          <w:szCs w:val="28"/>
+          <w:lang w:val="en-US"/>
+        </w:rPr>
+        <w:t>#</w:t>
+      </w:r>
+      <w:proofErr w:type="spellStart"/>
+      <w:r>
+        <w:rPr>
+          <w:rFonts w:ascii="Roboto" w:hAnsi="Roboto"/>
+          <w:sz w:val="28"/>
+          <w:szCs w:val="28"/>
+          <w:lang w:val="en-US"/>
+        </w:rPr>
+        <w:t>hasPhone</w:t>
+      </w:r>
+      <w:proofErr w:type="spellEnd"/>
+      <w:r>
+        <w:rPr>
+          <w:rFonts w:ascii="Roboto" w:hAnsi="Roboto"/>
+          <w:sz w:val="28"/>
+          <w:szCs w:val="28"/>
+          <w:lang w:val="en-US"/>
+        </w:rPr>
+        <w:t>}</w:t>
+      </w:r>
     </w:p>
     <w:p>
       <w:pPr>
@@ -300,6 +545,55 @@
         </w:rPr>
         <w:t>{phone}</w:t>
       </w:r>
+      <w:r>
+        <w:rPr>
+          <w:rFonts w:ascii="Roboto" w:hAnsi="Roboto"/>
+          <w:sz w:val="28"/>
+          <w:szCs w:val="28"/>
+          <w:lang w:val="en-US"/>
+        </w:rPr>
+        <w:t>{/</w:t>
+      </w:r>
+      <w:proofErr w:type="spellStart"/>
+      <w:r>
+        <w:rPr>
+          <w:rFonts w:ascii="Roboto" w:hAnsi="Roboto"/>
+          <w:sz w:val="28"/>
+          <w:szCs w:val="28"/>
+          <w:lang w:val="en-US"/>
+        </w:rPr>
+        <w:t>hasPhone</w:t>
+      </w:r>
+      <w:proofErr w:type="spellEnd"/>
+      <w:r>
+        <w:rPr>
+          <w:rFonts w:ascii="Roboto" w:hAnsi="Roboto"/>
+          <w:sz w:val="28"/>
+          <w:szCs w:val="28"/>
+          <w:lang w:val="en-US"/>
+        </w:rPr>
+        <w:t>}{#</w:t>
+      </w:r>
+      <w:proofErr w:type="spellStart"/>
+      <w:r>
+        <w:rPr>
+          <w:rFonts w:ascii="Roboto" w:hAnsi="Roboto"/>
+          <w:sz w:val="28"/>
+          <w:szCs w:val="28"/>
+          <w:lang w:val="en-US"/>
+        </w:rPr>
+        <w:t>hasCountry</w:t>
+      </w:r>
+      <w:proofErr w:type="spellEnd"/>
+      <w:r>
+        <w:rPr>
+          <w:rFonts w:ascii="Roboto" w:hAnsi="Roboto"/>
+          <w:sz w:val="28"/>
+          <w:szCs w:val="28"/>
+          <w:lang w:val="en-US"/>
+        </w:rPr>
+        <w:t>}</w:t>
+      </w:r>
     </w:p>
     <w:p>
       <w:pPr>
@@ -339,6 +633,66 @@
         </w:rPr>
         <w:t>{country}</w:t>
       </w:r>
+      <w:r>
+        <w:rPr>
+          <w:rFonts w:ascii="Roboto" w:hAnsi="Roboto"/>
+          <w:sz w:val="28"/>
+          <w:szCs w:val="28"/>
+          <w:lang w:val="en-US"/>
+        </w:rPr>
+        <w:t>{/</w:t>
+      </w:r>
+      <w:proofErr w:type="spellStart"/>
+      <w:proofErr w:type="gramStart"/>
+      <w:r>
+        <w:rPr>
+          <w:rFonts w:ascii="Roboto" w:hAnsi="Roboto"/>
+          <w:sz w:val="28"/>
+          <w:szCs w:val="28"/>
+          <w:lang w:val="en-US"/>
+        </w:rPr>
+        <w:t>hasCountry</w:t>
+      </w:r>
+      <w:proofErr w:type="spellEnd"/>
+      <w:r>
+        <w:rPr>
+          <w:rFonts w:ascii="Roboto" w:hAnsi="Roboto"/>
+          <w:sz w:val="28"/>
+          <w:szCs w:val="28"/>
+          <w:lang w:val="en-US"/>
+        </w:rPr>
+        <w:t>}{</w:t>
+      </w:r>
+      <w:proofErr w:type="gramEnd"/>
+      <w:r>
+        <w:rPr>
+          <w:rFonts w:ascii="Roboto" w:hAnsi="Roboto"/>
+          <w:sz w:val="28"/>
+          <w:szCs w:val="28"/>
+          <w:lang w:val="en-US"/>
+        </w:rPr>
+        <w:t>#</w:t>
+      </w:r>
+      <w:proofErr w:type="spellStart"/>
+      <w:r>
+        <w:rPr>
+          <w:rFonts w:ascii="Roboto" w:hAnsi="Roboto"/>
+          <w:sz w:val="28"/>
+          <w:szCs w:val="28"/>
+          <w:lang w:val="en-US"/>
+        </w:rPr>
+        <w:t>hasAge</w:t>
+      </w:r>
+      <w:proofErr w:type="spellEnd"/>
+      <w:r>
+        <w:rPr>
+          <w:rFonts w:ascii="Roboto" w:hAnsi="Roboto"/>
+          <w:sz w:val="28"/>
+          <w:szCs w:val="28"/>
+          <w:lang w:val="en-US"/>
+        </w:rPr>
+        <w:t>}</w:t>
+      </w:r>
     </w:p>
     <w:p>
       <w:pPr>
@@ -384,6 +738,35 @@
           <w:lang w:val="en-US"/>
         </w:rPr>
         <w:t>{age}</w:t>
+      </w:r>
+      <w:r>
+        <w:rPr>
+          <w:rFonts w:ascii="Roboto" w:hAnsi="Roboto"/>
+          <w:sz w:val="28"/>
+          <w:szCs w:val="28"/>
+          <w:lang w:val="en-US"/>
+        </w:rPr>
+        <w:t>{/</w:t>
+      </w:r>
+      <w:proofErr w:type="spellStart"/>
+      <w:r>
+        <w:rPr>
+          <w:rFonts w:ascii="Roboto" w:hAnsi="Roboto"/>
+          <w:sz w:val="28"/>
+          <w:szCs w:val="28"/>
+          <w:lang w:val="en-US"/>
+        </w:rPr>
+        <w:t>hasAge</w:t>
+      </w:r>
+      <w:proofErr w:type="spellEnd"/>
+      <w:r>
+        <w:rPr>
+          <w:rFonts w:ascii="Roboto" w:hAnsi="Roboto"/>
+          <w:sz w:val="28"/>
+          <w:szCs w:val="28"/>
+          <w:lang w:val="en-US"/>
+        </w:rPr>
+        <w:t>}</w:t>
       </w:r>
       <w:r>
         <w:rPr>
@@ -479,6 +862,35 @@
           <w:lang w:val="en-US"/>
         </w:rPr>
         <w:t>has_dl</w:t>
+      </w:r>
+      <w:proofErr w:type="spellEnd"/>
+      <w:r>
+        <w:rPr>
+          <w:rFonts w:ascii="Roboto" w:hAnsi="Roboto"/>
+          <w:sz w:val="28"/>
+          <w:szCs w:val="28"/>
+          <w:lang w:val="en-US"/>
+        </w:rPr>
+        <w:t>}</w:t>
+      </w:r>
+      <w:r>
+        <w:rPr>
+          <w:rFonts w:ascii="Roboto" w:hAnsi="Roboto"/>
+          <w:sz w:val="28"/>
+          <w:szCs w:val="28"/>
+          <w:lang w:val="en-US"/>
+        </w:rPr>
+        <w:t>{#</w:t>
+      </w:r>
+      <w:proofErr w:type="spellStart"/>
+      <w:r>
+        <w:rPr>
+          <w:rFonts w:ascii="Roboto" w:hAnsi="Roboto"/>
+          <w:sz w:val="28"/>
+          <w:szCs w:val="28"/>
+          <w:lang w:val="en-US"/>
+        </w:rPr>
+        <w:t>hasSocial</w:t>
       </w:r>
       <w:proofErr w:type="spellEnd"/>
       <w:r>
@@ -560,13 +972,61 @@
           <w:szCs w:val="28"/>
           <w:lang w:val="en-US"/>
         </w:rPr>
-        <w:t>{platform}: {link}{/social}</w:t>
+        <w:t>{platform}: {link}{/</w:t>
+      </w:r>
+      <w:proofErr w:type="gramStart"/>
+      <w:r>
+        <w:rPr>
+          <w:rFonts w:ascii="Roboto" w:hAnsi="Roboto"/>
+          <w:sz w:val="28"/>
+          <w:szCs w:val="28"/>
+          <w:lang w:val="en-US"/>
+        </w:rPr>
+        <w:t>social}</w:t>
+      </w:r>
+      <w:r>
+        <w:rPr>
+          <w:rFonts w:ascii="Roboto" w:hAnsi="Roboto"/>
+          <w:sz w:val="28"/>
+          <w:szCs w:val="28"/>
+          <w:lang w:val="en-US"/>
+        </w:rPr>
+        <w:t>{</w:t>
+      </w:r>
+      <w:proofErr w:type="gramEnd"/>
+      <w:r>
+        <w:rPr>
+          <w:rFonts w:ascii="Roboto" w:hAnsi="Roboto"/>
+          <w:sz w:val="28"/>
+          <w:szCs w:val="28"/>
+          <w:lang w:val="en-US"/>
+        </w:rPr>
+        <w:t>/</w:t>
+      </w:r>
+      <w:proofErr w:type="spellStart"/>
+      <w:r>
+        <w:rPr>
+          <w:rFonts w:ascii="Roboto" w:hAnsi="Roboto"/>
+          <w:sz w:val="28"/>
+          <w:szCs w:val="28"/>
+          <w:lang w:val="en-US"/>
+        </w:rPr>
+        <w:t>hasSocial</w:t>
+      </w:r>
+      <w:proofErr w:type="spellEnd"/>
+      <w:r>
+        <w:rPr>
+          <w:rFonts w:ascii="Roboto" w:hAnsi="Roboto"/>
+          <w:sz w:val="28"/>
+          <w:szCs w:val="28"/>
+          <w:lang w:val="en-US"/>
+        </w:rPr>
+        <w:t>}</w:t>
       </w:r>
     </w:p>
     <w:p>
       <w:pPr>
         <w:spacing w:after="0" w:line="360" w:lineRule="auto"/>
-        <w:ind w:firstLine="142"/>
         <w:rPr>
           <w:rFonts w:ascii="Roboto" w:hAnsi="Roboto"/>
           <w:sz w:val="28"/>
@@ -623,6 +1083,38 @@
         <w:t>информация</w:t>
       </w:r>
       <w:proofErr w:type="spellEnd"/>
+      <w:r>
+        <w:rPr>
+          <w:rFonts w:ascii="Roboto" w:hAnsi="Roboto" w:cs="Segoe UI"/>
+          <w:color w:val="000000"/>
+          <w:sz w:val="28"/>
+          <w:szCs w:val="28"/>
+          <w:lang w:val="en-US"/>
+        </w:rPr>
+        <w:t>{#</w:t>
+      </w:r>
+      <w:proofErr w:type="spellStart"/>
+      <w:r>
+        <w:rPr>
+          <w:rFonts w:ascii="Roboto" w:hAnsi="Roboto" w:cs="Segoe UI"/>
+          <w:color w:val="000000"/>
+          <w:sz w:val="28"/>
+          <w:szCs w:val="28"/>
+          <w:lang w:val="en-US"/>
+        </w:rPr>
+        <w:t>hasCity</w:t>
+      </w:r>
+      <w:proofErr w:type="spellEnd"/>
+      <w:r>
+        <w:rPr>
+          <w:rFonts w:ascii="Roboto" w:hAnsi="Roboto" w:cs="Segoe UI"/>
+          <w:color w:val="000000"/>
+          <w:sz w:val="28"/>
+          <w:szCs w:val="28"/>
+          <w:lang w:val="en-US"/>
+        </w:rPr>
+        <w:t>}</w:t>
+      </w:r>
     </w:p>
     <w:p>
       <w:pPr>
@@ -724,6 +1216,7 @@
         </w:rPr>
         <w:t>/</w:t>
       </w:r>
+      <w:proofErr w:type="gramStart"/>
       <w:r>
         <w:rPr>
           <w:rFonts w:ascii="Roboto" w:hAnsi="Roboto"/>
@@ -732,19 +1225,82 @@
           <w:lang w:val="en-US"/>
         </w:rPr>
         <w:t>city}</w:t>
+      </w:r>
+      <w:r>
+        <w:rPr>
+          <w:rFonts w:ascii="Roboto" w:hAnsi="Roboto" w:cs="Segoe UI"/>
+          <w:color w:val="000000"/>
+          <w:sz w:val="28"/>
+          <w:szCs w:val="28"/>
+          <w:lang w:val="en-US"/>
+        </w:rPr>
+        <w:t>{</w:t>
+      </w:r>
+      <w:proofErr w:type="gramEnd"/>
+      <w:r>
+        <w:rPr>
+          <w:rFonts w:ascii="Roboto" w:hAnsi="Roboto" w:cs="Segoe UI"/>
+          <w:color w:val="000000"/>
+          <w:sz w:val="28"/>
+          <w:szCs w:val="28"/>
+          <w:lang w:val="en-US"/>
+        </w:rPr>
+        <w:t>/</w:t>
+      </w:r>
+      <w:proofErr w:type="spellStart"/>
+      <w:r>
+        <w:rPr>
+          <w:rFonts w:ascii="Roboto" w:hAnsi="Roboto" w:cs="Segoe UI"/>
+          <w:color w:val="000000"/>
+          <w:sz w:val="28"/>
+          <w:szCs w:val="28"/>
+          <w:lang w:val="en-US"/>
+        </w:rPr>
+        <w:t>hasCity</w:t>
+      </w:r>
+      <w:proofErr w:type="spellEnd"/>
+      <w:r>
+        <w:rPr>
+          <w:rFonts w:ascii="Roboto" w:hAnsi="Roboto" w:cs="Segoe UI"/>
+          <w:color w:val="000000"/>
+          <w:sz w:val="28"/>
+          <w:szCs w:val="28"/>
+          <w:lang w:val="en-US"/>
+        </w:rPr>
+        <w:t>}{#</w:t>
+      </w:r>
+      <w:proofErr w:type="spellStart"/>
+      <w:r>
+        <w:rPr>
+          <w:rFonts w:ascii="Roboto" w:hAnsi="Roboto" w:cs="Segoe UI"/>
+          <w:color w:val="000000"/>
+          <w:sz w:val="28"/>
+          <w:szCs w:val="28"/>
+          <w:lang w:val="en-US"/>
+        </w:rPr>
+        <w:t>hasJob</w:t>
+      </w:r>
+      <w:proofErr w:type="spellEnd"/>
+      <w:r>
+        <w:rPr>
+          <w:rFonts w:ascii="Roboto" w:hAnsi="Roboto" w:cs="Segoe UI"/>
+          <w:color w:val="000000"/>
+          <w:sz w:val="28"/>
+          <w:szCs w:val="28"/>
+          <w:lang w:val="en-US"/>
+        </w:rPr>
+        <w:t>}</w:t>
       </w:r>
     </w:p>
     <w:p>
       <w:pPr>
-        <w:pStyle w:val="a8"/>
-        <w:spacing w:line="360" w:lineRule="auto"/>
-        <w:ind w:left="862"/>
+        <w:spacing w:after="0" w:line="360" w:lineRule="auto"/>
+        <w:ind w:firstLine="142"/>
         <w:jc w:val="both"/>
         <w:rPr>
           <w:rFonts w:ascii="Roboto" w:hAnsi="Roboto"/>
           <w:sz w:val="28"/>
           <w:szCs w:val="28"/>
-          <w:lang w:val="en-US"/>
         </w:rPr>
       </w:pPr>
     </w:p>
@@ -875,14 +1431,87 @@
           <w:szCs w:val="28"/>
           <w:lang w:val="en-US"/>
         </w:rPr>
-        <w:t>{/job}</w:t>
+        <w:t>{/</w:t>
+      </w:r>
+      <w:proofErr w:type="gramStart"/>
+      <w:r>
+        <w:rPr>
+          <w:rFonts w:ascii="Roboto" w:hAnsi="Roboto"/>
+          <w:sz w:val="28"/>
+          <w:szCs w:val="28"/>
+          <w:lang w:val="en-US"/>
+        </w:rPr>
+        <w:t>job}</w:t>
+      </w:r>
+      <w:r>
+        <w:rPr>
+          <w:rFonts w:ascii="Roboto" w:hAnsi="Roboto" w:cs="Segoe UI"/>
+          <w:color w:val="000000"/>
+          <w:sz w:val="28"/>
+          <w:szCs w:val="28"/>
+          <w:lang w:val="en-US"/>
+        </w:rPr>
+        <w:t>{</w:t>
+      </w:r>
+      <w:proofErr w:type="gramEnd"/>
+      <w:r>
+        <w:rPr>
+          <w:rFonts w:ascii="Roboto" w:hAnsi="Roboto" w:cs="Segoe UI"/>
+          <w:color w:val="000000"/>
+          <w:sz w:val="28"/>
+          <w:szCs w:val="28"/>
+          <w:lang w:val="en-US"/>
+        </w:rPr>
+        <w:t>/</w:t>
+      </w:r>
+      <w:proofErr w:type="spellStart"/>
+      <w:r>
+        <w:rPr>
+          <w:rFonts w:ascii="Roboto" w:hAnsi="Roboto" w:cs="Segoe UI"/>
+          <w:color w:val="000000"/>
+          <w:sz w:val="28"/>
+          <w:szCs w:val="28"/>
+          <w:lang w:val="en-US"/>
+        </w:rPr>
+        <w:t>hasJob</w:t>
+      </w:r>
+      <w:proofErr w:type="spellEnd"/>
+      <w:r>
+        <w:rPr>
+          <w:rFonts w:ascii="Roboto" w:hAnsi="Roboto" w:cs="Segoe UI"/>
+          <w:color w:val="000000"/>
+          <w:sz w:val="28"/>
+          <w:szCs w:val="28"/>
+          <w:lang w:val="en-US"/>
+        </w:rPr>
+        <w:t>}{#</w:t>
+      </w:r>
+      <w:proofErr w:type="spellStart"/>
+      <w:r>
+        <w:rPr>
+          <w:rFonts w:ascii="Roboto" w:hAnsi="Roboto" w:cs="Segoe UI"/>
+          <w:color w:val="000000"/>
+          <w:sz w:val="28"/>
+          <w:szCs w:val="28"/>
+          <w:lang w:val="en-US"/>
+        </w:rPr>
+        <w:t>hasPosition</w:t>
+      </w:r>
+      <w:proofErr w:type="spellEnd"/>
+      <w:r>
+        <w:rPr>
+          <w:rFonts w:ascii="Roboto" w:hAnsi="Roboto" w:cs="Segoe UI"/>
+          <w:color w:val="000000"/>
+          <w:sz w:val="28"/>
+          <w:szCs w:val="28"/>
+          <w:lang w:val="en-US"/>
+        </w:rPr>
+        <w:t>}</w:t>
       </w:r>
     </w:p>
     <w:p>
       <w:pPr>
-        <w:pStyle w:val="a8"/>
-        <w:spacing w:line="360" w:lineRule="auto"/>
-        <w:ind w:left="851"/>
+        <w:spacing w:after="0" w:line="360" w:lineRule="auto"/>
         <w:jc w:val="both"/>
         <w:rPr>
           <w:rFonts w:ascii="Roboto" w:hAnsi="Roboto"/>
@@ -973,7 +1602,82 @@
           <w:szCs w:val="28"/>
           <w:lang w:val="en-US"/>
         </w:rPr>
-        <w:t>{.}{/position}</w:t>
+        <w:t>{.}{/</w:t>
+      </w:r>
+      <w:proofErr w:type="gramStart"/>
+      <w:r>
+        <w:rPr>
+          <w:rFonts w:ascii="Roboto" w:hAnsi="Roboto"/>
+          <w:sz w:val="28"/>
+          <w:szCs w:val="28"/>
+          <w:lang w:val="en-US"/>
+        </w:rPr>
+        <w:t>position}</w:t>
+      </w:r>
+      <w:r>
+        <w:rPr>
+          <w:rFonts w:ascii="Roboto" w:hAnsi="Roboto" w:cs="Segoe UI"/>
+          <w:color w:val="000000"/>
+          <w:sz w:val="28"/>
+          <w:szCs w:val="28"/>
+          <w:lang w:val="en-US"/>
+        </w:rPr>
+        <w:t>{</w:t>
+      </w:r>
+      <w:proofErr w:type="gramEnd"/>
+      <w:r>
+        <w:rPr>
+          <w:rFonts w:ascii="Roboto" w:hAnsi="Roboto" w:cs="Segoe UI"/>
+          <w:color w:val="000000"/>
+          <w:sz w:val="28"/>
+          <w:szCs w:val="28"/>
+          <w:lang w:val="en-US"/>
+        </w:rPr>
+        <w:t>/</w:t>
+      </w:r>
+      <w:proofErr w:type="spellStart"/>
+      <w:r>
+        <w:rPr>
+          <w:rFonts w:ascii="Roboto" w:hAnsi="Roboto" w:cs="Segoe UI"/>
+          <w:color w:val="000000"/>
+          <w:sz w:val="28"/>
+          <w:szCs w:val="28"/>
+          <w:lang w:val="en-US"/>
+        </w:rPr>
+        <w:t>hasPosition</w:t>
+      </w:r>
+      <w:proofErr w:type="spellEnd"/>
+      <w:r>
+        <w:rPr>
+          <w:rFonts w:ascii="Roboto" w:hAnsi="Roboto" w:cs="Segoe UI"/>
+          <w:color w:val="000000"/>
+          <w:sz w:val="28"/>
+          <w:szCs w:val="28"/>
+          <w:lang w:val="en-US"/>
+        </w:rPr>
+        <w:t>}{#</w:t>
+      </w:r>
+      <w:proofErr w:type="spellStart"/>
+      <w:r>
+        <w:rPr>
+          <w:rFonts w:ascii="Roboto" w:hAnsi="Roboto" w:cs="Segoe UI"/>
+          <w:color w:val="000000"/>
+          <w:sz w:val="28"/>
+          <w:szCs w:val="28"/>
+          <w:lang w:val="en-US"/>
+        </w:rPr>
+        <w:t>hasSalary</w:t>
+      </w:r>
+      <w:proofErr w:type="spellEnd"/>
+      <w:r>
+        <w:rPr>
+          <w:rFonts w:ascii="Roboto" w:hAnsi="Roboto" w:cs="Segoe UI"/>
+          <w:color w:val="000000"/>
+          <w:sz w:val="28"/>
+          <w:szCs w:val="28"/>
+          <w:lang w:val="en-US"/>
+        </w:rPr>
+        <w:t>}</w:t>
       </w:r>
     </w:p>
     <w:p>
@@ -993,7 +1697,6 @@
       <w:pPr>
         <w:spacing w:after="0" w:line="360" w:lineRule="auto"/>
         <w:ind w:firstLine="142"/>
-        <w:jc w:val="both"/>
         <w:rPr>
           <w:rFonts w:ascii="Roboto" w:hAnsi="Roboto"/>
           <w:sz w:val="28"/>
@@ -1111,6 +1814,60 @@
       <w:r>
         <w:rPr>
           <w:rFonts w:ascii="Roboto" w:hAnsi="Roboto"/>
+          <w:sz w:val="28"/>
+          <w:szCs w:val="28"/>
+          <w:lang w:val="en-US"/>
+        </w:rPr>
+        <w:t>}</w:t>
+      </w:r>
+      <w:r>
+        <w:rPr>
+          <w:rFonts w:ascii="Roboto" w:hAnsi="Roboto" w:cs="Segoe UI"/>
+          <w:color w:val="000000"/>
+          <w:sz w:val="28"/>
+          <w:szCs w:val="28"/>
+          <w:lang w:val="en-US"/>
+        </w:rPr>
+        <w:t>{/</w:t>
+      </w:r>
+      <w:proofErr w:type="spellStart"/>
+      <w:r>
+        <w:rPr>
+          <w:rFonts w:ascii="Roboto" w:hAnsi="Roboto" w:cs="Segoe UI"/>
+          <w:color w:val="000000"/>
+          <w:sz w:val="28"/>
+          <w:szCs w:val="28"/>
+          <w:lang w:val="en-US"/>
+        </w:rPr>
+        <w:t>hasSalary</w:t>
+      </w:r>
+      <w:proofErr w:type="spellEnd"/>
+      <w:r>
+        <w:rPr>
+          <w:rFonts w:ascii="Roboto" w:hAnsi="Roboto" w:cs="Segoe UI"/>
+          <w:color w:val="000000"/>
+          <w:sz w:val="28"/>
+          <w:szCs w:val="28"/>
+          <w:lang w:val="en-US"/>
+        </w:rPr>
+        <w:t>}{#</w:t>
+      </w:r>
+      <w:proofErr w:type="spellStart"/>
+      <w:r>
+        <w:rPr>
+          <w:rFonts w:ascii="Roboto" w:hAnsi="Roboto" w:cs="Segoe UI"/>
+          <w:color w:val="000000"/>
+          <w:sz w:val="28"/>
+          <w:szCs w:val="28"/>
+          <w:lang w:val="en-US"/>
+        </w:rPr>
+        <w:t>hasPeriod</w:t>
+      </w:r>
+      <w:proofErr w:type="spellEnd"/>
+      <w:r>
+        <w:rPr>
+          <w:rFonts w:ascii="Roboto" w:hAnsi="Roboto" w:cs="Segoe UI"/>
+          <w:color w:val="000000"/>
           <w:sz w:val="28"/>
           <w:szCs w:val="28"/>
           <w:lang w:val="en-US"/>
@@ -1196,6 +1953,60 @@
         </w:rPr>
         <w:t>}</w:t>
       </w:r>
+      <w:r>
+        <w:rPr>
+          <w:rFonts w:ascii="Roboto" w:hAnsi="Roboto" w:cs="Segoe UI"/>
+          <w:color w:val="000000"/>
+          <w:sz w:val="28"/>
+          <w:szCs w:val="28"/>
+          <w:lang w:val="en-US"/>
+        </w:rPr>
+        <w:t>{/</w:t>
+      </w:r>
+      <w:proofErr w:type="spellStart"/>
+      <w:r>
+        <w:rPr>
+          <w:rFonts w:ascii="Roboto" w:hAnsi="Roboto" w:cs="Segoe UI"/>
+          <w:color w:val="000000"/>
+          <w:sz w:val="28"/>
+          <w:szCs w:val="28"/>
+          <w:lang w:val="en-US"/>
+        </w:rPr>
+        <w:t>hasPeriod</w:t>
+      </w:r>
+      <w:proofErr w:type="spellEnd"/>
+      <w:r>
+        <w:rPr>
+          <w:rFonts w:ascii="Roboto" w:hAnsi="Roboto" w:cs="Segoe UI"/>
+          <w:color w:val="000000"/>
+          <w:sz w:val="28"/>
+          <w:szCs w:val="28"/>
+          <w:lang w:val="en-US"/>
+        </w:rPr>
+        <w:t>}{#</w:t>
+      </w:r>
+      <w:proofErr w:type="spellStart"/>
+      <w:r>
+        <w:rPr>
+          <w:rFonts w:ascii="Roboto" w:hAnsi="Roboto" w:cs="Segoe UI"/>
+          <w:color w:val="000000"/>
+          <w:sz w:val="28"/>
+          <w:szCs w:val="28"/>
+          <w:lang w:val="en-US"/>
+        </w:rPr>
+        <w:t>hasEmp</w:t>
+      </w:r>
+      <w:proofErr w:type="spellEnd"/>
+      <w:r>
+        <w:rPr>
+          <w:rFonts w:ascii="Roboto" w:hAnsi="Roboto" w:cs="Segoe UI"/>
+          <w:color w:val="000000"/>
+          <w:sz w:val="28"/>
+          <w:szCs w:val="28"/>
+          <w:lang w:val="en-US"/>
+        </w:rPr>
+        <w:t>}</w:t>
+      </w:r>
     </w:p>
     <w:p>
       <w:pPr>
@@ -1207,6 +2018,143 @@
           <w:rFonts w:ascii="Roboto" w:hAnsi="Roboto"/>
           <w:sz w:val="28"/>
           <w:szCs w:val="28"/>
+        </w:rPr>
+      </w:pPr>
+      <w:r>
+        <w:rPr>
+          <w:rFonts w:ascii="Roboto" w:hAnsi="Roboto"/>
+          <w:sz w:val="28"/>
+          <w:szCs w:val="28"/>
+        </w:rPr>
+        <w:t xml:space="preserve">Тип </w:t>
+      </w:r>
+      <w:proofErr w:type="spellStart"/>
+      <w:r>
+        <w:rPr>
+          <w:rFonts w:ascii="Roboto" w:hAnsi="Roboto"/>
+          <w:sz w:val="28"/>
+          <w:szCs w:val="28"/>
+        </w:rPr>
+        <w:t>занятости</w:t>
+      </w:r>
+      <w:proofErr w:type="spellEnd"/>
+      <w:r>
+        <w:rPr>
+          <w:rFonts w:ascii="Roboto" w:hAnsi="Roboto"/>
+          <w:sz w:val="28"/>
+          <w:szCs w:val="28"/>
+        </w:rPr>
+        <w:t>:</w:t>
+      </w:r>
+      <w:r>
+        <w:rPr>
+          <w:rFonts w:ascii="Roboto" w:hAnsi="Roboto"/>
+          <w:sz w:val="28"/>
+          <w:szCs w:val="28"/>
+        </w:rPr>
+        <w:t xml:space="preserve"> {</w:t>
+      </w:r>
+      <w:proofErr w:type="spellStart"/>
+      <w:r>
+        <w:rPr>
+          <w:rFonts w:ascii="Roboto" w:hAnsi="Roboto"/>
+          <w:sz w:val="28"/>
+          <w:szCs w:val="28"/>
+          <w:lang w:val="en-US"/>
+        </w:rPr>
+        <w:t>emp</w:t>
+      </w:r>
+      <w:proofErr w:type="spellEnd"/>
+      <w:r>
+        <w:rPr>
+          <w:rFonts w:ascii="Roboto" w:hAnsi="Roboto"/>
+          <w:sz w:val="28"/>
+          <w:szCs w:val="28"/>
+        </w:rPr>
+        <w:t>_</w:t>
+      </w:r>
+      <w:r>
+        <w:rPr>
+          <w:rFonts w:ascii="Roboto" w:hAnsi="Roboto"/>
+          <w:sz w:val="28"/>
+          <w:szCs w:val="28"/>
+          <w:lang w:val="en-US"/>
+        </w:rPr>
+        <w:t>type</w:t>
+      </w:r>
+      <w:r>
+        <w:rPr>
+          <w:rFonts w:ascii="Roboto" w:hAnsi="Roboto"/>
+          <w:sz w:val="28"/>
+          <w:szCs w:val="28"/>
+        </w:rPr>
+        <w:t>}</w:t>
+      </w:r>
+      <w:r>
+        <w:rPr>
+          <w:rFonts w:ascii="Roboto" w:hAnsi="Roboto" w:cs="Segoe UI"/>
+          <w:color w:val="000000"/>
+          <w:sz w:val="28"/>
+          <w:szCs w:val="28"/>
+          <w:lang w:val="en-US"/>
+        </w:rPr>
+        <w:t>{/</w:t>
+      </w:r>
+      <w:proofErr w:type="spellStart"/>
+      <w:r>
+        <w:rPr>
+          <w:rFonts w:ascii="Roboto" w:hAnsi="Roboto" w:cs="Segoe UI"/>
+          <w:color w:val="000000"/>
+          <w:sz w:val="28"/>
+          <w:szCs w:val="28"/>
+          <w:lang w:val="en-US"/>
+        </w:rPr>
+        <w:t>hasEmp</w:t>
+      </w:r>
+      <w:proofErr w:type="spellEnd"/>
+      <w:r>
+        <w:rPr>
+          <w:rFonts w:ascii="Roboto" w:hAnsi="Roboto" w:cs="Segoe UI"/>
+          <w:color w:val="000000"/>
+          <w:sz w:val="28"/>
+          <w:szCs w:val="28"/>
+          <w:lang w:val="en-US"/>
+        </w:rPr>
+        <w:t>}{#</w:t>
+      </w:r>
+      <w:proofErr w:type="spellStart"/>
+      <w:r>
+        <w:rPr>
+          <w:rFonts w:ascii="Roboto" w:hAnsi="Roboto" w:cs="Segoe UI"/>
+          <w:color w:val="000000"/>
+          <w:sz w:val="28"/>
+          <w:szCs w:val="28"/>
+          <w:lang w:val="en-US"/>
+        </w:rPr>
+        <w:t>hasLang</w:t>
+      </w:r>
+      <w:proofErr w:type="spellEnd"/>
+      <w:r>
+        <w:rPr>
+          <w:rFonts w:ascii="Roboto" w:hAnsi="Roboto" w:cs="Segoe UI"/>
+          <w:color w:val="000000"/>
+          <w:sz w:val="28"/>
+          <w:szCs w:val="28"/>
+          <w:lang w:val="en-US"/>
+        </w:rPr>
+        <w:t>}</w:t>
+      </w:r>
+    </w:p>
+    <w:p>
+      <w:pPr>
+        <w:pStyle w:val="a8"/>
+        <w:spacing w:line="360" w:lineRule="auto"/>
+        <w:ind w:left="0" w:firstLine="142"/>
+        <w:jc w:val="both"/>
+        <w:rPr>
+          <w:rFonts w:ascii="Roboto" w:hAnsi="Roboto"/>
+          <w:sz w:val="28"/>
+          <w:szCs w:val="28"/>
           <w:lang w:val="en-US"/>
         </w:rPr>
       </w:pPr>
@@ -1230,6 +2178,7 @@
           <w:szCs w:val="28"/>
           <w:lang w:val="ru-RU"/>
         </w:rPr>
+        <w:lastRenderedPageBreak/>
         <w:t>Владение языками</w:t>
       </w:r>
       <w:r>
@@ -1335,6 +2284,7 @@
         <w:t xml:space="preserve"> {skill}{/</w:t>
       </w:r>
       <w:proofErr w:type="spellStart"/>
+      <w:proofErr w:type="gramStart"/>
       <w:r>
         <w:rPr>
           <w:rFonts w:ascii="Roboto" w:hAnsi="Roboto"/>
@@ -1361,7 +2311,37 @@
           <w:szCs w:val="28"/>
           <w:lang w:val="en-US"/>
         </w:rPr>
-        <w:t xml:space="preserve"> </w:t>
+        <w:t>{</w:t>
+      </w:r>
+      <w:proofErr w:type="gramEnd"/>
+      <w:r>
+        <w:rPr>
+          <w:rFonts w:ascii="Roboto" w:hAnsi="Roboto"/>
+          <w:sz w:val="28"/>
+          <w:szCs w:val="28"/>
+          <w:lang w:val="en-US"/>
+        </w:rPr>
+        <w:t>/</w:t>
+      </w:r>
+      <w:proofErr w:type="spellStart"/>
+      <w:r>
+        <w:rPr>
+          <w:rFonts w:ascii="Roboto" w:hAnsi="Roboto"/>
+          <w:sz w:val="28"/>
+          <w:szCs w:val="28"/>
+          <w:lang w:val="en-US"/>
+        </w:rPr>
+        <w:t>hasLang</w:t>
+      </w:r>
+      <w:proofErr w:type="spellEnd"/>
+      <w:r>
+        <w:rPr>
+          <w:rFonts w:ascii="Roboto" w:hAnsi="Roboto"/>
+          <w:sz w:val="28"/>
+          <w:szCs w:val="28"/>
+          <w:lang w:val="en-US"/>
+        </w:rPr>
+        <w:t>}</w:t>
       </w:r>
       <w:r>
         <w:rPr>
@@ -1429,7 +2409,6 @@
           <w:sz w:val="28"/>
           <w:szCs w:val="28"/>
         </w:rPr>
-        <w:lastRenderedPageBreak/>
         <w:t>Документы</w:t>
       </w:r>
       <w:proofErr w:type="spellEnd"/>
@@ -1600,6 +2579,38 @@
       <w:r>
         <w:rPr>
           <w:rFonts w:ascii="Roboto" w:hAnsi="Roboto"/>
+          <w:sz w:val="28"/>
+          <w:szCs w:val="28"/>
+          <w:lang w:val="en-US"/>
+        </w:rPr>
+        <w:t>}</w:t>
+      </w:r>
+      <w:r>
+        <w:rPr>
+          <w:rFonts w:ascii="Roboto" w:hAnsi="Roboto" w:cs="Segoe UI"/>
+          <w:color w:val="000000"/>
+          <w:sz w:val="28"/>
+          <w:szCs w:val="28"/>
+          <w:lang w:val="en-US"/>
+        </w:rPr>
+        <w:t>{#</w:t>
+      </w:r>
+      <w:proofErr w:type="spellStart"/>
+      <w:r>
+        <w:rPr>
+          <w:rFonts w:ascii="Roboto" w:hAnsi="Roboto" w:cs="Segoe UI"/>
+          <w:color w:val="000000"/>
+          <w:sz w:val="28"/>
+          <w:szCs w:val="28"/>
+          <w:lang w:val="en-US"/>
+        </w:rPr>
+        <w:t>hasEdc</w:t>
+      </w:r>
+      <w:proofErr w:type="spellEnd"/>
+      <w:r>
+        <w:rPr>
+          <w:rFonts w:ascii="Roboto" w:hAnsi="Roboto" w:cs="Segoe UI"/>
+          <w:color w:val="000000"/>
           <w:sz w:val="28"/>
           <w:szCs w:val="28"/>
           <w:lang w:val="en-US"/>
@@ -1823,6 +2834,60 @@
         </w:rPr>
         <w:t>}</w:t>
       </w:r>
+      <w:r>
+        <w:rPr>
+          <w:rFonts w:ascii="Roboto" w:hAnsi="Roboto" w:cs="Segoe UI"/>
+          <w:color w:val="000000"/>
+          <w:sz w:val="28"/>
+          <w:szCs w:val="28"/>
+          <w:lang w:val="en-US"/>
+        </w:rPr>
+        <w:t>{/</w:t>
+      </w:r>
+      <w:proofErr w:type="spellStart"/>
+      <w:r>
+        <w:rPr>
+          <w:rFonts w:ascii="Roboto" w:hAnsi="Roboto" w:cs="Segoe UI"/>
+          <w:color w:val="000000"/>
+          <w:sz w:val="28"/>
+          <w:szCs w:val="28"/>
+          <w:lang w:val="en-US"/>
+        </w:rPr>
+        <w:t>hasEdc</w:t>
+      </w:r>
+      <w:proofErr w:type="spellEnd"/>
+      <w:r>
+        <w:rPr>
+          <w:rFonts w:ascii="Roboto" w:hAnsi="Roboto" w:cs="Segoe UI"/>
+          <w:color w:val="000000"/>
+          <w:sz w:val="28"/>
+          <w:szCs w:val="28"/>
+          <w:lang w:val="en-US"/>
+        </w:rPr>
+        <w:t>}{#</w:t>
+      </w:r>
+      <w:proofErr w:type="spellStart"/>
+      <w:r>
+        <w:rPr>
+          <w:rFonts w:ascii="Roboto" w:hAnsi="Roboto" w:cs="Segoe UI"/>
+          <w:color w:val="000000"/>
+          <w:sz w:val="28"/>
+          <w:szCs w:val="28"/>
+          <w:lang w:val="en-US"/>
+        </w:rPr>
+        <w:t>hasExp</w:t>
+      </w:r>
+      <w:proofErr w:type="spellEnd"/>
+      <w:r>
+        <w:rPr>
+          <w:rFonts w:ascii="Roboto" w:hAnsi="Roboto" w:cs="Segoe UI"/>
+          <w:color w:val="000000"/>
+          <w:sz w:val="28"/>
+          <w:szCs w:val="28"/>
+          <w:lang w:val="en-US"/>
+        </w:rPr>
+        <w:t>}</w:t>
+      </w:r>
     </w:p>
     <w:p>
       <w:pPr>
@@ -2019,71 +3084,39 @@
         </w:rPr>
         <w:t>}</w:t>
       </w:r>
-    </w:p>
-    <w:p>
-      <w:pPr>
-        <w:pStyle w:val="a8"/>
-        <w:spacing w:line="360" w:lineRule="auto"/>
-        <w:ind w:left="0"/>
-        <w:rPr>
-          <w:rFonts w:ascii="Roboto" w:hAnsi="Roboto"/>
-          <w:sz w:val="28"/>
-          <w:szCs w:val="28"/>
-          <w:lang w:val="en-US"/>
-        </w:rPr>
-      </w:pPr>
-    </w:p>
-    <w:p>
-      <w:pPr>
-        <w:pStyle w:val="a8"/>
-        <w:numPr>
-          <w:ilvl w:val="0"/>
-          <w:numId w:val="11"/>
-        </w:numPr>
-        <w:tabs>
-          <w:tab w:val="left" w:pos="1845"/>
-        </w:tabs>
-        <w:spacing w:line="360" w:lineRule="auto"/>
-        <w:ind w:left="426" w:hanging="426"/>
-        <w:jc w:val="both"/>
-        <w:rPr>
-          <w:rFonts w:ascii="Roboto" w:hAnsi="Roboto"/>
-          <w:sz w:val="28"/>
-          <w:szCs w:val="28"/>
-          <w:lang w:val="en-US"/>
-        </w:rPr>
-      </w:pPr>
-      <w:proofErr w:type="spellStart"/>
       <w:r>
         <w:rPr>
           <w:rFonts w:ascii="Roboto" w:hAnsi="Roboto" w:cs="Segoe UI"/>
           <w:color w:val="000000"/>
           <w:sz w:val="28"/>
           <w:szCs w:val="28"/>
-        </w:rPr>
-        <w:t>Дополнительная</w:t>
-      </w:r>
-      <w:proofErr w:type="spellEnd"/>
+          <w:lang w:val="en-US"/>
+        </w:rPr>
+        <w:t>{/</w:t>
+      </w:r>
+      <w:proofErr w:type="spellStart"/>
       <w:r>
         <w:rPr>
           <w:rFonts w:ascii="Roboto" w:hAnsi="Roboto" w:cs="Segoe UI"/>
           <w:color w:val="000000"/>
           <w:sz w:val="28"/>
           <w:szCs w:val="28"/>
-        </w:rPr>
-        <w:t xml:space="preserve"> </w:t>
-      </w:r>
-      <w:proofErr w:type="spellStart"/>
+          <w:lang w:val="en-US"/>
+        </w:rPr>
+        <w:t>hasExp</w:t>
+      </w:r>
+      <w:proofErr w:type="spellEnd"/>
       <w:r>
         <w:rPr>
           <w:rFonts w:ascii="Roboto" w:hAnsi="Roboto" w:cs="Segoe UI"/>
           <w:color w:val="000000"/>
           <w:sz w:val="28"/>
           <w:szCs w:val="28"/>
-        </w:rPr>
-        <w:t>информация</w:t>
-      </w:r>
-      <w:proofErr w:type="spellEnd"/>
+          <w:lang w:val="en-US"/>
+        </w:rPr>
+        <w:t>}{#</w:t>
+      </w:r>
+      <w:proofErr w:type="spellStart"/>
       <w:r>
         <w:rPr>
           <w:rFonts w:ascii="Roboto" w:hAnsi="Roboto" w:cs="Segoe UI"/>
@@ -2092,87 +3125,16 @@
           <w:szCs w:val="28"/>
           <w:lang w:val="en-US"/>
         </w:rPr>
-        <w:t xml:space="preserve"> </w:t>
-      </w:r>
-    </w:p>
-    <w:p>
-      <w:pPr>
-        <w:spacing w:after="0" w:line="360" w:lineRule="auto"/>
-        <w:ind w:firstLine="426"/>
-        <w:jc w:val="both"/>
-        <w:rPr>
-          <w:rFonts w:ascii="Roboto" w:hAnsi="Roboto"/>
-          <w:sz w:val="28"/>
-          <w:szCs w:val="28"/>
-        </w:rPr>
-      </w:pPr>
-      <w:r>
-        <w:rPr>
-          <w:rFonts w:ascii="Roboto" w:hAnsi="Roboto"/>
-          <w:sz w:val="28"/>
-          <w:szCs w:val="28"/>
-        </w:rPr>
-        <w:t xml:space="preserve">Тип </w:t>
-      </w:r>
-      <w:proofErr w:type="spellStart"/>
-      <w:r>
-        <w:rPr>
-          <w:rFonts w:ascii="Roboto" w:hAnsi="Roboto"/>
-          <w:sz w:val="28"/>
-          <w:szCs w:val="28"/>
-        </w:rPr>
-        <w:t>занятости</w:t>
-      </w:r>
-      <w:proofErr w:type="spellEnd"/>
-      <w:r>
-        <w:rPr>
-          <w:rFonts w:ascii="Roboto" w:hAnsi="Roboto"/>
-          <w:sz w:val="28"/>
-          <w:szCs w:val="28"/>
-        </w:rPr>
-        <w:t>:</w:t>
-      </w:r>
-      <w:r>
-        <w:rPr>
-          <w:rFonts w:ascii="Roboto" w:hAnsi="Roboto"/>
-          <w:sz w:val="28"/>
-          <w:szCs w:val="28"/>
-        </w:rPr>
-        <w:t xml:space="preserve"> {</w:t>
-      </w:r>
-      <w:proofErr w:type="spellStart"/>
-      <w:r>
-        <w:rPr>
-          <w:rFonts w:ascii="Roboto" w:hAnsi="Roboto"/>
-          <w:sz w:val="28"/>
-          <w:szCs w:val="28"/>
-          <w:lang w:val="en-US"/>
-        </w:rPr>
-        <w:t>emp</w:t>
-      </w:r>
-      <w:proofErr w:type="spellEnd"/>
-      <w:r>
-        <w:rPr>
-          <w:rFonts w:ascii="Roboto" w:hAnsi="Roboto"/>
-          <w:sz w:val="28"/>
-          <w:szCs w:val="28"/>
-        </w:rPr>
-        <w:t>_</w:t>
-      </w:r>
-      <w:r>
-        <w:rPr>
-          <w:rFonts w:ascii="Roboto" w:hAnsi="Roboto"/>
-          <w:sz w:val="28"/>
-          <w:szCs w:val="28"/>
-          <w:lang w:val="en-US"/>
-        </w:rPr>
-        <w:t>type</w:t>
-      </w:r>
-      <w:r>
-        <w:rPr>
-          <w:rFonts w:ascii="Roboto" w:hAnsi="Roboto"/>
-          <w:sz w:val="28"/>
-          <w:szCs w:val="28"/>
+        <w:t>hasDesc</w:t>
+      </w:r>
+      <w:proofErr w:type="spellEnd"/>
+      <w:r>
+        <w:rPr>
+          <w:rFonts w:ascii="Roboto" w:hAnsi="Roboto" w:cs="Segoe UI"/>
+          <w:color w:val="000000"/>
+          <w:sz w:val="28"/>
+          <w:szCs w:val="28"/>
+          <w:lang w:val="en-US"/>
         </w:rPr>
         <w:t>}</w:t>
       </w:r>
@@ -2216,7 +3178,7 @@
     <w:p>
       <w:pPr>
         <w:spacing w:line="360" w:lineRule="auto"/>
-        <w:ind w:firstLine="426"/>
+        <w:ind w:left="284"/>
         <w:jc w:val="both"/>
         <w:rPr>
           <w:rFonts w:ascii="Roboto" w:hAnsi="Roboto"/>
@@ -2224,30 +3186,57 @@
           <w:szCs w:val="28"/>
         </w:rPr>
       </w:pPr>
+      <w:r>
+        <w:rPr>
+          <w:rFonts w:ascii="Roboto" w:hAnsi="Roboto"/>
+          <w:sz w:val="28"/>
+          <w:szCs w:val="28"/>
+        </w:rPr>
+        <w:t>{</w:t>
+      </w:r>
+      <w:r>
+        <w:rPr>
+          <w:rFonts w:ascii="Roboto" w:hAnsi="Roboto"/>
+          <w:sz w:val="28"/>
+          <w:szCs w:val="28"/>
+          <w:lang w:val="en-US"/>
+        </w:rPr>
+        <w:t>description}</w:t>
+      </w:r>
+      <w:r>
+        <w:rPr>
+          <w:rFonts w:ascii="Roboto" w:hAnsi="Roboto" w:cs="Segoe UI"/>
+          <w:color w:val="000000"/>
+          <w:sz w:val="28"/>
+          <w:szCs w:val="28"/>
+          <w:lang w:val="en-US"/>
+        </w:rPr>
+        <w:t>{/</w:t>
+      </w:r>
+      <w:proofErr w:type="spellStart"/>
+      <w:r>
+        <w:rPr>
+          <w:rFonts w:ascii="Roboto" w:hAnsi="Roboto" w:cs="Segoe UI"/>
+          <w:color w:val="000000"/>
+          <w:sz w:val="28"/>
+          <w:szCs w:val="28"/>
+          <w:lang w:val="en-US"/>
+        </w:rPr>
+        <w:t>hasDesc</w:t>
+      </w:r>
+      <w:proofErr w:type="spellEnd"/>
+      <w:r>
+        <w:rPr>
+          <w:rFonts w:ascii="Roboto" w:hAnsi="Roboto" w:cs="Segoe UI"/>
+          <w:color w:val="000000"/>
+          <w:sz w:val="28"/>
+          <w:szCs w:val="28"/>
+          <w:lang w:val="en-US"/>
+        </w:rPr>
+        <w:t>}</w:t>
+      </w:r>
       <w:bookmarkStart w:id="0" w:name="_GoBack"/>
       <w:bookmarkEnd w:id="0"/>
-      <w:r>
-        <w:rPr>
-          <w:rFonts w:ascii="Roboto" w:hAnsi="Roboto"/>
-          <w:sz w:val="28"/>
-          <w:szCs w:val="28"/>
-        </w:rPr>
-        <w:t>{</w:t>
-      </w:r>
-      <w:r>
-        <w:rPr>
-          <w:rFonts w:ascii="Roboto" w:hAnsi="Roboto"/>
-          <w:sz w:val="28"/>
-          <w:szCs w:val="28"/>
-          <w:lang w:val="en-US"/>
-        </w:rPr>
-        <w:t>description}</w:t>
-      </w:r>
-    </w:p>
-    <w:p>
-      <w:pPr>
-        <w:spacing w:line="360" w:lineRule="auto"/>
-      </w:pPr>
     </w:p>
     <w:sectPr>
       <w:headerReference w:type="default" r:id="rId8"/>
@@ -4980,7 +5969,7 @@
 </file>
 
 <file path=customXml/itemProps1.xml><?xml version="1.0" encoding="utf-8"?>
-<ds:datastoreItem xmlns:ds="http://schemas.openxmlformats.org/officeDocument/2006/customXml" ds:itemID="{6313931C-5FD2-4FF3-BD9F-B795DE09ADD2}">
+<ds:datastoreItem xmlns:ds="http://schemas.openxmlformats.org/officeDocument/2006/customXml" ds:itemID="{70303525-4F46-4963-BAE5-D7170CA1CE39}">
   <ds:schemaRefs>
     <ds:schemaRef ds:uri="http://schemas.openxmlformats.org/officeDocument/2006/bibliography"/>
   </ds:schemaRefs>

</xml_diff>

<commit_message>
Update pdf word v4
</commit_message>
<xml_diff>
--- a/Template/template.docx
+++ b/Template/template.docx
@@ -1267,35 +1267,12 @@
           <w:szCs w:val="28"/>
           <w:lang w:val="en-US"/>
         </w:rPr>
-        <w:t>}{#</w:t>
-      </w:r>
-      <w:proofErr w:type="spellStart"/>
-      <w:r>
-        <w:rPr>
-          <w:rFonts w:ascii="Roboto" w:hAnsi="Roboto" w:cs="Segoe UI"/>
-          <w:color w:val="000000"/>
-          <w:sz w:val="28"/>
-          <w:szCs w:val="28"/>
-          <w:lang w:val="en-US"/>
-        </w:rPr>
-        <w:t>hasJob</w:t>
-      </w:r>
-      <w:proofErr w:type="spellEnd"/>
-      <w:r>
-        <w:rPr>
-          <w:rFonts w:ascii="Roboto" w:hAnsi="Roboto" w:cs="Segoe UI"/>
-          <w:color w:val="000000"/>
-          <w:sz w:val="28"/>
-          <w:szCs w:val="28"/>
-          <w:lang w:val="en-US"/>
-        </w:rPr>
         <w:t>}</w:t>
       </w:r>
     </w:p>
     <w:p>
       <w:pPr>
         <w:spacing w:after="0" w:line="360" w:lineRule="auto"/>
-        <w:ind w:firstLine="142"/>
         <w:jc w:val="both"/>
         <w:rPr>
           <w:rFonts w:ascii="Roboto" w:hAnsi="Roboto"/>
@@ -1303,6 +1280,38 @@
           <w:szCs w:val="28"/>
         </w:rPr>
       </w:pPr>
+      <w:r>
+        <w:rPr>
+          <w:rFonts w:ascii="Roboto" w:hAnsi="Roboto" w:cs="Segoe UI"/>
+          <w:color w:val="000000"/>
+          <w:sz w:val="28"/>
+          <w:szCs w:val="28"/>
+          <w:lang w:val="en-US"/>
+        </w:rPr>
+        <w:t>{#</w:t>
+      </w:r>
+      <w:proofErr w:type="spellStart"/>
+      <w:r>
+        <w:rPr>
+          <w:rFonts w:ascii="Roboto" w:hAnsi="Roboto" w:cs="Segoe UI"/>
+          <w:color w:val="000000"/>
+          <w:sz w:val="28"/>
+          <w:szCs w:val="28"/>
+          <w:lang w:val="en-US"/>
+        </w:rPr>
+        <w:t>hasJob</w:t>
+      </w:r>
+      <w:proofErr w:type="spellEnd"/>
+      <w:r>
+        <w:rPr>
+          <w:rFonts w:ascii="Roboto" w:hAnsi="Roboto" w:cs="Segoe UI"/>
+          <w:color w:val="000000"/>
+          <w:sz w:val="28"/>
+          <w:szCs w:val="28"/>
+          <w:lang w:val="en-US"/>
+        </w:rPr>
+        <w:t>}</w:t>
+      </w:r>
     </w:p>
     <w:p>
       <w:pPr>
@@ -1484,28 +1493,6 @@
           <w:szCs w:val="28"/>
           <w:lang w:val="en-US"/>
         </w:rPr>
-        <w:t>}{#</w:t>
-      </w:r>
-      <w:proofErr w:type="spellStart"/>
-      <w:r>
-        <w:rPr>
-          <w:rFonts w:ascii="Roboto" w:hAnsi="Roboto" w:cs="Segoe UI"/>
-          <w:color w:val="000000"/>
-          <w:sz w:val="28"/>
-          <w:szCs w:val="28"/>
-          <w:lang w:val="en-US"/>
-        </w:rPr>
-        <w:t>hasPosition</w:t>
-      </w:r>
-      <w:proofErr w:type="spellEnd"/>
-      <w:r>
-        <w:rPr>
-          <w:rFonts w:ascii="Roboto" w:hAnsi="Roboto" w:cs="Segoe UI"/>
-          <w:color w:val="000000"/>
-          <w:sz w:val="28"/>
-          <w:szCs w:val="28"/>
-          <w:lang w:val="en-US"/>
-        </w:rPr>
         <w:t>}</w:t>
       </w:r>
     </w:p>
@@ -1520,6 +1507,38 @@
           <w:lang w:val="en-US"/>
         </w:rPr>
       </w:pPr>
+      <w:r>
+        <w:rPr>
+          <w:rFonts w:ascii="Roboto" w:hAnsi="Roboto" w:cs="Segoe UI"/>
+          <w:color w:val="000000"/>
+          <w:sz w:val="28"/>
+          <w:szCs w:val="28"/>
+          <w:lang w:val="en-US"/>
+        </w:rPr>
+        <w:t>{#</w:t>
+      </w:r>
+      <w:proofErr w:type="spellStart"/>
+      <w:r>
+        <w:rPr>
+          <w:rFonts w:ascii="Roboto" w:hAnsi="Roboto" w:cs="Segoe UI"/>
+          <w:color w:val="000000"/>
+          <w:sz w:val="28"/>
+          <w:szCs w:val="28"/>
+          <w:lang w:val="en-US"/>
+        </w:rPr>
+        <w:t>hasPosition</w:t>
+      </w:r>
+      <w:proofErr w:type="spellEnd"/>
+      <w:r>
+        <w:rPr>
+          <w:rFonts w:ascii="Roboto" w:hAnsi="Roboto" w:cs="Segoe UI"/>
+          <w:color w:val="000000"/>
+          <w:sz w:val="28"/>
+          <w:szCs w:val="28"/>
+          <w:lang w:val="en-US"/>
+        </w:rPr>
+        <w:t>}</w:t>
+      </w:r>
     </w:p>
     <w:p>
       <w:pPr>
@@ -1655,28 +1674,6 @@
           <w:szCs w:val="28"/>
           <w:lang w:val="en-US"/>
         </w:rPr>
-        <w:t>}{#</w:t>
-      </w:r>
-      <w:proofErr w:type="spellStart"/>
-      <w:r>
-        <w:rPr>
-          <w:rFonts w:ascii="Roboto" w:hAnsi="Roboto" w:cs="Segoe UI"/>
-          <w:color w:val="000000"/>
-          <w:sz w:val="28"/>
-          <w:szCs w:val="28"/>
-          <w:lang w:val="en-US"/>
-        </w:rPr>
-        <w:t>hasSalary</w:t>
-      </w:r>
-      <w:proofErr w:type="spellEnd"/>
-      <w:r>
-        <w:rPr>
-          <w:rFonts w:ascii="Roboto" w:hAnsi="Roboto" w:cs="Segoe UI"/>
-          <w:color w:val="000000"/>
-          <w:sz w:val="28"/>
-          <w:szCs w:val="28"/>
-          <w:lang w:val="en-US"/>
-        </w:rPr>
         <w:t>}</w:t>
       </w:r>
     </w:p>
@@ -1706,6 +1703,39 @@
       </w:pPr>
       <w:r>
         <w:rPr>
+          <w:rFonts w:ascii="Roboto" w:hAnsi="Roboto" w:cs="Segoe UI"/>
+          <w:color w:val="000000"/>
+          <w:sz w:val="28"/>
+          <w:szCs w:val="28"/>
+          <w:lang w:val="en-US"/>
+        </w:rPr>
+        <w:t>{#</w:t>
+      </w:r>
+      <w:proofErr w:type="spellStart"/>
+      <w:proofErr w:type="gramStart"/>
+      <w:r>
+        <w:rPr>
+          <w:rFonts w:ascii="Roboto" w:hAnsi="Roboto" w:cs="Segoe UI"/>
+          <w:color w:val="000000"/>
+          <w:sz w:val="28"/>
+          <w:szCs w:val="28"/>
+          <w:lang w:val="en-US"/>
+        </w:rPr>
+        <w:t>hasSalary</w:t>
+      </w:r>
+      <w:proofErr w:type="spellEnd"/>
+      <w:r>
+        <w:rPr>
+          <w:rFonts w:ascii="Roboto" w:hAnsi="Roboto" w:cs="Segoe UI"/>
+          <w:color w:val="000000"/>
+          <w:sz w:val="28"/>
+          <w:szCs w:val="28"/>
+          <w:lang w:val="en-US"/>
+        </w:rPr>
+        <w:t>}</w:t>
+      </w:r>
+      <w:r>
+        <w:rPr>
           <w:rFonts w:ascii="Roboto" w:hAnsi="Roboto"/>
           <w:sz w:val="28"/>
           <w:szCs w:val="28"/>
@@ -1713,6 +1743,7 @@
         </w:rPr>
         <w:t>Желаемая</w:t>
       </w:r>
+      <w:proofErr w:type="gramEnd"/>
       <w:r>
         <w:rPr>
           <w:rFonts w:ascii="Roboto" w:hAnsi="Roboto"/>
@@ -1759,7 +1790,6 @@
         <w:t xml:space="preserve"> {salary}{#</w:t>
       </w:r>
       <w:proofErr w:type="spellStart"/>
-      <w:proofErr w:type="gramStart"/>
       <w:r>
         <w:rPr>
           <w:rFonts w:ascii="Roboto" w:hAnsi="Roboto"/>
@@ -1790,7 +1820,6 @@
         <w:t>Договорна</w:t>
       </w:r>
       <w:proofErr w:type="spellEnd"/>
-      <w:proofErr w:type="gramEnd"/>
       <w:r>
         <w:rPr>
           <w:rFonts w:ascii="Roboto" w:hAnsi="Roboto"/>
@@ -2120,36 +2149,12 @@
           <w:szCs w:val="28"/>
           <w:lang w:val="en-US"/>
         </w:rPr>
-        <w:t>}{#</w:t>
-      </w:r>
-      <w:proofErr w:type="spellStart"/>
-      <w:r>
-        <w:rPr>
-          <w:rFonts w:ascii="Roboto" w:hAnsi="Roboto" w:cs="Segoe UI"/>
-          <w:color w:val="000000"/>
-          <w:sz w:val="28"/>
-          <w:szCs w:val="28"/>
-          <w:lang w:val="en-US"/>
-        </w:rPr>
-        <w:t>hasLang</w:t>
-      </w:r>
-      <w:proofErr w:type="spellEnd"/>
-      <w:r>
-        <w:rPr>
-          <w:rFonts w:ascii="Roboto" w:hAnsi="Roboto" w:cs="Segoe UI"/>
-          <w:color w:val="000000"/>
-          <w:sz w:val="28"/>
-          <w:szCs w:val="28"/>
-          <w:lang w:val="en-US"/>
-        </w:rPr>
         <w:t>}</w:t>
       </w:r>
     </w:p>
     <w:p>
       <w:pPr>
-        <w:pStyle w:val="a8"/>
-        <w:spacing w:line="360" w:lineRule="auto"/>
-        <w:ind w:left="0" w:firstLine="142"/>
+        <w:spacing w:after="0" w:line="360" w:lineRule="auto"/>
         <w:jc w:val="both"/>
         <w:rPr>
           <w:rFonts w:ascii="Roboto" w:hAnsi="Roboto"/>
@@ -2158,6 +2163,38 @@
           <w:lang w:val="en-US"/>
         </w:rPr>
       </w:pPr>
+      <w:r>
+        <w:rPr>
+          <w:rFonts w:ascii="Roboto" w:hAnsi="Roboto" w:cs="Segoe UI"/>
+          <w:color w:val="000000"/>
+          <w:sz w:val="28"/>
+          <w:szCs w:val="28"/>
+          <w:lang w:val="en-US"/>
+        </w:rPr>
+        <w:t>{#</w:t>
+      </w:r>
+      <w:proofErr w:type="spellStart"/>
+      <w:r>
+        <w:rPr>
+          <w:rFonts w:ascii="Roboto" w:hAnsi="Roboto" w:cs="Segoe UI"/>
+          <w:color w:val="000000"/>
+          <w:sz w:val="28"/>
+          <w:szCs w:val="28"/>
+          <w:lang w:val="en-US"/>
+        </w:rPr>
+        <w:t>hasLang</w:t>
+      </w:r>
+      <w:proofErr w:type="spellEnd"/>
+      <w:r>
+        <w:rPr>
+          <w:rFonts w:ascii="Roboto" w:hAnsi="Roboto" w:cs="Segoe UI"/>
+          <w:color w:val="000000"/>
+          <w:sz w:val="28"/>
+          <w:szCs w:val="28"/>
+          <w:lang w:val="en-US"/>
+        </w:rPr>
+        <w:t>}</w:t>
+      </w:r>
     </w:p>
     <w:p>
       <w:pPr>
@@ -2343,39 +2380,10 @@
         </w:rPr>
         <w:t>}</w:t>
       </w:r>
-      <w:r>
-        <w:rPr>
-          <w:rFonts w:ascii="Roboto" w:hAnsi="Roboto"/>
-          <w:sz w:val="28"/>
-          <w:szCs w:val="28"/>
-          <w:lang w:val="en-US"/>
-        </w:rPr>
-        <w:t>{#</w:t>
-      </w:r>
-      <w:proofErr w:type="spellStart"/>
-      <w:r>
-        <w:rPr>
-          <w:rFonts w:ascii="Roboto" w:hAnsi="Roboto"/>
-          <w:sz w:val="28"/>
-          <w:szCs w:val="28"/>
-          <w:lang w:val="en-US"/>
-        </w:rPr>
-        <w:t>hasDoc</w:t>
-      </w:r>
-      <w:proofErr w:type="spellEnd"/>
-      <w:r>
-        <w:rPr>
-          <w:rFonts w:ascii="Roboto" w:hAnsi="Roboto"/>
-          <w:sz w:val="28"/>
-          <w:szCs w:val="28"/>
-          <w:lang w:val="en-US"/>
-        </w:rPr>
-        <w:t>}</w:t>
-      </w:r>
     </w:p>
     <w:p>
       <w:pPr>
-        <w:spacing w:line="360" w:lineRule="auto"/>
+        <w:spacing w:after="0" w:line="360" w:lineRule="auto"/>
         <w:jc w:val="both"/>
         <w:rPr>
           <w:rFonts w:ascii="Roboto" w:hAnsi="Roboto"/>
@@ -2384,186 +2392,14 @@
           <w:lang w:val="en-US"/>
         </w:rPr>
       </w:pPr>
-    </w:p>
-    <w:p>
-      <w:pPr>
-        <w:pStyle w:val="a8"/>
-        <w:numPr>
-          <w:ilvl w:val="0"/>
-          <w:numId w:val="2"/>
-        </w:numPr>
-        <w:spacing w:before="240" w:line="360" w:lineRule="auto"/>
-        <w:ind w:left="426" w:hanging="426"/>
-        <w:rPr>
-          <w:rFonts w:ascii="Roboto" w:hAnsi="Roboto"/>
-          <w:sz w:val="28"/>
-          <w:szCs w:val="28"/>
-          <w:lang w:val="en-US"/>
-        </w:rPr>
-      </w:pPr>
-      <w:proofErr w:type="spellStart"/>
-      <w:r>
-        <w:rPr>
-          <w:rFonts w:ascii="Roboto" w:hAnsi="Roboto" w:cs="Segoe UI"/>
-          <w:color w:val="000000"/>
-          <w:sz w:val="28"/>
-          <w:szCs w:val="28"/>
-        </w:rPr>
-        <w:t>Документы</w:t>
-      </w:r>
-      <w:proofErr w:type="spellEnd"/>
-      <w:r>
-        <w:rPr>
-          <w:rFonts w:ascii="Roboto" w:hAnsi="Roboto" w:cs="Segoe UI"/>
-          <w:color w:val="000000"/>
-          <w:sz w:val="28"/>
-          <w:szCs w:val="28"/>
-        </w:rPr>
-        <w:t xml:space="preserve">: </w:t>
-      </w:r>
-      <w:r>
-        <w:rPr>
-          <w:rFonts w:ascii="Roboto" w:hAnsi="Roboto"/>
-          <w:sz w:val="28"/>
-          <w:szCs w:val="28"/>
-          <w:lang w:val="en-US"/>
-        </w:rPr>
-        <w:t>{#bio}</w:t>
-      </w:r>
-      <w:r>
-        <w:rPr>
-          <w:rFonts w:ascii="Roboto" w:hAnsi="Roboto"/>
-          <w:sz w:val="28"/>
-          <w:szCs w:val="28"/>
-        </w:rPr>
-        <w:t>Б</w:t>
-      </w:r>
-      <w:r>
-        <w:rPr>
-          <w:rFonts w:ascii="Roboto" w:hAnsi="Roboto"/>
-          <w:sz w:val="28"/>
-          <w:szCs w:val="28"/>
-          <w:lang w:val="ru-RU"/>
-        </w:rPr>
-        <w:t>и</w:t>
-      </w:r>
-      <w:proofErr w:type="spellStart"/>
-      <w:r>
-        <w:rPr>
-          <w:rFonts w:ascii="Roboto" w:hAnsi="Roboto"/>
-          <w:sz w:val="28"/>
-          <w:szCs w:val="28"/>
-        </w:rPr>
-        <w:t>ометр</w:t>
-      </w:r>
-      <w:proofErr w:type="spellEnd"/>
-      <w:r>
-        <w:rPr>
-          <w:rFonts w:ascii="Roboto" w:hAnsi="Roboto"/>
-          <w:sz w:val="28"/>
-          <w:szCs w:val="28"/>
-          <w:lang w:val="ru-RU"/>
-        </w:rPr>
-        <w:t>и</w:t>
-      </w:r>
-      <w:r>
-        <w:rPr>
-          <w:rFonts w:ascii="Roboto" w:hAnsi="Roboto"/>
-          <w:sz w:val="28"/>
-          <w:szCs w:val="28"/>
-        </w:rPr>
-        <w:t>я</w:t>
-      </w:r>
-      <w:r>
-        <w:rPr>
-          <w:rFonts w:ascii="Roboto" w:hAnsi="Roboto"/>
-          <w:sz w:val="28"/>
-          <w:szCs w:val="28"/>
-          <w:lang w:val="en-US"/>
-        </w:rPr>
-        <w:t>{/bio}{#visa}</w:t>
-      </w:r>
-      <w:r>
-        <w:rPr>
-          <w:rFonts w:ascii="Roboto" w:hAnsi="Roboto"/>
-          <w:sz w:val="28"/>
-          <w:szCs w:val="28"/>
-        </w:rPr>
-        <w:t>Робоча</w:t>
-      </w:r>
-      <w:r>
-        <w:rPr>
-          <w:rFonts w:ascii="Roboto" w:hAnsi="Roboto"/>
-          <w:sz w:val="28"/>
-          <w:szCs w:val="28"/>
-          <w:lang w:val="ru-RU"/>
-        </w:rPr>
-        <w:t>я</w:t>
-      </w:r>
-      <w:r>
-        <w:rPr>
-          <w:rFonts w:ascii="Roboto" w:hAnsi="Roboto"/>
-          <w:sz w:val="28"/>
-          <w:szCs w:val="28"/>
-        </w:rPr>
-        <w:t xml:space="preserve"> </w:t>
-      </w:r>
-      <w:r>
-        <w:rPr>
-          <w:rFonts w:ascii="Roboto" w:hAnsi="Roboto"/>
-          <w:sz w:val="28"/>
-          <w:szCs w:val="28"/>
-        </w:rPr>
-        <w:t>виза</w:t>
-      </w:r>
-      <w:r>
-        <w:rPr>
-          <w:rFonts w:ascii="Roboto" w:hAnsi="Roboto"/>
-          <w:sz w:val="28"/>
-          <w:szCs w:val="28"/>
-          <w:lang w:val="en-US"/>
-        </w:rPr>
-        <w:t>{/visa}{#</w:t>
-      </w:r>
-      <w:proofErr w:type="spellStart"/>
-      <w:r>
-        <w:rPr>
-          <w:rFonts w:ascii="Roboto" w:hAnsi="Roboto"/>
-          <w:sz w:val="28"/>
-          <w:szCs w:val="28"/>
-          <w:lang w:val="en-US"/>
-        </w:rPr>
-        <w:t>green_cart</w:t>
-      </w:r>
-      <w:proofErr w:type="spellEnd"/>
-      <w:r>
-        <w:rPr>
-          <w:rFonts w:ascii="Roboto" w:hAnsi="Roboto"/>
-          <w:sz w:val="28"/>
-          <w:szCs w:val="28"/>
-          <w:lang w:val="en-US"/>
-        </w:rPr>
-        <w:t>}Green card{/</w:t>
-      </w:r>
-      <w:proofErr w:type="spellStart"/>
-      <w:r>
-        <w:rPr>
-          <w:rFonts w:ascii="Roboto" w:hAnsi="Roboto"/>
-          <w:sz w:val="28"/>
-          <w:szCs w:val="28"/>
-          <w:lang w:val="en-US"/>
-        </w:rPr>
-        <w:t>green_cart</w:t>
-      </w:r>
-      <w:proofErr w:type="spellEnd"/>
-      <w:r>
-        <w:rPr>
-          <w:rFonts w:ascii="Roboto" w:hAnsi="Roboto"/>
-          <w:sz w:val="28"/>
-          <w:szCs w:val="28"/>
-          <w:lang w:val="en-US"/>
-        </w:rPr>
-        <w:t>}{/</w:t>
+      <w:r>
+        <w:rPr>
+          <w:rFonts w:ascii="Roboto" w:hAnsi="Roboto"/>
+          <w:sz w:val="28"/>
+          <w:szCs w:val="28"/>
+          <w:lang w:val="en-US"/>
+        </w:rPr>
+        <w:t>{#</w:t>
       </w:r>
       <w:proofErr w:type="spellStart"/>
       <w:r>
@@ -2585,51 +2421,6 @@
         </w:rPr>
         <w:t>}</w:t>
       </w:r>
-      <w:r>
-        <w:rPr>
-          <w:rFonts w:ascii="Roboto" w:hAnsi="Roboto" w:cs="Segoe UI"/>
-          <w:color w:val="000000"/>
-          <w:sz w:val="28"/>
-          <w:szCs w:val="28"/>
-          <w:lang w:val="en-US"/>
-        </w:rPr>
-        <w:t>{#</w:t>
-      </w:r>
-      <w:proofErr w:type="spellStart"/>
-      <w:r>
-        <w:rPr>
-          <w:rFonts w:ascii="Roboto" w:hAnsi="Roboto" w:cs="Segoe UI"/>
-          <w:color w:val="000000"/>
-          <w:sz w:val="28"/>
-          <w:szCs w:val="28"/>
-          <w:lang w:val="en-US"/>
-        </w:rPr>
-        <w:t>hasEdc</w:t>
-      </w:r>
-      <w:proofErr w:type="spellEnd"/>
-      <w:r>
-        <w:rPr>
-          <w:rFonts w:ascii="Roboto" w:hAnsi="Roboto" w:cs="Segoe UI"/>
-          <w:color w:val="000000"/>
-          <w:sz w:val="28"/>
-          <w:szCs w:val="28"/>
-          <w:lang w:val="en-US"/>
-        </w:rPr>
-        <w:t>}</w:t>
-      </w:r>
-    </w:p>
-    <w:p>
-      <w:pPr>
-        <w:pStyle w:val="a8"/>
-        <w:spacing w:line="360" w:lineRule="auto"/>
-        <w:ind w:left="851"/>
-        <w:rPr>
-          <w:rFonts w:ascii="Roboto" w:hAnsi="Roboto"/>
-          <w:sz w:val="28"/>
-          <w:szCs w:val="28"/>
-          <w:lang w:val="en-US"/>
-        </w:rPr>
-      </w:pPr>
     </w:p>
     <w:p>
       <w:pPr>
@@ -2644,6 +2435,250 @@
           <w:rFonts w:ascii="Roboto" w:hAnsi="Roboto"/>
           <w:sz w:val="28"/>
           <w:szCs w:val="28"/>
+          <w:lang w:val="en-US"/>
+        </w:rPr>
+      </w:pPr>
+      <w:proofErr w:type="spellStart"/>
+      <w:r>
+        <w:rPr>
+          <w:rFonts w:ascii="Roboto" w:hAnsi="Roboto" w:cs="Segoe UI"/>
+          <w:color w:val="000000"/>
+          <w:sz w:val="28"/>
+          <w:szCs w:val="28"/>
+        </w:rPr>
+        <w:t>Документы</w:t>
+      </w:r>
+      <w:proofErr w:type="spellEnd"/>
+      <w:r>
+        <w:rPr>
+          <w:rFonts w:ascii="Roboto" w:hAnsi="Roboto" w:cs="Segoe UI"/>
+          <w:color w:val="000000"/>
+          <w:sz w:val="28"/>
+          <w:szCs w:val="28"/>
+        </w:rPr>
+        <w:t xml:space="preserve">: </w:t>
+      </w:r>
+      <w:r>
+        <w:rPr>
+          <w:rFonts w:ascii="Roboto" w:hAnsi="Roboto"/>
+          <w:sz w:val="28"/>
+          <w:szCs w:val="28"/>
+          <w:lang w:val="en-US"/>
+        </w:rPr>
+        <w:t>{#bio}</w:t>
+      </w:r>
+      <w:r>
+        <w:rPr>
+          <w:rFonts w:ascii="Roboto" w:hAnsi="Roboto"/>
+          <w:sz w:val="28"/>
+          <w:szCs w:val="28"/>
+        </w:rPr>
+        <w:t>Б</w:t>
+      </w:r>
+      <w:r>
+        <w:rPr>
+          <w:rFonts w:ascii="Roboto" w:hAnsi="Roboto"/>
+          <w:sz w:val="28"/>
+          <w:szCs w:val="28"/>
+          <w:lang w:val="ru-RU"/>
+        </w:rPr>
+        <w:t>и</w:t>
+      </w:r>
+      <w:proofErr w:type="spellStart"/>
+      <w:r>
+        <w:rPr>
+          <w:rFonts w:ascii="Roboto" w:hAnsi="Roboto"/>
+          <w:sz w:val="28"/>
+          <w:szCs w:val="28"/>
+        </w:rPr>
+        <w:t>ометр</w:t>
+      </w:r>
+      <w:proofErr w:type="spellEnd"/>
+      <w:r>
+        <w:rPr>
+          <w:rFonts w:ascii="Roboto" w:hAnsi="Roboto"/>
+          <w:sz w:val="28"/>
+          <w:szCs w:val="28"/>
+          <w:lang w:val="ru-RU"/>
+        </w:rPr>
+        <w:t>и</w:t>
+      </w:r>
+      <w:r>
+        <w:rPr>
+          <w:rFonts w:ascii="Roboto" w:hAnsi="Roboto"/>
+          <w:sz w:val="28"/>
+          <w:szCs w:val="28"/>
+        </w:rPr>
+        <w:t>я</w:t>
+      </w:r>
+      <w:r>
+        <w:rPr>
+          <w:rFonts w:ascii="Roboto" w:hAnsi="Roboto"/>
+          <w:sz w:val="28"/>
+          <w:szCs w:val="28"/>
+          <w:lang w:val="en-US"/>
+        </w:rPr>
+        <w:t>{/bio}{#visa}</w:t>
+      </w:r>
+      <w:r>
+        <w:rPr>
+          <w:rFonts w:ascii="Roboto" w:hAnsi="Roboto"/>
+          <w:sz w:val="28"/>
+          <w:szCs w:val="28"/>
+        </w:rPr>
+        <w:t>Робоча</w:t>
+      </w:r>
+      <w:r>
+        <w:rPr>
+          <w:rFonts w:ascii="Roboto" w:hAnsi="Roboto"/>
+          <w:sz w:val="28"/>
+          <w:szCs w:val="28"/>
+          <w:lang w:val="ru-RU"/>
+        </w:rPr>
+        <w:t>я</w:t>
+      </w:r>
+      <w:r>
+        <w:rPr>
+          <w:rFonts w:ascii="Roboto" w:hAnsi="Roboto"/>
+          <w:sz w:val="28"/>
+          <w:szCs w:val="28"/>
+        </w:rPr>
+        <w:t xml:space="preserve"> </w:t>
+      </w:r>
+      <w:r>
+        <w:rPr>
+          <w:rFonts w:ascii="Roboto" w:hAnsi="Roboto"/>
+          <w:sz w:val="28"/>
+          <w:szCs w:val="28"/>
+        </w:rPr>
+        <w:t>виза</w:t>
+      </w:r>
+      <w:r>
+        <w:rPr>
+          <w:rFonts w:ascii="Roboto" w:hAnsi="Roboto"/>
+          <w:sz w:val="28"/>
+          <w:szCs w:val="28"/>
+          <w:lang w:val="en-US"/>
+        </w:rPr>
+        <w:t>{/visa}{#</w:t>
+      </w:r>
+      <w:proofErr w:type="spellStart"/>
+      <w:r>
+        <w:rPr>
+          <w:rFonts w:ascii="Roboto" w:hAnsi="Roboto"/>
+          <w:sz w:val="28"/>
+          <w:szCs w:val="28"/>
+          <w:lang w:val="en-US"/>
+        </w:rPr>
+        <w:t>green_cart</w:t>
+      </w:r>
+      <w:proofErr w:type="spellEnd"/>
+      <w:r>
+        <w:rPr>
+          <w:rFonts w:ascii="Roboto" w:hAnsi="Roboto"/>
+          <w:sz w:val="28"/>
+          <w:szCs w:val="28"/>
+          <w:lang w:val="en-US"/>
+        </w:rPr>
+        <w:t>}Green card{/</w:t>
+      </w:r>
+      <w:proofErr w:type="spellStart"/>
+      <w:r>
+        <w:rPr>
+          <w:rFonts w:ascii="Roboto" w:hAnsi="Roboto"/>
+          <w:sz w:val="28"/>
+          <w:szCs w:val="28"/>
+          <w:lang w:val="en-US"/>
+        </w:rPr>
+        <w:t>green_cart</w:t>
+      </w:r>
+      <w:proofErr w:type="spellEnd"/>
+      <w:r>
+        <w:rPr>
+          <w:rFonts w:ascii="Roboto" w:hAnsi="Roboto"/>
+          <w:sz w:val="28"/>
+          <w:szCs w:val="28"/>
+          <w:lang w:val="en-US"/>
+        </w:rPr>
+        <w:t>}{/</w:t>
+      </w:r>
+      <w:proofErr w:type="spellStart"/>
+      <w:r>
+        <w:rPr>
+          <w:rFonts w:ascii="Roboto" w:hAnsi="Roboto"/>
+          <w:sz w:val="28"/>
+          <w:szCs w:val="28"/>
+          <w:lang w:val="en-US"/>
+        </w:rPr>
+        <w:t>hasDoc</w:t>
+      </w:r>
+      <w:proofErr w:type="spellEnd"/>
+      <w:r>
+        <w:rPr>
+          <w:rFonts w:ascii="Roboto" w:hAnsi="Roboto"/>
+          <w:sz w:val="28"/>
+          <w:szCs w:val="28"/>
+          <w:lang w:val="en-US"/>
+        </w:rPr>
+        <w:t>}</w:t>
+      </w:r>
+    </w:p>
+    <w:p>
+      <w:pPr>
+        <w:spacing w:after="0" w:line="360" w:lineRule="auto"/>
+        <w:rPr>
+          <w:rFonts w:ascii="Roboto" w:hAnsi="Roboto"/>
+          <w:sz w:val="28"/>
+          <w:szCs w:val="28"/>
+          <w:lang w:val="en-US"/>
+        </w:rPr>
+      </w:pPr>
+      <w:r>
+        <w:rPr>
+          <w:rFonts w:ascii="Roboto" w:hAnsi="Roboto" w:cs="Segoe UI"/>
+          <w:color w:val="000000"/>
+          <w:sz w:val="28"/>
+          <w:szCs w:val="28"/>
+          <w:lang w:val="en-US"/>
+        </w:rPr>
+        <w:t>{#</w:t>
+      </w:r>
+      <w:proofErr w:type="spellStart"/>
+      <w:r>
+        <w:rPr>
+          <w:rFonts w:ascii="Roboto" w:hAnsi="Roboto" w:cs="Segoe UI"/>
+          <w:color w:val="000000"/>
+          <w:sz w:val="28"/>
+          <w:szCs w:val="28"/>
+          <w:lang w:val="en-US"/>
+        </w:rPr>
+        <w:t>hasEdc</w:t>
+      </w:r>
+      <w:proofErr w:type="spellEnd"/>
+      <w:r>
+        <w:rPr>
+          <w:rFonts w:ascii="Roboto" w:hAnsi="Roboto" w:cs="Segoe UI"/>
+          <w:color w:val="000000"/>
+          <w:sz w:val="28"/>
+          <w:szCs w:val="28"/>
+          <w:lang w:val="en-US"/>
+        </w:rPr>
+        <w:t>}</w:t>
+      </w:r>
+    </w:p>
+    <w:p>
+      <w:pPr>
+        <w:pStyle w:val="a8"/>
+        <w:numPr>
+          <w:ilvl w:val="0"/>
+          <w:numId w:val="2"/>
+        </w:numPr>
+        <w:spacing w:line="360" w:lineRule="auto"/>
+        <w:ind w:left="426" w:hanging="426"/>
+        <w:rPr>
+          <w:rFonts w:ascii="Roboto" w:hAnsi="Roboto"/>
+          <w:sz w:val="28"/>
+          <w:szCs w:val="28"/>
           <w:lang w:val="ru-RU"/>
         </w:rPr>
       </w:pPr>
@@ -2864,41 +2899,51 @@
           <w:szCs w:val="28"/>
           <w:lang w:val="en-US"/>
         </w:rPr>
-        <w:t>}{#</w:t>
-      </w:r>
-      <w:proofErr w:type="spellStart"/>
-      <w:r>
-        <w:rPr>
-          <w:rFonts w:ascii="Roboto" w:hAnsi="Roboto" w:cs="Segoe UI"/>
-          <w:color w:val="000000"/>
-          <w:sz w:val="28"/>
-          <w:szCs w:val="28"/>
-          <w:lang w:val="en-US"/>
-        </w:rPr>
-        <w:t>hasExp</w:t>
-      </w:r>
-      <w:proofErr w:type="spellEnd"/>
-      <w:r>
-        <w:rPr>
-          <w:rFonts w:ascii="Roboto" w:hAnsi="Roboto" w:cs="Segoe UI"/>
-          <w:color w:val="000000"/>
-          <w:sz w:val="28"/>
-          <w:szCs w:val="28"/>
-          <w:lang w:val="en-US"/>
-        </w:rPr>
         <w:t>}</w:t>
       </w:r>
     </w:p>
     <w:p>
       <w:pPr>
-        <w:pStyle w:val="a8"/>
-        <w:rPr>
-          <w:rFonts w:ascii="Roboto" w:hAnsi="Roboto"/>
-          <w:sz w:val="28"/>
-          <w:szCs w:val="28"/>
-          <w:lang w:val="en-US"/>
-        </w:rPr>
-      </w:pPr>
+        <w:spacing w:after="0"/>
+        <w:rPr>
+          <w:rFonts w:ascii="Roboto" w:hAnsi="Roboto"/>
+          <w:sz w:val="28"/>
+          <w:szCs w:val="28"/>
+          <w:lang w:val="en-US"/>
+        </w:rPr>
+      </w:pPr>
+      <w:r>
+        <w:rPr>
+          <w:rFonts w:ascii="Roboto" w:hAnsi="Roboto" w:cs="Segoe UI"/>
+          <w:color w:val="000000"/>
+          <w:sz w:val="28"/>
+          <w:szCs w:val="28"/>
+          <w:lang w:val="en-US"/>
+        </w:rPr>
+        <w:t>{#</w:t>
+      </w:r>
+      <w:proofErr w:type="spellStart"/>
+      <w:r>
+        <w:rPr>
+          <w:rFonts w:ascii="Roboto" w:hAnsi="Roboto" w:cs="Segoe UI"/>
+          <w:color w:val="000000"/>
+          <w:sz w:val="28"/>
+          <w:szCs w:val="28"/>
+          <w:lang w:val="en-US"/>
+        </w:rPr>
+        <w:t>hasExp</w:t>
+      </w:r>
+      <w:proofErr w:type="spellEnd"/>
+      <w:r>
+        <w:rPr>
+          <w:rFonts w:ascii="Roboto" w:hAnsi="Roboto" w:cs="Segoe UI"/>
+          <w:color w:val="000000"/>
+          <w:sz w:val="28"/>
+          <w:szCs w:val="28"/>
+          <w:lang w:val="en-US"/>
+        </w:rPr>
+        <w:t>}</w:t>
+      </w:r>
     </w:p>
     <w:p>
       <w:pPr>
@@ -3114,28 +3159,6 @@
           <w:szCs w:val="28"/>
           <w:lang w:val="en-US"/>
         </w:rPr>
-        <w:t>}{#</w:t>
-      </w:r>
-      <w:proofErr w:type="spellStart"/>
-      <w:r>
-        <w:rPr>
-          <w:rFonts w:ascii="Roboto" w:hAnsi="Roboto" w:cs="Segoe UI"/>
-          <w:color w:val="000000"/>
-          <w:sz w:val="28"/>
-          <w:szCs w:val="28"/>
-          <w:lang w:val="en-US"/>
-        </w:rPr>
-        <w:t>hasDesc</w:t>
-      </w:r>
-      <w:proofErr w:type="spellEnd"/>
-      <w:r>
-        <w:rPr>
-          <w:rFonts w:ascii="Roboto" w:hAnsi="Roboto" w:cs="Segoe UI"/>
-          <w:color w:val="000000"/>
-          <w:sz w:val="28"/>
-          <w:szCs w:val="28"/>
-          <w:lang w:val="en-US"/>
-        </w:rPr>
         <w:t>}</w:t>
       </w:r>
     </w:p>
@@ -3149,6 +3172,40 @@
           <w:szCs w:val="28"/>
         </w:rPr>
       </w:pPr>
+      <w:r>
+        <w:rPr>
+          <w:rFonts w:ascii="Roboto" w:hAnsi="Roboto" w:cs="Segoe UI"/>
+          <w:color w:val="000000"/>
+          <w:sz w:val="28"/>
+          <w:szCs w:val="28"/>
+          <w:lang w:val="en-US"/>
+        </w:rPr>
+        <w:t>{#</w:t>
+      </w:r>
+      <w:proofErr w:type="spellStart"/>
+      <w:r>
+        <w:rPr>
+          <w:rFonts w:ascii="Roboto" w:hAnsi="Roboto" w:cs="Segoe UI"/>
+          <w:color w:val="000000"/>
+          <w:sz w:val="28"/>
+          <w:szCs w:val="28"/>
+          <w:lang w:val="en-US"/>
+        </w:rPr>
+        <w:t>hasDesc</w:t>
+      </w:r>
+      <w:proofErr w:type="spellEnd"/>
+      <w:r>
+        <w:rPr>
+          <w:rFonts w:ascii="Roboto" w:hAnsi="Roboto" w:cs="Segoe UI"/>
+          <w:color w:val="000000"/>
+          <w:sz w:val="28"/>
+          <w:szCs w:val="28"/>
+          <w:lang w:val="en-US"/>
+        </w:rPr>
+        <w:t>}</w:t>
+      </w:r>
+      <w:bookmarkStart w:id="0" w:name="_GoBack"/>
+      <w:bookmarkEnd w:id="0"/>
     </w:p>
     <w:p>
       <w:pPr>
@@ -3235,8 +3292,6 @@
         </w:rPr>
         <w:t>}</w:t>
       </w:r>
-      <w:bookmarkStart w:id="0" w:name="_GoBack"/>
-      <w:bookmarkEnd w:id="0"/>
     </w:p>
     <w:sectPr>
       <w:headerReference w:type="default" r:id="rId8"/>
@@ -3452,7 +3507,7 @@
         <wp:inline distT="0" distB="0" distL="0" distR="0" wp14:anchorId="51A241F5" wp14:editId="12BCE95D">
           <wp:extent cx="1340722" cy="554782"/>
           <wp:effectExtent l="0" t="0" r="0" b="4445"/>
-          <wp:docPr id="1" name="Picture 1"/>
+          <wp:docPr id="10" name="Picture 1"/>
           <wp:cNvGraphicFramePr>
             <a:graphicFrameLocks xmlns:a="http://schemas.openxmlformats.org/drawingml/2006/main" noChangeAspect="1"/>
           </wp:cNvGraphicFramePr>
@@ -5969,7 +6024,7 @@
 </file>
 
 <file path=customXml/itemProps1.xml><?xml version="1.0" encoding="utf-8"?>
-<ds:datastoreItem xmlns:ds="http://schemas.openxmlformats.org/officeDocument/2006/customXml" ds:itemID="{70303525-4F46-4963-BAE5-D7170CA1CE39}">
+<ds:datastoreItem xmlns:ds="http://schemas.openxmlformats.org/officeDocument/2006/customXml" ds:itemID="{0D7AB99D-A2C4-4EB2-9554-1EC2DE883F74}">
   <ds:schemaRefs>
     <ds:schemaRef ds:uri="http://schemas.openxmlformats.org/officeDocument/2006/bibliography"/>
   </ds:schemaRefs>

</xml_diff>